<commit_message>
chore: corrigir referências de apêndice e ajustes para renderização
</commit_message>
<xml_diff>
--- a/docs/Sistema-de-Gestão-e-Excelência-Operacional-na-Mineração.docx
+++ b/docs/Sistema-de-Gestão-e-Excelência-Operacional-na-Mineração.docx
@@ -1332,22 +1332,70 @@
       </w:r>
     </w:p>
     <w:bookmarkEnd w:id="31"/>
-    <w:bookmarkStart w:id="50" w:name="chap-perfuracao"/>
+    <w:bookmarkStart w:id="48" w:name="chap-perfuracao"/>
     <w:p>
       <w:pPr>
         <w:pStyle w:val="Heading1"/>
       </w:pPr>
       <w:r>
-        <w:t xml:space="preserve">1. Ciclo de Perfuração e Desmonte de Rocha</w:t>
-      </w:r>
-    </w:p>
-    <w:bookmarkStart w:id="36" w:name="Xda7f770af08d4a7280e0883c8d02e4c3addac18"/>
+        <w:t xml:space="preserve">1. Ciclo de Perfuração e Desmonte de Rocha (Drilling and Blasting Cycle)</w:t>
+      </w:r>
+    </w:p>
+    <w:p>
+      <w:pPr>
+        <w:pStyle w:val="FirstParagraph"/>
+      </w:pPr>
+      <w:r>
+        <w:t xml:space="preserve">A perfuração de rochas nas minas a céu aberto é a primeira etapa do processo de cominuição. Realizada por perfuratrizes percussivas e/ou rotativas (</w:t>
+      </w:r>
+      <w:r>
+        <w:rPr>
+          <w:i/>
+          <w:iCs/>
+        </w:rPr>
+        <w:t xml:space="preserve">drill rigs</w:t>
+      </w:r>
+      <w:r>
+        <w:t xml:space="preserve">) que utilizam energia hidráulica ou pneumática, esta atividade tem como objetivo primordial projetar e preparar frentes livres de escavação. A qualidade deste processo dita diretamente os resultados dos serviços subsequentes: detonação (</w:t>
+      </w:r>
+      <w:r>
+        <w:rPr>
+          <w:i/>
+          <w:iCs/>
+        </w:rPr>
+        <w:t xml:space="preserve">blasting</w:t>
+      </w:r>
+      <w:r>
+        <w:t xml:space="preserve">), carga (</w:t>
+      </w:r>
+      <w:r>
+        <w:rPr>
+          <w:i/>
+          <w:iCs/>
+        </w:rPr>
+        <w:t xml:space="preserve">loading</w:t>
+      </w:r>
+      <w:r>
+        <w:t xml:space="preserve">) e transporte (</w:t>
+      </w:r>
+      <w:r>
+        <w:rPr>
+          <w:i/>
+          <w:iCs/>
+        </w:rPr>
+        <w:t xml:space="preserve">hauling</w:t>
+      </w:r>
+      <w:r>
+        <w:t xml:space="preserve">).</w:t>
+      </w:r>
+    </w:p>
+    <w:bookmarkStart w:id="36" w:name="Xfe58392c0b6241a96da9bc92147d9f7aff0e783"/>
     <w:p>
       <w:pPr>
         <w:pStyle w:val="Heading2"/>
       </w:pPr>
       <w:r>
-        <w:t xml:space="preserve">1.1 Processo de Perfuração e Desmonte de Rochas</w:t>
+        <w:t xml:space="preserve">1.1 O Ciclo Físico de Perfuração (Drilling Cycle)</w:t>
       </w:r>
     </w:p>
     <w:p>
@@ -1355,15 +1403,16 @@
         <w:pStyle w:val="FirstParagraph"/>
       </w:pPr>
       <w:r>
-        <w:t xml:space="preserve">A perfuração de rochas nas minas a céu aberto é realizada por perfuratrizes percussivas e/ou rotativas que utilizam energia hidráulica ou pneumática. Para o bom funcionamento desta atividade, é primordial projetar e preparar frentes livres de escavação, o que auxilia na obtenção de resultados positivos nos serviços subsequentes de detonação, carga e transporte.</w:t>
-      </w:r>
-    </w:p>
-    <w:p>
-      <w:pPr>
-        <w:pStyle w:val="BodyText"/>
-      </w:pPr>
-      <w:r>
-        <w:t xml:space="preserve">O ciclo de perfuração de rochas é composto por cinco fases fundamentais (@fig-ciclo-perfuracao):</w:t>
+        <w:t xml:space="preserve">O ciclo operacional de uma perfuratriz não se resume apenas a</w:t>
+      </w:r>
+      <w:r>
+        <w:t xml:space="preserve"> </w:t>
+      </w:r>
+      <w:r>
+        <w:t xml:space="preserve">“furar o chão”</w:t>
+      </w:r>
+      <w:r>
+        <w:t xml:space="preserve">. O ciclo de perfuração de rochas é composto por cinco fases fundamentais (@fig-ciclo-perfuracao) que devem ser monitoradas individualmente:</w:t>
       </w:r>
     </w:p>
     <w:p>
@@ -1378,10 +1427,50 @@
           <w:b/>
           <w:bCs/>
         </w:rPr>
-        <w:t xml:space="preserve">Posicionamento</w:t>
-      </w:r>
-      <w:r>
-        <w:t xml:space="preserve">: Alinhamento da máquina de acordo com o local do furo e a inclinação da bancada.</w:t>
+        <w:t xml:space="preserve">Posicionamento (</w:t>
+      </w:r>
+      <w:r>
+        <w:rPr>
+          <w:b/>
+          <w:bCs/>
+          <w:i/>
+          <w:iCs/>
+        </w:rPr>
+        <w:t xml:space="preserve">Positioning</w:t>
+      </w:r>
+      <w:r>
+        <w:rPr>
+          <w:b/>
+          <w:bCs/>
+        </w:rPr>
+        <w:t xml:space="preserve"> </w:t>
+      </w:r>
+      <w:r>
+        <w:rPr>
+          <w:b/>
+          <w:bCs/>
+        </w:rPr>
+        <w:t xml:space="preserve">-</w:t>
+      </w:r>
+      <w:r>
+        <w:t xml:space="preserve"> </w:t>
+      </w:r>
+      <m:oMath>
+        <m:sSub>
+          <m:e>
+            <m:r>
+              <m:t>P</m:t>
+            </m:r>
+          </m:e>
+          <m:sub>
+            <m:r>
+              <m:t>i</m:t>
+            </m:r>
+          </m:sub>
+        </m:sSub>
+      </m:oMath>
+      <w:r>
+        <w:t xml:space="preserve">): Alinhamento da máquina de acordo com as coordenadas do furo e a inclinação de projeto da bancada.</w:t>
       </w:r>
     </w:p>
     <w:p>
@@ -1396,26 +1485,66 @@
           <w:b/>
           <w:bCs/>
         </w:rPr>
-        <w:t xml:space="preserve">Emboquilhamento</w:t>
-      </w:r>
-      <w:r>
-        <w:t xml:space="preserve">: Posicionamento do</w:t>
-      </w:r>
-      <w:r>
-        <w:t xml:space="preserve"> </w:t>
-      </w:r>
-      <w:r>
-        <w:rPr>
+        <w:t xml:space="preserve">Emboquilhamento (</w:t>
+      </w:r>
+      <w:r>
+        <w:rPr>
+          <w:b/>
+          <w:bCs/>
           <w:i/>
           <w:iCs/>
         </w:rPr>
+        <w:t xml:space="preserve">Collaring</w:t>
+      </w:r>
+      <w:r>
+        <w:rPr>
+          <w:b/>
+          <w:bCs/>
+        </w:rPr>
+        <w:t xml:space="preserve"> </w:t>
+      </w:r>
+      <w:r>
+        <w:rPr>
+          <w:b/>
+          <w:bCs/>
+        </w:rPr>
+        <w:t xml:space="preserve">-</w:t>
+      </w:r>
+      <w:r>
+        <w:t xml:space="preserve"> </w:t>
+      </w:r>
+      <m:oMath>
+        <m:sSub>
+          <m:e>
+            <m:r>
+              <m:t>P</m:t>
+            </m:r>
+          </m:e>
+          <m:sub>
+            <m:r>
+              <m:t>i</m:t>
+            </m:r>
+          </m:sub>
+        </m:sSub>
+      </m:oMath>
+      <w:r>
+        <w:t xml:space="preserve">): Posicionamento do</w:t>
+      </w:r>
+      <w:r>
+        <w:t xml:space="preserve"> </w:t>
+      </w:r>
+      <w:r>
+        <w:rPr>
+          <w:i/>
+          <w:iCs/>
+        </w:rPr>
         <w:t xml:space="preserve">bit</w:t>
       </w:r>
       <w:r>
         <w:t xml:space="preserve"> </w:t>
       </w:r>
       <w:r>
-        <w:t xml:space="preserve">para o início da penetração.</w:t>
+        <w:t xml:space="preserve">e início da penetração cuidadosa para evitar desvios iniciais.</w:t>
       </w:r>
     </w:p>
     <w:p>
@@ -1430,10 +1559,66 @@
           <w:b/>
           <w:bCs/>
         </w:rPr>
-        <w:t xml:space="preserve">Perfuração</w:t>
-      </w:r>
-      <w:r>
-        <w:t xml:space="preserve">: Aplicação de rotação e percussão para ocasionar o desgaste e avanço na rocha.</w:t>
+        <w:t xml:space="preserve">Perfuração (</w:t>
+      </w:r>
+      <w:r>
+        <w:rPr>
+          <w:b/>
+          <w:bCs/>
+          <w:i/>
+          <w:iCs/>
+        </w:rPr>
+        <w:t xml:space="preserve">Drilling</w:t>
+      </w:r>
+      <w:r>
+        <w:rPr>
+          <w:b/>
+          <w:bCs/>
+        </w:rPr>
+        <w:t xml:space="preserve"> </w:t>
+      </w:r>
+      <w:r>
+        <w:rPr>
+          <w:b/>
+          <w:bCs/>
+        </w:rPr>
+        <w:t xml:space="preserve">-</w:t>
+      </w:r>
+      <w:r>
+        <w:t xml:space="preserve"> </w:t>
+      </w:r>
+      <m:oMath>
+        <m:sSub>
+          <m:e>
+            <m:r>
+              <m:t>D</m:t>
+            </m:r>
+          </m:e>
+          <m:sub>
+            <m:r>
+              <m:t>i</m:t>
+            </m:r>
+          </m:sub>
+        </m:sSub>
+      </m:oMath>
+      <w:r>
+        <w:t xml:space="preserve">): Aplicação de rotação, percussão e</w:t>
+      </w:r>
+      <w:r>
+        <w:t xml:space="preserve"> </w:t>
+      </w:r>
+      <w:r>
+        <w:rPr>
+          <w:i/>
+          <w:iCs/>
+        </w:rPr>
+        <w:t xml:space="preserve">pull-down</w:t>
+      </w:r>
+      <w:r>
+        <w:t xml:space="preserve"> </w:t>
+      </w:r>
+      <w:r>
+        <w:t xml:space="preserve">para ocasionar a ruptura e avanço na rocha.</w:t>
       </w:r>
     </w:p>
     <w:p>
@@ -1448,10 +1633,60 @@
           <w:b/>
           <w:bCs/>
         </w:rPr>
-        <w:t xml:space="preserve">Colocação e Remoção de Hastes</w:t>
-      </w:r>
-      <w:r>
-        <w:t xml:space="preserve">: Adição sucessiva de hastes conforme a profundidade almejada e sua posterior retirada.</w:t>
+        <w:t xml:space="preserve">Manuseio de Hastes (</w:t>
+      </w:r>
+      <w:r>
+        <w:rPr>
+          <w:b/>
+          <w:bCs/>
+          <w:i/>
+          <w:iCs/>
+        </w:rPr>
+        <w:t xml:space="preserve">Rod Handling</w:t>
+      </w:r>
+      <w:r>
+        <w:rPr>
+          <w:b/>
+          <w:bCs/>
+        </w:rPr>
+        <w:t xml:space="preserve"> </w:t>
+      </w:r>
+      <w:r>
+        <w:rPr>
+          <w:b/>
+          <w:bCs/>
+        </w:rPr>
+        <w:t xml:space="preserve">-</w:t>
+      </w:r>
+      <w:r>
+        <w:t xml:space="preserve"> </w:t>
+      </w:r>
+      <m:oMath>
+        <m:sSub>
+          <m:e>
+            <m:r>
+              <m:t>H</m:t>
+            </m:r>
+          </m:e>
+          <m:sub>
+            <m:r>
+              <m:t>i</m:t>
+            </m:r>
+          </m:sub>
+        </m:sSub>
+      </m:oMath>
+      <w:r>
+        <w:t xml:space="preserve">): Adição sucessiva de hastes conforme a profundidade almejada e sua posterior retirada (</w:t>
+      </w:r>
+      <w:r>
+        <w:rPr>
+          <w:i/>
+          <w:iCs/>
+        </w:rPr>
+        <w:t xml:space="preserve">threading/unthreading</w:t>
+      </w:r>
+      <w:r>
+        <w:t xml:space="preserve">).</w:t>
       </w:r>
     </w:p>
     <w:p>
@@ -1466,10 +1701,50 @@
           <w:b/>
           <w:bCs/>
         </w:rPr>
-        <w:t xml:space="preserve">Deslocação</w:t>
-      </w:r>
-      <w:r>
-        <w:t xml:space="preserve">: Movimentação do equipamento para um novo posicionamento de furo.</w:t>
+        <w:t xml:space="preserve">Deslocação (</w:t>
+      </w:r>
+      <w:r>
+        <w:rPr>
+          <w:b/>
+          <w:bCs/>
+          <w:i/>
+          <w:iCs/>
+        </w:rPr>
+        <w:t xml:space="preserve">Tramming</w:t>
+      </w:r>
+      <w:r>
+        <w:rPr>
+          <w:b/>
+          <w:bCs/>
+        </w:rPr>
+        <w:t xml:space="preserve"> </w:t>
+      </w:r>
+      <w:r>
+        <w:rPr>
+          <w:b/>
+          <w:bCs/>
+        </w:rPr>
+        <w:t xml:space="preserve">-</w:t>
+      </w:r>
+      <w:r>
+        <w:t xml:space="preserve"> </w:t>
+      </w:r>
+      <m:oMath>
+        <m:sSub>
+          <m:e>
+            <m:r>
+              <m:t>M</m:t>
+            </m:r>
+          </m:e>
+          <m:sub>
+            <m:r>
+              <m:t>i</m:t>
+            </m:r>
+          </m:sub>
+        </m:sSub>
+      </m:oMath>
+      <w:r>
+        <w:t xml:space="preserve">): Movimentação do equipamento para o próximo ponto de furo.</w:t>
       </w:r>
     </w:p>
     <w:tbl>
@@ -1553,82 +1828,74 @@
     </w:tbl>
     <w:p>
       <w:pPr>
-        <w:pStyle w:val="BodyText"/>
-      </w:pPr>
-      <w:r>
-        <w:t xml:space="preserve">Após o ciclo de perfuração, ocorre o desmonte em bancadas por meio da explosão de furos para tornar uma superfície vertical livre, permitindo o carregamento e transporte do minério.</w:t>
-      </w:r>
-    </w:p>
-    <w:bookmarkEnd w:id="36"/>
-    <w:bookmarkStart w:id="37" w:name="do-planejamento-à-marcação-de-campo"/>
-    <w:p>
-      <w:pPr>
-        <w:pStyle w:val="Heading2"/>
-      </w:pPr>
-      <w:r>
-        <w:t xml:space="preserve">1.2 Do Planejamento à Marcação de Campo</w:t>
-      </w:r>
-    </w:p>
-    <w:p>
-      <w:pPr>
-        <w:pStyle w:val="FirstParagraph"/>
-      </w:pPr>
-      <w:r>
-        <w:t xml:space="preserve">A execução da perfuração é o resultado de um fluxo de planejamento rigoroso:</w:t>
-      </w:r>
-    </w:p>
-    <w:p>
-      <w:pPr>
-        <w:numPr>
-          <w:ilvl w:val="0"/>
-          <w:numId w:val="1007"/>
-        </w:numPr>
+        <w:pStyle w:val="BlockText"/>
       </w:pPr>
       <w:r>
         <w:rPr>
           <w:b/>
           <w:bCs/>
         </w:rPr>
-        <w:t xml:space="preserve">Dimensionamento do Plano</w:t>
-      </w:r>
-      <w:r>
-        <w:t xml:space="preserve">: Polígonos de perfuração são dimensionados via software, definindo localização dos furos, espaçamento e afastamento.</w:t>
-      </w:r>
-    </w:p>
-    <w:p>
-      <w:pPr>
-        <w:numPr>
-          <w:ilvl w:val="0"/>
-          <w:numId w:val="1007"/>
-        </w:numPr>
-      </w:pPr>
+        <w:t xml:space="preserve">Nota de Modelagem:</w:t>
+      </w:r>
+      <w:r>
+        <w:t xml:space="preserve"> </w:t>
+      </w:r>
+      <w:r>
+        <w:t xml:space="preserve">No pacote</w:t>
+      </w:r>
+      <w:r>
+        <w:t xml:space="preserve"> </w:t>
+      </w:r>
+      <w:r>
+        <w:rPr>
+          <w:rStyle w:val="VerbatimChar"/>
+        </w:rPr>
+        <w:t xml:space="preserve">miningKPI</w:t>
+      </w:r>
+      <w:r>
+        <w:t xml:space="preserve">, as fases de</w:t>
+      </w:r>
+      <w:r>
+        <w:t xml:space="preserve"> </w:t>
+      </w:r>
       <w:r>
         <w:rPr>
           <w:b/>
           <w:bCs/>
         </w:rPr>
-        <w:t xml:space="preserve">Preparação da Área</w:t>
-      </w:r>
-      <w:r>
-        <w:t xml:space="preserve">: Liberação de ordens de serviço para limpeza dos polígonos, garantindo o tráfego das perfuratrizes.</w:t>
-      </w:r>
-    </w:p>
-    <w:p>
-      <w:pPr>
-        <w:numPr>
-          <w:ilvl w:val="0"/>
-          <w:numId w:val="1007"/>
-        </w:numPr>
-      </w:pPr>
+        <w:t xml:space="preserve">Posicionamento</w:t>
+      </w:r>
+      <w:r>
+        <w:t xml:space="preserve"> </w:t>
+      </w:r>
+      <w:r>
+        <w:t xml:space="preserve">e</w:t>
+      </w:r>
+      <w:r>
+        <w:t xml:space="preserve"> </w:t>
+      </w:r>
       <w:r>
         <w:rPr>
           <w:b/>
           <w:bCs/>
         </w:rPr>
-        <w:t xml:space="preserve">Marcação Topográfica</w:t>
-      </w:r>
-      <w:r>
-        <w:t xml:space="preserve">: Marcação física dos furos no campo, onde o operador inicia o ciclo de posicionamento (</w:t>
+        <w:t xml:space="preserve">Emboquilhamento</w:t>
+      </w:r>
+      <w:r>
+        <w:t xml:space="preserve"> </w:t>
+      </w:r>
+      <w:r>
+        <w:t xml:space="preserve">são frequentemente agrupadas na variável de</w:t>
+      </w:r>
+      <w:r>
+        <w:t xml:space="preserve"> </w:t>
+      </w:r>
+      <w:r>
+        <w:rPr>
+          <w:b/>
+          <w:bCs/>
+        </w:rPr>
+        <w:t xml:space="preserve">Setup (</w:t>
       </w:r>
       <m:oMath>
         <m:sSub>
@@ -1645,17 +1912,64 @@
         </m:sSub>
       </m:oMath>
       <w:r>
-        <w:t xml:space="preserve">).</w:t>
-      </w:r>
-    </w:p>
-    <w:bookmarkEnd w:id="37"/>
-    <w:bookmarkStart w:id="41" w:name="métodos-e-malhas-de-perfuração"/>
+        <w:t xml:space="preserve">), pois ambas representam tempos preparatórios sem avanço significativo de profundidade.</w:t>
+      </w:r>
+    </w:p>
+    <w:p>
+      <w:pPr>
+        <w:pStyle w:val="FirstParagraph"/>
+      </w:pPr>
+      <w:r>
+        <w:t xml:space="preserve">Após a conclusão da malha (</w:t>
+      </w:r>
+      <w:r>
+        <w:rPr>
+          <w:i/>
+          <w:iCs/>
+        </w:rPr>
+        <w:t xml:space="preserve">drill pattern</w:t>
+      </w:r>
+      <w:r>
+        <w:t xml:space="preserve">), ocorre o desmonte por explosivos, transformando a rocha</w:t>
+      </w:r>
+      <w:r>
+        <w:t xml:space="preserve"> </w:t>
+      </w:r>
+      <w:r>
+        <w:rPr>
+          <w:i/>
+          <w:iCs/>
+        </w:rPr>
+        <w:t xml:space="preserve">in situ</w:t>
+      </w:r>
+      <w:r>
+        <w:t xml:space="preserve"> </w:t>
+      </w:r>
+      <w:r>
+        <w:t xml:space="preserve">em material fragmentado (</w:t>
+      </w:r>
+      <w:r>
+        <w:rPr>
+          <w:i/>
+          <w:iCs/>
+        </w:rPr>
+        <w:t xml:space="preserve">run-of-mine</w:t>
+      </w:r>
+      <w:r>
+        <w:t xml:space="preserve"> </w:t>
+      </w:r>
+      <w:r>
+        <w:t xml:space="preserve">- ROM) pronto para o carregamento</w:t>
+      </w:r>
+    </w:p>
+    <w:bookmarkEnd w:id="36"/>
+    <w:bookmarkStart w:id="37" w:name="do-planejamento-à-marcação-de-campo"/>
     <w:p>
       <w:pPr>
         <w:pStyle w:val="Heading2"/>
       </w:pPr>
       <w:r>
-        <w:t xml:space="preserve">1.3 Métodos e Malhas de Perfuração</w:t>
+        <w:t xml:space="preserve">1.2 Do Planejamento à Marcação de Campo</w:t>
       </w:r>
     </w:p>
     <w:p>
@@ -1663,129 +1977,168 @@
         <w:pStyle w:val="FirstParagraph"/>
       </w:pPr>
       <w:r>
-        <w:t xml:space="preserve">As principais malhas utilizadas são as quadradas, retangulares ou estagiadas. Os parâmetros de</w:t>
-      </w:r>
-      <w:r>
-        <w:t xml:space="preserve"> </w:t>
-      </w:r>
+        <w:t xml:space="preserve">A execução da perfuração é o resultado de um fluxo de planejamento rigoroso que antecede a chegada da máquina:</w:t>
+      </w:r>
+    </w:p>
+    <w:p>
+      <w:pPr>
+        <w:numPr>
+          <w:ilvl w:val="0"/>
+          <w:numId w:val="1007"/>
+        </w:numPr>
+      </w:pPr>
       <w:r>
         <w:rPr>
           <w:b/>
           <w:bCs/>
         </w:rPr>
-        <w:t xml:space="preserve">afastamento</w:t>
-      </w:r>
-      <w:r>
-        <w:t xml:space="preserve"> </w:t>
-      </w:r>
-      <w:r>
-        <w:t xml:space="preserve">(distância entre a linha de furos e a face livre) e</w:t>
-      </w:r>
-      <w:r>
-        <w:t xml:space="preserve"> </w:t>
-      </w:r>
+        <w:t xml:space="preserve">Dimensionamento do Plano:</w:t>
+      </w:r>
+      <w:r>
+        <w:t xml:space="preserve"> </w:t>
+      </w:r>
+      <w:r>
+        <w:t xml:space="preserve">Polígonos de perfuração são desenhados via software de planejamento, definindo coordenadas</w:t>
+      </w:r>
+      <w:r>
+        <w:t xml:space="preserve"> </w:t>
+      </w:r>
+      <m:oMath>
+        <m:d>
+          <m:dPr>
+            <m:begChr m:val="("/>
+            <m:sepChr m:val=""/>
+            <m:endChr m:val=")"/>
+            <m:grow/>
+          </m:dPr>
+          <m:e>
+            <m:r>
+              <m:t>x</m:t>
+            </m:r>
+            <m:r>
+              <m:rPr>
+                <m:sty m:val="p"/>
+              </m:rPr>
+              <m:t>,</m:t>
+            </m:r>
+            <m:r>
+              <m:t>y</m:t>
+            </m:r>
+            <m:r>
+              <m:rPr>
+                <m:sty m:val="p"/>
+              </m:rPr>
+              <m:t>,</m:t>
+            </m:r>
+            <m:r>
+              <m:t>z</m:t>
+            </m:r>
+          </m:e>
+        </m:d>
+      </m:oMath>
+      <w:r>
+        <w:t xml:space="preserve">,</w:t>
+      </w:r>
+      <w:r>
+        <w:t xml:space="preserve"> </w:t>
+      </w:r>
+      <w:r>
+        <w:rPr>
+          <w:i/>
+          <w:iCs/>
+        </w:rPr>
+        <w:t xml:space="preserve">burdens</w:t>
+      </w:r>
+      <w:r>
+        <w:t xml:space="preserve"> </w:t>
+      </w:r>
+      <w:r>
+        <w:t xml:space="preserve">(afastamento) e espaçamentos (</w:t>
+      </w:r>
+      <w:r>
+        <w:rPr>
+          <w:i/>
+          <w:iCs/>
+        </w:rPr>
+        <w:t xml:space="preserve">spacing</w:t>
+      </w:r>
+      <w:r>
+        <w:t xml:space="preserve">).</w:t>
+      </w:r>
+    </w:p>
+    <w:p>
+      <w:pPr>
+        <w:numPr>
+          <w:ilvl w:val="0"/>
+          <w:numId w:val="1007"/>
+        </w:numPr>
+      </w:pPr>
       <w:r>
         <w:rPr>
           <w:b/>
           <w:bCs/>
         </w:rPr>
-        <w:t xml:space="preserve">espaçamento</w:t>
-      </w:r>
-      <w:r>
-        <w:t xml:space="preserve"> </w:t>
-      </w:r>
-      <w:r>
-        <w:t xml:space="preserve">(distância entre furos da mesma linha) são essenciais para a fragmentação adequada.</w:t>
-      </w:r>
-    </w:p>
-    <w:p>
-      <w:pPr>
-        <w:pStyle w:val="BodyText"/>
-      </w:pPr>
-      <w:r>
-        <w:t xml:space="preserve">Quanto aos métodos, destacam-se o</w:t>
-      </w:r>
-      <w:r>
-        <w:t xml:space="preserve"> </w:t>
+        <w:t xml:space="preserve">Preparação da Área (</w:t>
       </w:r>
       <w:r>
         <w:rPr>
           <w:b/>
           <w:bCs/>
-        </w:rPr>
-        <w:t xml:space="preserve">Top Hammer</w:t>
-      </w:r>
-      <w:r>
-        <w:t xml:space="preserve"> </w:t>
-      </w:r>
-      <w:r>
-        <w:t xml:space="preserve">(martelo de topo), indicado para furos de até 140 mm, e o</w:t>
-      </w:r>
-      <w:r>
-        <w:t xml:space="preserve"> </w:t>
+          <w:i/>
+          <w:iCs/>
+        </w:rPr>
+        <w:t xml:space="preserve">Pad Preparation</w:t>
       </w:r>
       <w:r>
         <w:rPr>
           <w:b/>
           <w:bCs/>
         </w:rPr>
-        <w:t xml:space="preserve">Down The Hole (DTH)</w:t>
-      </w:r>
-      <w:r>
-        <w:t xml:space="preserve">, onde o martelo atua diretamente no</w:t>
-      </w:r>
-      <w:r>
-        <w:t xml:space="preserve"> </w:t>
-      </w:r>
-      <w:r>
-        <w:rPr>
+        <w:t xml:space="preserve">):</w:t>
+      </w:r>
+      <w:r>
+        <w:t xml:space="preserve"> </w:t>
+      </w:r>
+      <w:r>
+        <w:t xml:space="preserve">Liberação de ordens de serviço para limpeza de praça, garantindo a trafegabilidade e nivelamento para as perfuratrizes.</w:t>
+      </w:r>
+    </w:p>
+    <w:p>
+      <w:pPr>
+        <w:numPr>
+          <w:ilvl w:val="0"/>
+          <w:numId w:val="1007"/>
+        </w:numPr>
+      </w:pPr>
+      <w:r>
+        <w:rPr>
+          <w:b/>
+          <w:bCs/>
+        </w:rPr>
+        <w:t xml:space="preserve">Marcação Topográfica (</w:t>
+      </w:r>
+      <w:r>
+        <w:rPr>
+          <w:b/>
+          <w:bCs/>
           <w:i/>
           <w:iCs/>
         </w:rPr>
-        <w:t xml:space="preserve">bit</w:t>
-      </w:r>
-      <w:r>
-        <w:t xml:space="preserve"> </w:t>
-      </w:r>
-      <w:r>
-        <w:t xml:space="preserve">na parte inferior da coluna, minimizando a perda de energia.</w:t>
-      </w:r>
-    </w:p>
-    <w:bookmarkStart w:id="38" w:name="X33d0e4830768c70fe315b34917b9ff3631c876f"/>
-    <w:p>
-      <w:pPr>
-        <w:pStyle w:val="Heading3"/>
-      </w:pPr>
-      <w:r>
-        <w:t xml:space="preserve">1.3.1 Estrutura de Dados e Notações na Perfuração</w:t>
-      </w:r>
-    </w:p>
-    <w:p>
-      <w:pPr>
-        <w:pStyle w:val="FirstParagraph"/>
-      </w:pPr>
-      <w:r>
-        <w:t xml:space="preserve">Para cada furo</w:t>
-      </w:r>
-      <w:r>
-        <w:t xml:space="preserve"> </w:t>
-      </w:r>
-      <m:oMath>
-        <m:r>
-          <m:t>i</m:t>
-        </m:r>
-      </m:oMath>
-      <w:r>
-        <w:t xml:space="preserve">, definimos as variáveis fundamentais que comporão a base de dados operacional:</w:t>
-      </w:r>
-    </w:p>
-    <w:p>
-      <w:pPr>
-        <w:numPr>
-          <w:ilvl w:val="0"/>
-          <w:numId w:val="1008"/>
-        </w:numPr>
-      </w:pPr>
+        <w:t xml:space="preserve">Survey Stakeout</w:t>
+      </w:r>
+      <w:r>
+        <w:rPr>
+          <w:b/>
+          <w:bCs/>
+        </w:rPr>
+        <w:t xml:space="preserve">):</w:t>
+      </w:r>
+      <w:r>
+        <w:t xml:space="preserve"> </w:t>
+      </w:r>
+      <w:r>
+        <w:t xml:space="preserve">Materialização física dos furos no campo (estacas ou GPS de alta precisão), ponto onde o operador inicia o ciclo de posicionamento (</w:t>
+      </w:r>
       <m:oMath>
         <m:sSub>
           <m:e>
@@ -1801,7 +2154,25 @@
         </m:sSub>
       </m:oMath>
       <w:r>
-        <w:t xml:space="preserve">: Tempo de Posicionamento e Emboquilhamento (min).</w:t>
+        <w:t xml:space="preserve">).</w:t>
+      </w:r>
+    </w:p>
+    <w:bookmarkEnd w:id="37"/>
+    <w:bookmarkStart w:id="40" w:name="métodos-e-malhas-de-perfuração"/>
+    <w:p>
+      <w:pPr>
+        <w:pStyle w:val="Heading2"/>
+      </w:pPr>
+      <w:r>
+        <w:t xml:space="preserve">1.3 Métodos e Malhas de Perfuração</w:t>
+      </w:r>
+    </w:p>
+    <w:p>
+      <w:pPr>
+        <w:pStyle w:val="FirstParagraph"/>
+      </w:pPr>
+      <w:r>
+        <w:t xml:space="preserve">A geometria da malha (quadrada, retangular ou estagiada) é desenhada para otimizar a distribuição de energia do explosivo. Quanto à tecnologia de perfuração, destacam-se:</w:t>
       </w:r>
     </w:p>
     <w:p>
@@ -1811,32 +2182,18 @@
           <w:numId w:val="1008"/>
         </w:numPr>
       </w:pPr>
-      <m:oMath>
-        <m:sSub>
-          <m:e>
-            <m:r>
-              <m:t>D</m:t>
-            </m:r>
-          </m:e>
-          <m:sub>
-            <m:r>
-              <m:t>i</m:t>
-            </m:r>
-          </m:sub>
-        </m:sSub>
-      </m:oMath>
-      <w:r>
-        <w:t xml:space="preserve">: Tempo de Perfuração Efetiva (</w:t>
-      </w:r>
-      <w:r>
-        <w:rPr>
-          <w:i/>
-          <w:iCs/>
-        </w:rPr>
-        <w:t xml:space="preserve">Drilling Time</w:t>
-      </w:r>
-      <w:r>
-        <w:t xml:space="preserve">) (min).</w:t>
+      <w:r>
+        <w:rPr>
+          <w:b/>
+          <w:bCs/>
+        </w:rPr>
+        <w:t xml:space="preserve">Top Hammer (Martelo de Topo):</w:t>
+      </w:r>
+      <w:r>
+        <w:t xml:space="preserve"> </w:t>
+      </w:r>
+      <w:r>
+        <w:t xml:space="preserve">Indicado para furos de menor diâmetro (até 140 mm), onde a percussão ocorre fora do furo.</w:t>
       </w:r>
     </w:p>
     <w:p>
@@ -1846,92 +2203,75 @@
           <w:numId w:val="1008"/>
         </w:numPr>
       </w:pPr>
-      <m:oMath>
-        <m:sSub>
-          <m:e>
-            <m:r>
-              <m:t>H</m:t>
-            </m:r>
-          </m:e>
-          <m:sub>
-            <m:r>
-              <m:t>i</m:t>
-            </m:r>
-          </m:sub>
-        </m:sSub>
-      </m:oMath>
-      <w:r>
-        <w:t xml:space="preserve">: Tempo de Manuseio de Hastes (</w:t>
+      <w:r>
+        <w:rPr>
+          <w:b/>
+          <w:bCs/>
+        </w:rPr>
+        <w:t xml:space="preserve">Down The Hole (DTH):</w:t>
+      </w:r>
+      <w:r>
+        <w:t xml:space="preserve"> </w:t>
+      </w:r>
+      <w:r>
+        <w:t xml:space="preserve">O martelo atua diretamente sobre o</w:t>
+      </w:r>
+      <w:r>
+        <w:t xml:space="preserve"> </w:t>
       </w:r>
       <w:r>
         <w:rPr>
           <w:i/>
           <w:iCs/>
         </w:rPr>
-        <w:t xml:space="preserve">Rod Handling</w:t>
-      </w:r>
-      <w:r>
-        <w:t xml:space="preserve">) (min).</w:t>
-      </w:r>
-    </w:p>
-    <w:p>
-      <w:pPr>
-        <w:numPr>
-          <w:ilvl w:val="0"/>
-          <w:numId w:val="1008"/>
-        </w:numPr>
-      </w:pPr>
+        <w:t xml:space="preserve">bit</w:t>
+      </w:r>
+      <w:r>
+        <w:t xml:space="preserve"> </w:t>
+      </w:r>
+      <w:r>
+        <w:t xml:space="preserve">no fundo do furo, minimizando a perda de energia em furos profundos.</w:t>
+      </w:r>
+    </w:p>
+    <w:bookmarkStart w:id="39" w:name="estrutura-de-dados-e-notações"/>
+    <w:p>
+      <w:pPr>
+        <w:pStyle w:val="Heading3"/>
+      </w:pPr>
+      <w:r>
+        <w:t xml:space="preserve">1.3.1 Estrutura de Dados e Notações</w:t>
+      </w:r>
+    </w:p>
+    <w:p>
+      <w:pPr>
+        <w:pStyle w:val="FirstParagraph"/>
+      </w:pPr>
+      <w:r>
+        <w:t xml:space="preserve">Para transformar a operação em</w:t>
+      </w:r>
+      <w:r>
+        <w:t xml:space="preserve"> </w:t>
+      </w:r>
+      <w:r>
+        <w:rPr>
+          <w:b/>
+          <w:bCs/>
+        </w:rPr>
+        <w:t xml:space="preserve">Mining Analytics</w:t>
+      </w:r>
+      <w:r>
+        <w:t xml:space="preserve">, precisamos traduzir os eventos físicos em variáveis matemáticas. Para cada furo</w:t>
+      </w:r>
+      <w:r>
+        <w:t xml:space="preserve"> </w:t>
+      </w:r>
       <m:oMath>
-        <m:sSub>
-          <m:e>
-            <m:r>
-              <m:t>M</m:t>
-            </m:r>
-          </m:e>
-          <m:sub>
-            <m:r>
-              <m:t>i</m:t>
-            </m:r>
-          </m:sub>
-        </m:sSub>
+        <m:r>
+          <m:t>i</m:t>
+        </m:r>
       </m:oMath>
       <w:r>
-        <w:t xml:space="preserve">: Tempo de Manobra e Deslocação (min).</w:t>
-      </w:r>
-    </w:p>
-    <w:p>
-      <w:pPr>
-        <w:numPr>
-          <w:ilvl w:val="0"/>
-          <w:numId w:val="1008"/>
-        </w:numPr>
-      </w:pPr>
-      <m:oMath>
-        <m:sSub>
-          <m:e>
-            <m:r>
-              <m:t>L</m:t>
-            </m:r>
-          </m:e>
-          <m:sub>
-            <m:r>
-              <m:t>i</m:t>
-            </m:r>
-          </m:sub>
-        </m:sSub>
-      </m:oMath>
-      <w:r>
-        <w:t xml:space="preserve">: Profundidade Perfurada líquida (m).</w:t>
-      </w:r>
-    </w:p>
-    <w:bookmarkEnd w:id="38"/>
-    <w:bookmarkStart w:id="40" w:name="resumo-da-nomenclatura-e-notações"/>
-    <w:p>
-      <w:pPr>
-        <w:pStyle w:val="Heading3"/>
-      </w:pPr>
-      <w:r>
-        <w:t xml:space="preserve">1.3.2 Resumo da Nomenclatura e Notações</w:t>
+        <w:t xml:space="preserve">, definimos a base de dados operacional conforme a tabela abaixo:</w:t>
       </w:r>
     </w:p>
     <w:tbl>
@@ -1947,7 +2287,7 @@
       <w:tr>
         <w:tc>
           <w:tcPr/>
-          <w:bookmarkStart w:id="39" w:name="tbl-notacao-perfuracao"/>
+          <w:bookmarkStart w:id="38" w:name="tbl-notacao-perfuracao"/>
           <w:p>
             <w:pPr>
               <w:jc w:val="center"/>
@@ -1964,18 +2304,17 @@
           <w:tbl>
             <w:tblPr>
               <w:tblStyle w:val="Table"/>
-              <w:tblW w:type="auto" w:w="0"/>
-              <w:tblLook w:firstRow="1" w:lastRow="0" w:firstColumn="0" w:lastColumn="0" w:noHBand="0" w:noVBand="0" w:val="0020"/>
+              <w:tblW w:type="pct" w:w="5000"/>
+              <w:tblLayout w:type="fixed"/>
+              <w:tblLook w:firstRow="0" w:lastRow="0" w:firstColumn="0" w:lastColumn="0" w:noHBand="0" w:noVBand="0" w:val="0000"/>
             </w:tblPr>
             <w:tblGrid>
-              <w:gridCol w:w="2640"/>
-              <w:gridCol w:w="2640"/>
-              <w:gridCol w:w="2640"/>
+              <w:gridCol w:w="1980"/>
+              <w:gridCol w:w="1980"/>
+              <w:gridCol w:w="1980"/>
+              <w:gridCol w:w="1980"/>
             </w:tblGrid>
             <w:tr>
-              <w:trPr>
-                <w:tblHeader w:val="on"/>
-              </w:trPr>
               <w:tc>
                 <w:tcPr/>
                 <w:p>
@@ -2020,7 +2359,23 @@
                       <w:b/>
                       <w:bCs/>
                     </w:rPr>
-                    <w:t xml:space="preserve">Sigla Técnica</w:t>
+                    <w:t xml:space="preserve">Sigla Técnica (English)</w:t>
+                  </w:r>
+                </w:p>
+              </w:tc>
+              <w:tc>
+                <w:tcPr/>
+                <w:p>
+                  <w:pPr>
+                    <w:pStyle w:val="Compact"/>
+                    <w:jc w:val="center"/>
+                  </w:pPr>
+                  <w:r>
+                    <w:rPr>
+                      <w:b/>
+                      <w:bCs/>
+                    </w:rPr>
+                    <w:t xml:space="preserve">Variável no R (miningKPI)</w:t>
                   </w:r>
                 </w:p>
               </w:tc>
@@ -2034,6 +2389,10 @@
                     <w:jc w:val="center"/>
                   </w:pPr>
                   <w:r>
+                    <w:rPr>
+                      <w:b/>
+                      <w:bCs/>
+                    </w:rPr>
                     <w:t xml:space="preserve">Setup e Início</w:t>
                   </w:r>
                 </w:p>
@@ -2069,7 +2428,22 @@
                     <w:jc w:val="center"/>
                   </w:pPr>
                   <w:r>
-                    <w:t xml:space="preserve">SET</w:t>
+                    <w:t xml:space="preserve">SET (Setup/Positioning)</w:t>
+                  </w:r>
+                </w:p>
+              </w:tc>
+              <w:tc>
+                <w:tcPr/>
+                <w:p>
+                  <w:pPr>
+                    <w:pStyle w:val="Compact"/>
+                    <w:jc w:val="center"/>
+                  </w:pPr>
+                  <w:r>
+                    <w:rPr>
+                      <w:rStyle w:val="VerbatimChar"/>
+                    </w:rPr>
+                    <w:t xml:space="preserve">p_time</w:t>
                   </w:r>
                 </w:p>
               </w:tc>
@@ -2083,6 +2457,10 @@
                     <w:jc w:val="center"/>
                   </w:pPr>
                   <w:r>
+                    <w:rPr>
+                      <w:b/>
+                      <w:bCs/>
+                    </w:rPr>
                     <w:t xml:space="preserve">Penetração Real</w:t>
                   </w:r>
                 </w:p>
@@ -2118,7 +2496,22 @@
                     <w:jc w:val="center"/>
                   </w:pPr>
                   <w:r>
-                    <w:t xml:space="preserve">DT</w:t>
+                    <w:t xml:space="preserve">DRI (Drilling Time)</w:t>
+                  </w:r>
+                </w:p>
+              </w:tc>
+              <w:tc>
+                <w:tcPr/>
+                <w:p>
+                  <w:pPr>
+                    <w:pStyle w:val="Compact"/>
+                    <w:jc w:val="center"/>
+                  </w:pPr>
+                  <w:r>
+                    <w:rPr>
+                      <w:rStyle w:val="VerbatimChar"/>
+                    </w:rPr>
+                    <w:t xml:space="preserve">d_time</w:t>
                   </w:r>
                 </w:p>
               </w:tc>
@@ -2132,6 +2525,10 @@
                     <w:jc w:val="center"/>
                   </w:pPr>
                   <w:r>
+                    <w:rPr>
+                      <w:b/>
+                      <w:bCs/>
+                    </w:rPr>
                     <w:t xml:space="preserve">Troca de Hastes</w:t>
                   </w:r>
                 </w:p>
@@ -2167,7 +2564,22 @@
                     <w:jc w:val="center"/>
                   </w:pPr>
                   <w:r>
-                    <w:t xml:space="preserve">RHT</w:t>
+                    <w:t xml:space="preserve">RHT (Rod Handling Time)</w:t>
+                  </w:r>
+                </w:p>
+              </w:tc>
+              <w:tc>
+                <w:tcPr/>
+                <w:p>
+                  <w:pPr>
+                    <w:pStyle w:val="Compact"/>
+                    <w:jc w:val="center"/>
+                  </w:pPr>
+                  <w:r>
+                    <w:rPr>
+                      <w:rStyle w:val="VerbatimChar"/>
+                    </w:rPr>
+                    <w:t xml:space="preserve">h_time</w:t>
                   </w:r>
                 </w:p>
               </w:tc>
@@ -2181,6 +2593,10 @@
                     <w:jc w:val="center"/>
                   </w:pPr>
                   <w:r>
+                    <w:rPr>
+                      <w:b/>
+                      <w:bCs/>
+                    </w:rPr>
                     <w:t xml:space="preserve">Movimentação</w:t>
                   </w:r>
                 </w:p>
@@ -2216,7 +2632,22 @@
                     <w:jc w:val="center"/>
                   </w:pPr>
                   <w:r>
-                    <w:t xml:space="preserve">TRA</w:t>
+                    <w:t xml:space="preserve">TRA (Tramming)</w:t>
+                  </w:r>
+                </w:p>
+              </w:tc>
+              <w:tc>
+                <w:tcPr/>
+                <w:p>
+                  <w:pPr>
+                    <w:pStyle w:val="Compact"/>
+                    <w:jc w:val="center"/>
+                  </w:pPr>
+                  <w:r>
+                    <w:rPr>
+                      <w:rStyle w:val="VerbatimChar"/>
+                    </w:rPr>
+                    <w:t xml:space="preserve">m_time</w:t>
                   </w:r>
                 </w:p>
               </w:tc>
@@ -2269,24 +2700,35 @@
                     <w:jc w:val="center"/>
                   </w:pPr>
                   <w:r>
+                    <w:t xml:space="preserve">TBF (Total Borne Time)</w:t>
+                  </w:r>
+                </w:p>
+              </w:tc>
+              <w:tc>
+                <w:tcPr/>
+                <w:p>
+                  <w:pPr>
+                    <w:pStyle w:val="Compact"/>
+                    <w:jc w:val="center"/>
+                  </w:pPr>
+                  <w:r>
                     <w:rPr>
-                      <w:b/>
-                      <w:bCs/>
+                      <w:rStyle w:val="VerbatimChar"/>
                     </w:rPr>
-                    <w:t xml:space="preserve">TBF</w:t>
+                    <w:t xml:space="preserve">xi_min</w:t>
                   </w:r>
                 </w:p>
               </w:tc>
             </w:tr>
           </w:tbl>
-          <w:bookmarkEnd w:id="39"/>
+          <w:bookmarkEnd w:id="38"/>
           <w:p/>
         </w:tc>
       </w:tr>
     </w:tbl>
+    <w:bookmarkEnd w:id="39"/>
     <w:bookmarkEnd w:id="40"/>
-    <w:bookmarkEnd w:id="41"/>
-    <w:bookmarkStart w:id="42" w:name="Xf632bf372cfdd125190caa79628e39259f3d94d"/>
+    <w:bookmarkStart w:id="41" w:name="Xf632bf372cfdd125190caa79628e39259f3d94d"/>
     <w:p>
       <w:pPr>
         <w:pStyle w:val="Heading2"/>
@@ -2300,7 +2742,7 @@
         <w:pStyle w:val="FirstParagraph"/>
       </w:pPr>
       <w:r>
-        <w:t xml:space="preserve">O Tempo Total do Furo (</w:t>
+        <w:t xml:space="preserve">A base de toda análise de eficiência em perfuração parte da premissa de que o tempo total para completar um furo (</w:t>
       </w:r>
       <m:oMath>
         <m:sSub>
@@ -2317,7 +2759,10 @@
         </m:sSub>
       </m:oMath>
       <w:r>
-        <w:t xml:space="preserve">) é a soma das durações das fases componentes:</w:t>
+        <w:t xml:space="preserve">) é a soma linear de seus componentes:</w:t>
+      </w:r>
+      <w:r>
+        <w:br/>
       </w:r>
     </w:p>
     <w:p>
@@ -2421,7 +2866,18 @@
         <w:pStyle w:val="FirstParagraph"/>
       </w:pPr>
       <w:r>
-        <w:t xml:space="preserve">Esta igualdade permite identificar se gargalos são geológicos (elevação de</w:t>
+        <w:t xml:space="preserve">Esta igualdade permite identificar a natureza dos gargalos operacionais:</w:t>
+      </w:r>
+    </w:p>
+    <w:p>
+      <w:pPr>
+        <w:numPr>
+          <w:ilvl w:val="0"/>
+          <w:numId w:val="1009"/>
+        </w:numPr>
+      </w:pPr>
+      <w:r>
+        <w:t xml:space="preserve">Elevação de</w:t>
       </w:r>
       <w:r>
         <w:t xml:space="preserve"> </w:t>
@@ -2441,7 +2897,34 @@
         </m:sSub>
       </m:oMath>
       <w:r>
-        <w:t xml:space="preserve">), mecânicos (</w:t>
+        <w:t xml:space="preserve">: Provável causa geológica (rocha dura) ou desgaste do</w:t>
+      </w:r>
+      <w:r>
+        <w:t xml:space="preserve"> </w:t>
+      </w:r>
+      <w:r>
+        <w:rPr>
+          <w:i/>
+          <w:iCs/>
+        </w:rPr>
+        <w:t xml:space="preserve">bit</w:t>
+      </w:r>
+      <w:r>
+        <w:t xml:space="preserve">.</w:t>
+      </w:r>
+    </w:p>
+    <w:p>
+      <w:pPr>
+        <w:numPr>
+          <w:ilvl w:val="0"/>
+          <w:numId w:val="1009"/>
+        </w:numPr>
+      </w:pPr>
+      <w:r>
+        <w:t xml:space="preserve">Elevação de</w:t>
+      </w:r>
+      <w:r>
+        <w:t xml:space="preserve"> </w:t>
       </w:r>
       <m:oMath>
         <m:sSub>
@@ -2458,7 +2941,21 @@
         </m:sSub>
       </m:oMath>
       <w:r>
-        <w:t xml:space="preserve">) ou de infraestrutura (</w:t>
+        <w:t xml:space="preserve">: Problemas mecânicos no carrossel ou falha operacional no manuseio.</w:t>
+      </w:r>
+    </w:p>
+    <w:p>
+      <w:pPr>
+        <w:numPr>
+          <w:ilvl w:val="0"/>
+          <w:numId w:val="1009"/>
+        </w:numPr>
+      </w:pPr>
+      <w:r>
+        <w:t xml:space="preserve">Elevação de</w:t>
+      </w:r>
+      <w:r>
+        <w:t xml:space="preserve"> </w:t>
       </w:r>
       <m:oMath>
         <m:sSub>
@@ -2475,17 +2972,17 @@
         </m:sSub>
       </m:oMath>
       <w:r>
-        <w:t xml:space="preserve">).</w:t>
-      </w:r>
-    </w:p>
-    <w:bookmarkEnd w:id="42"/>
-    <w:bookmarkStart w:id="47" w:name="mensuração-da-performance-de-perfuração"/>
+        <w:t xml:space="preserve">: Problemas de infraestrutura (praça ruim) ou layout de malha ineficiente.</w:t>
+      </w:r>
+    </w:p>
+    <w:bookmarkEnd w:id="41"/>
+    <w:bookmarkStart w:id="45" w:name="mensuração-da-performance-kpis"/>
     <w:p>
       <w:pPr>
         <w:pStyle w:val="Heading2"/>
       </w:pPr>
       <w:r>
-        <w:t xml:space="preserve">1.5 Mensuração da Performance de Perfuração</w:t>
+        <w:t xml:space="preserve">1.5 Mensuração da Performance (KPIs)</w:t>
       </w:r>
     </w:p>
     <w:p>
@@ -2493,7 +2990,7 @@
         <w:pStyle w:val="FirstParagraph"/>
       </w:pPr>
       <w:r>
-        <w:t xml:space="preserve">A transformação dos registros brutos em indicadores de desempenho (KPIs) é processada automaticamente pelas funções do pacote</w:t>
+        <w:t xml:space="preserve">A transformação dos registros brutos (telemetria) em inteligência de negócio é processada automaticamente pelas funções do pacote</w:t>
       </w:r>
       <w:r>
         <w:t xml:space="preserve"> </w:t>
@@ -2505,24 +3002,35 @@
         <w:t xml:space="preserve">miningKPI</w:t>
       </w:r>
       <w:r>
+        <w:t xml:space="preserve">. Os principais indicadores são:</w:t>
+      </w:r>
+    </w:p>
+    <w:bookmarkStart w:id="42" w:name="Xc5db91112cd40d18031f6bab6cb84ccbd8fc05e"/>
+    <w:p>
+      <w:pPr>
+        <w:pStyle w:val="Heading3"/>
+      </w:pPr>
+      <w:r>
+        <w:t xml:space="preserve">1.5.1 1. Metragem Total Perfurada (Total Drilled Meters - TDM)</w:t>
+      </w:r>
+    </w:p>
+    <w:p>
+      <w:pPr>
+        <w:pStyle w:val="FirstParagraph"/>
+      </w:pPr>
+      <w:r>
+        <w:t xml:space="preserve">Representa o volume físico total de furos realizados em um intervalo de tempo</w:t>
+      </w:r>
+      <w:r>
+        <w:t xml:space="preserve"> </w:t>
+      </w:r>
+      <m:oMath>
+        <m:r>
+          <m:t>t</m:t>
+        </m:r>
+      </m:oMath>
+      <w:r>
         <w:t xml:space="preserve">.</w:t>
-      </w:r>
-    </w:p>
-    <w:bookmarkStart w:id="43" w:name="Xc5db91112cd40d18031f6bab6cb84ccbd8fc05e"/>
-    <w:p>
-      <w:pPr>
-        <w:pStyle w:val="Heading3"/>
-      </w:pPr>
-      <w:r>
-        <w:t xml:space="preserve">1.5.1 Metragem Total Perfurada (Total Drilled Meters - TDM)</w:t>
-      </w:r>
-    </w:p>
-    <w:p>
-      <w:pPr>
-        <w:pStyle w:val="FirstParagraph"/>
-      </w:pPr>
-      <w:r>
-        <w:t xml:space="preserve">Representa o volume físico total de furos realizados em um intervalo de tempo $t$.</w:t>
       </w:r>
     </w:p>
     <w:p>
@@ -2610,7 +3118,7 @@
       <w:pPr>
         <w:numPr>
           <w:ilvl w:val="0"/>
-          <w:numId w:val="1009"/>
+          <w:numId w:val="1010"/>
         </w:numPr>
       </w:pPr>
       <m:oMath>
@@ -2649,7 +3157,7 @@
       <w:pPr>
         <w:numPr>
           <w:ilvl w:val="0"/>
-          <w:numId w:val="1009"/>
+          <w:numId w:val="1010"/>
         </w:numPr>
       </w:pPr>
       <m:oMath>
@@ -2674,14 +3182,14 @@
         <w:t xml:space="preserve">: Número total de furos acumulados no período.</w:t>
       </w:r>
     </w:p>
-    <w:bookmarkEnd w:id="43"/>
-    <w:bookmarkStart w:id="44" w:name="X7d847b673ef0b828ab63801ee39a7ab6f8442ba"/>
+    <w:bookmarkEnd w:id="42"/>
+    <w:bookmarkStart w:id="43" w:name="X7d847b673ef0b828ab63801ee39a7ab6f8442ba"/>
     <w:p>
       <w:pPr>
         <w:pStyle w:val="Heading3"/>
       </w:pPr>
       <w:r>
-        <w:t xml:space="preserve">1.5.2 Taxa de Penetração Líquida (Rate of Penetration - ROP)</w:t>
+        <w:t xml:space="preserve">1.5.2 2. Taxa de Penetração Líquida (Rate of Penetration - ROP)</w:t>
       </w:r>
     </w:p>
     <w:p>
@@ -2689,7 +3197,24 @@
         <w:pStyle w:val="FirstParagraph"/>
       </w:pPr>
       <w:r>
-        <w:t xml:space="preserve">Mede a velocidade média de avanço da ferramenta exclusivamente durante o tempo de contato e corte da rocha. É o indicador de eficiência do bit e da resposta litológica.</w:t>
+        <w:t xml:space="preserve">Mede a velocidade média de avanço da ferramenta exclusivamente durante o tempo de contato e corte da rocha (</w:t>
+      </w:r>
+      <m:oMath>
+        <m:sSub>
+          <m:e>
+            <m:r>
+              <m:t>D</m:t>
+            </m:r>
+          </m:e>
+          <m:sub>
+            <m:r>
+              <m:t>i</m:t>
+            </m:r>
+          </m:sub>
+        </m:sSub>
+      </m:oMath>
+      <w:r>
+        <w:t xml:space="preserve">). É o indicador puro de eficiência mecânica e resposta litológica.</w:t>
       </w:r>
     </w:p>
     <w:p>
@@ -2788,6 +3313,31 @@
               </m:nary>
             </m:den>
           </m:f>
+          <m:r>
+            <m:t> </m:t>
+          </m:r>
+          <m:d>
+            <m:dPr>
+              <m:begChr m:val="["/>
+              <m:sepChr m:val=""/>
+              <m:endChr m:val="]"/>
+              <m:grow/>
+            </m:dPr>
+            <m:e>
+              <m:r>
+                <m:t>m</m:t>
+              </m:r>
+              <m:r>
+                <m:rPr>
+                  <m:sty m:val="p"/>
+                </m:rPr>
+                <m:t>/</m:t>
+              </m:r>
+              <m:r>
+                <m:t>h</m:t>
+              </m:r>
+            </m:e>
+          </m:d>
         </m:oMath>
       </m:oMathPara>
     </w:p>
@@ -2795,7 +3345,7 @@
       <w:pPr>
         <w:numPr>
           <w:ilvl w:val="0"/>
-          <w:numId w:val="1010"/>
+          <w:numId w:val="1011"/>
         </w:numPr>
       </w:pPr>
       <m:oMath>
@@ -2817,7 +3367,7 @@
       <w:pPr>
         <w:numPr>
           <w:ilvl w:val="0"/>
-          <w:numId w:val="1010"/>
+          <w:numId w:val="1011"/>
         </w:numPr>
       </w:pPr>
       <m:oMath>
@@ -2838,14 +3388,14 @@
         <w:t xml:space="preserve">: Tempo de perfuração efetiva (convertido para horas).</w:t>
       </w:r>
     </w:p>
-    <w:bookmarkEnd w:id="44"/>
-    <w:bookmarkStart w:id="45" w:name="Xf12698c2b1b6e7c8a14f6519a3fe606216756ec"/>
+    <w:bookmarkEnd w:id="43"/>
+    <w:bookmarkStart w:id="44" w:name="Xf12698c2b1b6e7c8a14f6519a3fe606216756ec"/>
     <w:p>
       <w:pPr>
         <w:pStyle w:val="Heading3"/>
       </w:pPr>
       <w:r>
-        <w:t xml:space="preserve">1.5.3 Taxa de Perfuração Bruta (Gross Drilling Rate - GDR)</w:t>
+        <w:t xml:space="preserve">1.5.3 3. Taxa de Perfuração Bruta (Gross Drilling Rate - GDR)</w:t>
       </w:r>
     </w:p>
     <w:p>
@@ -2853,7 +3403,24 @@
         <w:pStyle w:val="FirstParagraph"/>
       </w:pPr>
       <w:r>
-        <w:t xml:space="preserve">Indica a produtividade real do ativo, considerando todo o tempo de ciclo, incluindo manobras e trocas de haste.</w:t>
+        <w:t xml:space="preserve">Indica a produtividade global do ativo, considerando todo o tempo de ciclo (</w:t>
+      </w:r>
+      <m:oMath>
+        <m:sSub>
+          <m:e>
+            <m:r>
+              <m:t>X</m:t>
+            </m:r>
+          </m:e>
+          <m:sub>
+            <m:r>
+              <m:t>i</m:t>
+            </m:r>
+          </m:sub>
+        </m:sSub>
+      </m:oMath>
+      <w:r>
+        <w:t xml:space="preserve">), incluindo manobras e trocas de haste. É o indicador de eficiência logística da operação.</w:t>
       </w:r>
     </w:p>
     <w:p>
@@ -2896,78 +3463,99 @@
               </m:r>
             </m:num>
             <m:den>
+              <m:nary>
+                <m:naryPr>
+                  <m:chr m:val="∑"/>
+                  <m:limLoc m:val="undOvr"/>
+                  <m:subHide m:val="off"/>
+                  <m:supHide m:val="off"/>
+                </m:naryPr>
+                <m:sub>
+                  <m:r>
+                    <m:t>i</m:t>
+                  </m:r>
+                  <m:r>
+                    <m:rPr>
+                      <m:sty m:val="p"/>
+                    </m:rPr>
+                    <m:t>=</m:t>
+                  </m:r>
+                  <m:r>
+                    <m:t>1</m:t>
+                  </m:r>
+                </m:sub>
+                <m:sup>
+                  <m:r>
+                    <m:t>N</m:t>
+                  </m:r>
+                  <m:d>
+                    <m:dPr>
+                      <m:begChr m:val="("/>
+                      <m:sepChr m:val=""/>
+                      <m:endChr m:val=")"/>
+                      <m:grow/>
+                    </m:dPr>
+                    <m:e>
+                      <m:r>
+                        <m:t>t</m:t>
+                      </m:r>
+                    </m:e>
+                  </m:d>
+                </m:sup>
+                <m:e>
+                  <m:sSub>
+                    <m:e>
+                      <m:r>
+                        <m:t>X</m:t>
+                      </m:r>
+                    </m:e>
+                    <m:sub>
+                      <m:r>
+                        <m:t>i</m:t>
+                      </m:r>
+                    </m:sub>
+                  </m:sSub>
+                </m:e>
+              </m:nary>
+            </m:den>
+          </m:f>
+          <m:r>
+            <m:t> </m:t>
+          </m:r>
+          <m:d>
+            <m:dPr>
+              <m:begChr m:val="["/>
+              <m:sepChr m:val=""/>
+              <m:endChr m:val="]"/>
+              <m:grow/>
+            </m:dPr>
+            <m:e>
               <m:r>
-                <m:t>W</m:t>
+                <m:t>m</m:t>
               </m:r>
               <m:r>
-                <m:t>H</m:t>
+                <m:rPr>
+                  <m:sty m:val="p"/>
+                </m:rPr>
+                <m:t>/</m:t>
               </m:r>
-            </m:den>
-          </m:f>
+              <m:r>
+                <m:t>h</m:t>
+              </m:r>
+            </m:e>
+          </m:d>
         </m:oMath>
       </m:oMathPara>
     </w:p>
-    <w:p>
-      <w:pPr>
-        <w:pStyle w:val="Compact"/>
-        <w:numPr>
-          <w:ilvl w:val="0"/>
-          <w:numId w:val="1011"/>
-        </w:numPr>
-      </w:pPr>
-      <m:oMath>
-        <m:r>
-          <m:t>W</m:t>
-        </m:r>
-        <m:r>
-          <m:t>H</m:t>
-        </m:r>
-      </m:oMath>
-      <w:r>
-        <w:t xml:space="preserve">: Horas Trabalhadas (</w:t>
-      </w:r>
-      <w:r>
-        <w:rPr>
-          <w:i/>
-          <w:iCs/>
-        </w:rPr>
-        <w:t xml:space="preserve">Work Hours</w:t>
-      </w:r>
-      <w:r>
-        <w:t xml:space="preserve">), calculadas pela soma de</w:t>
-      </w:r>
-      <w:r>
-        <w:t xml:space="preserve"> </w:t>
-      </w:r>
-      <m:oMath>
-        <m:sSub>
-          <m:e>
-            <m:r>
-              <m:t>X</m:t>
-            </m:r>
-          </m:e>
-          <m:sub>
-            <m:r>
-              <m:t>i</m:t>
-            </m:r>
-          </m:sub>
-        </m:sSub>
-      </m:oMath>
-      <w:r>
-        <w:t xml:space="preserve"> </w:t>
-      </w:r>
-      <w:r>
-        <w:t xml:space="preserve">convertida para horas.</w:t>
-      </w:r>
-    </w:p>
+    <w:bookmarkEnd w:id="44"/>
     <w:bookmarkEnd w:id="45"/>
-    <w:bookmarkStart w:id="46" w:name="X42cc75413abca1a2784d3c5c594e20a3085735c"/>
-    <w:p>
-      <w:pPr>
-        <w:pStyle w:val="Heading3"/>
-      </w:pPr>
-      <w:r>
-        <w:t xml:space="preserve">1.5.4 Disponibilidade e Utilização da Perfuratriz</w:t>
+    <w:bookmarkStart w:id="46" w:name="integração-do-bit-à-caçamba"/>
+    <w:p>
+      <w:pPr>
+        <w:pStyle w:val="Heading2"/>
+      </w:pPr>
+      <w:r>
+        <w:t xml:space="preserve">1.6 Integração: Do Bit à Caçamba</w:t>
       </w:r>
     </w:p>
     <w:p>
@@ -2975,49 +3563,11 @@
         <w:pStyle w:val="FirstParagraph"/>
       </w:pPr>
       <w:r>
-        <w:t xml:space="preserve">Seguindo o padrão de gestão de ativos, medimos o percentual de tempo em que a perfuratriz esteve em operação efetiva (Drilling) versus o tempo total disponível.</w:t>
+        <w:t xml:space="preserve">Portanto, ao monitorarmos o TDM (Metragem Total Perfurada) e a aderência à malha, estamos, na verdade, garantindo que a Identidade Fundamental do Carregamento, que exploraremos no @chap-carregamento, apresente os menores valores possíveis de variabilidade.</w:t>
       </w:r>
     </w:p>
     <w:bookmarkEnd w:id="46"/>
-    <w:bookmarkEnd w:id="47"/>
-    <w:bookmarkStart w:id="48" w:name="integração-do-bit-à-caçamba"/>
-    <w:p>
-      <w:pPr>
-        <w:pStyle w:val="Heading2"/>
-      </w:pPr>
-      <w:r>
-        <w:t xml:space="preserve">1.6 Integração: Do Bit à Caçamba</w:t>
-      </w:r>
-    </w:p>
-    <w:p>
-      <w:pPr>
-        <w:pStyle w:val="FirstParagraph"/>
-      </w:pPr>
-      <w:r>
-        <w:t xml:space="preserve">Portanto, ao monitorarmos o TDM (Metragem Total Perfurada) e a aderência à malha, estamos, na verdade, garantindo que a Identidade Fundamental do Carregamento, que exploraremos no</w:t>
-      </w:r>
-      <w:r>
-        <w:t xml:space="preserve"> </w:t>
-      </w:r>
-      <w:r>
-        <w:t xml:space="preserve">(</w:t>
-      </w:r>
-      <w:r>
-        <w:rPr>
-          <w:b/>
-          <w:bCs/>
-        </w:rPr>
-        <w:t xml:space="preserve">chap-carregamento?</w:t>
-      </w:r>
-      <w:r>
-        <w:t xml:space="preserve">)</w:t>
-      </w:r>
-      <w:r>
-        <w:t xml:space="preserve">, apresente os menores valores possíveis de variabilidade.</w:t>
-      </w:r>
-    </w:p>
-    <w:bookmarkEnd w:id="48"/>
-    <w:bookmarkStart w:id="49" w:name="referências-do-capítulo"/>
+    <w:bookmarkStart w:id="47" w:name="referências-do-capítulo"/>
     <w:p>
       <w:pPr>
         <w:pStyle w:val="Heading2"/>
@@ -3202,9 +3752,9 @@
         <w:t xml:space="preserve">(Zhang 2019)</w:t>
       </w:r>
     </w:p>
-    <w:bookmarkEnd w:id="49"/>
-    <w:bookmarkEnd w:id="50"/>
-    <w:bookmarkStart w:id="62" w:name="chap-carregamento"/>
+    <w:bookmarkEnd w:id="47"/>
+    <w:bookmarkEnd w:id="48"/>
+    <w:bookmarkStart w:id="88" w:name="chap-carregamento"/>
     <w:p>
       <w:pPr>
         <w:pStyle w:val="Heading1"/>
@@ -3213,7 +3763,7 @@
         <w:t xml:space="preserve">2. A Identidade Fundamental do Carregamento</w:t>
       </w:r>
     </w:p>
-    <w:bookmarkStart w:id="52" w:name="chap-ciclo-carregamento"/>
+    <w:bookmarkStart w:id="50" w:name="chap-ciclo-carregamento"/>
     <w:p>
       <w:pPr>
         <w:pStyle w:val="Heading2"/>
@@ -3260,7 +3810,7 @@
       <w:tr>
         <w:tc>
           <w:tcPr/>
-          <w:bookmarkStart w:id="51" w:name="fig-ciclo-posicionamento-carga"/>
+          <w:bookmarkStart w:id="49" w:name="fig-ciclo-posicionamento-carga"/>
           <w:p>
             <w:pPr>
               <w:pStyle w:val="Compact"/>
@@ -3280,7 +3830,7 @@
               <w:t xml:space="preserve">Figura 2.1: Método de Posicionamento no Carregamento</w:t>
             </w:r>
           </w:p>
-          <w:bookmarkEnd w:id="51"/>
+          <w:bookmarkEnd w:id="49"/>
         </w:tc>
       </w:tr>
     </w:tbl>
@@ -3292,8 +3842,8 @@
         <w:t xml:space="preserve">A medição da operação de carregamento é baseada na captura de eventos recorrentes de curta duração, onde a precisão da coleta impacta diretamente a confiabilidade dos indicadores de performance. O desempenho do equipamento de carga é avaliado pela sua capacidade de manter um ritmo constante, minimizando as variabilidades inerentes à interação com a frota de transporte. Os principais KPIs derivam da relação entre a massa movimentada e o tempo despendido, permitindo identificar se a perda de performance reside na competência operacional ou na disponibilidade técnica do ativo.</w:t>
       </w:r>
     </w:p>
-    <w:bookmarkEnd w:id="52"/>
-    <w:bookmarkStart w:id="53" w:name="X56b7340f2c1e6474adbdcc0f78a03e90b9c2a6b"/>
+    <w:bookmarkEnd w:id="50"/>
+    <w:bookmarkStart w:id="51" w:name="X56b7340f2c1e6474adbdcc0f78a03e90b9c2a6b"/>
     <w:p>
       <w:pPr>
         <w:pStyle w:val="Heading2"/>
@@ -3438,8 +3988,8 @@
         <w:t xml:space="preserve">O ciclo de carregamento da composição inicia-se no instante em que a unidade de carga executa a primeira penetração na pilha de material destinada a um caminhão específico e encerra-se quando a última caçambada é despejada e a unidade de transporte (composição) é liberada para o transporte.</w:t>
       </w:r>
     </w:p>
-    <w:bookmarkEnd w:id="53"/>
-    <w:bookmarkStart w:id="54" w:name="a-história-por-trás-dos-registros"/>
+    <w:bookmarkEnd w:id="51"/>
+    <w:bookmarkStart w:id="52" w:name="a-história-por-trás-dos-registros"/>
     <w:p>
       <w:pPr>
         <w:pStyle w:val="Heading2"/>
@@ -4909,8 +5459,8 @@
         <w:t xml:space="preserve">toneladas de estéril. Este registro agora representa uma unidade de contagem completa, pronta para ser utilizada em modelos de produtividade e confiabilidade.”</w:t>
       </w:r>
     </w:p>
-    <w:bookmarkEnd w:id="54"/>
-    <w:bookmarkStart w:id="61" w:name="X0bd03b19ef320d534dccb1964092313e5bc7605"/>
+    <w:bookmarkEnd w:id="52"/>
+    <w:bookmarkStart w:id="59" w:name="X0bd03b19ef320d534dccb1964092313e5bc7605"/>
     <w:p>
       <w:pPr>
         <w:pStyle w:val="Heading2"/>
@@ -5140,7 +5690,7 @@
         </w:pict>
       </w:r>
     </w:p>
-    <w:bookmarkStart w:id="60" w:name="resumo-da-nomenclatura-e-notações-1"/>
+    <w:bookmarkStart w:id="58" w:name="resumo-da-nomenclatura-e-notações"/>
     <w:p>
       <w:pPr>
         <w:pStyle w:val="Heading3"/>
@@ -5170,7 +5720,7 @@
       <w:tr>
         <w:tc>
           <w:tcPr/>
-          <w:bookmarkStart w:id="55" w:name="tbl-notacao-carga"/>
+          <w:bookmarkStart w:id="53" w:name="tbl-notacao-carga"/>
           <w:p>
             <w:pPr>
               <w:jc w:val="center"/>
@@ -5545,7 +6095,7 @@
               </w:tc>
             </w:tr>
           </w:tbl>
-          <w:bookmarkEnd w:id="55"/>
+          <w:bookmarkEnd w:id="53"/>
           <w:p/>
         </w:tc>
       </w:tr>
@@ -7341,24 +7891,24 @@
               <w:pStyle w:val="Compact"/>
               <w:jc w:val="left"/>
             </w:pPr>
-            <w:bookmarkStart w:id="59" w:name="fig-ciclo-transporte"/>
+            <w:bookmarkStart w:id="57" w:name="fig-ciclo-transporte"/>
             <w:r>
               <w:drawing>
                 <wp:inline>
                   <wp:extent cx="5334000" cy="2564286"/>
                   <wp:effectExtent b="0" l="0" r="0" t="0"/>
-                  <wp:docPr descr="Ciclo de processos de carregamento e transporte" title="" id="57" name="Picture"/>
+                  <wp:docPr descr="Ciclo de processos de carregamento e transporte" title="" id="55" name="Picture"/>
                   <a:graphic>
                     <a:graphicData uri="http://schemas.openxmlformats.org/drawingml/2006/picture">
                       <pic:pic>
                         <pic:nvPicPr>
-                          <pic:cNvPr descr="images/fig-ciclo-transporte.png" id="58" name="Picture"/>
+                          <pic:cNvPr descr="images/fig-ciclo-transporte.png" id="56" name="Picture"/>
                           <pic:cNvPicPr>
                             <a:picLocks noChangeArrowheads="1" noChangeAspect="1"/>
                           </pic:cNvPicPr>
                         </pic:nvPicPr>
                         <pic:blipFill>
-                          <a:blip r:embed="rId56"/>
+                          <a:blip r:embed="rId54"/>
                           <a:stretch>
                             <a:fillRect/>
                           </a:stretch>
@@ -7384,7 +7934,7 @@
                 </wp:inline>
               </w:drawing>
             </w:r>
-            <w:bookmarkEnd w:id="59"/>
+            <w:bookmarkEnd w:id="57"/>
           </w:p>
         </w:tc>
       </w:tr>
@@ -11531,7 +12081,7 @@
               <w:jc w:val="left"/>
             </w:pPr>
             <w:r>
-              <w:t xml:space="preserve"># Dicionário de Indicadores {#app-dicionario}</w:t>
+              <w:t xml:space="preserve"># Dicionário de Indicadores (KPIs) {#app-indicadores}</w:t>
             </w:r>
           </w:p>
         </w:tc>
@@ -11595,7 +12145,7 @@
         <w:rPr>
           <w:rStyle w:val="VerbatimChar"/>
         </w:rPr>
-        <w:t xml:space="preserve">Este apêndice consolida os principais indicadores de desempenho (KPIs) utilizados ao longo desta obra. As fórmulas seguem as notações estabelecidas nos capítulos técnicos, e as funções listadas referem-se às implementações disponíveis no pacote `miningKPI`.</w:t>
+        <w:t xml:space="preserve">\[cite_start\]Este apêndice detalha as fórmulas matemáticas para o cálculo de desempenho e as respectivas funções do pacote `miningKPI`\[cite: 48\].</w:t>
       </w:r>
       <w:r>
         <w:br/>
@@ -11607,7 +12157,7 @@
         <w:rPr>
           <w:rStyle w:val="VerbatimChar"/>
         </w:rPr>
-        <w:t xml:space="preserve">## Gestão de Ativos e Disponibilidade</w:t>
+        <w:t xml:space="preserve">## Indicadores de Perfuração</w:t>
       </w:r>
       <w:r>
         <w:br/>
@@ -11619,19 +12169,25 @@
         <w:rPr>
           <w:rStyle w:val="VerbatimChar"/>
         </w:rPr>
-        <w:t xml:space="preserve">Estes indicadores medem a saúde técnica e a prontidão da frota para o trabalho.</w:t>
+        <w:t xml:space="preserve">| Indicador | Fórmula | Função R | Descrição |</w:t>
       </w:r>
       <w:r>
         <w:br/>
       </w:r>
       <w:r>
+        <w:rPr>
+          <w:rStyle w:val="VerbatimChar"/>
+        </w:rPr>
+        <w:t xml:space="preserve">|:---|:--:|:--:|:---|</w:t>
+      </w:r>
+      <w:r>
         <w:br/>
       </w:r>
       <w:r>
         <w:rPr>
           <w:rStyle w:val="VerbatimChar"/>
         </w:rPr>
-        <w:t xml:space="preserve">|  |  |  |  |</w:t>
+        <w:t xml:space="preserve">| **Metragem Total** | $TDM = \sum_{i=1}^{N(t)} L_i$ | `drill_summary()` | \[cite_start\]Volume físico total perfurado\[cite: 36\]. |</w:t>
       </w:r>
       <w:r>
         <w:br/>
@@ -11640,7 +12196,7 @@
         <w:rPr>
           <w:rStyle w:val="VerbatimChar"/>
         </w:rPr>
-        <w:t xml:space="preserve">|----|----|----|----|</w:t>
+        <w:t xml:space="preserve">| **Taxa de Penetração** | $ROP = \frac{TDM}{\sum D_i}$ | `kpi_drill_rop()` | \[cite_start\]Velocidade de avanço durante o corte efetivo da rocha\[cite: 40\]. |</w:t>
       </w:r>
       <w:r>
         <w:br/>
@@ -11649,25 +12205,31 @@
         <w:rPr>
           <w:rStyle w:val="VerbatimChar"/>
         </w:rPr>
-        <w:t xml:space="preserve">| **Indicador** | **Sigla/Fórmula** | **Função R** | **Capítulo de Referência** |</w:t>
+        <w:t xml:space="preserve">| **Taxa Bruta** | $GDR = \frac{TDM}{WH}$ | `kpi_drill_gdr()` | \[cite_start\]Produtividade global considerando manobras e trocas de haste\[cite: 43\]. |</w:t>
       </w:r>
       <w:r>
         <w:br/>
       </w:r>
       <w:r>
+        <w:br/>
+      </w:r>
+      <w:r>
         <w:rPr>
           <w:rStyle w:val="VerbatimChar"/>
         </w:rPr>
-        <w:t xml:space="preserve">| **Disponibilidade Física** | $DF = \frac{WH + ID}{TH} \times 100$ | `kpi_availability()` | \@chap-ativos |</w:t>
+        <w:t xml:space="preserve">## Indicadores de Carregamento</w:t>
       </w:r>
       <w:r>
         <w:br/>
       </w:r>
       <w:r>
+        <w:br/>
+      </w:r>
+      <w:r>
         <w:rPr>
           <w:rStyle w:val="VerbatimChar"/>
         </w:rPr>
-        <w:t xml:space="preserve">| **Utilização Efetiva** | $UF = \frac{WH}{WH + ID} \times 100$ | `kpi_utilization()` | \@chap-ativos |</w:t>
+        <w:t xml:space="preserve">| Indicador | Fórmula | Função R | Descrição |</w:t>
       </w:r>
       <w:r>
         <w:br/>
@@ -11676,7 +12238,7 @@
         <w:rPr>
           <w:rStyle w:val="VerbatimChar"/>
         </w:rPr>
-        <w:t xml:space="preserve">| **MTBF** | $MTBF = \frac{\sum TBF}{N(t)}$ | `plot_crow_amsaa()` | \@chap-ativos |</w:t>
+        <w:t xml:space="preserve">|:---|:--:|:--:|:---|</w:t>
       </w:r>
       <w:r>
         <w:br/>
@@ -11685,31 +12247,46 @@
         <w:rPr>
           <w:rStyle w:val="VerbatimChar"/>
         </w:rPr>
-        <w:t xml:space="preserve">| **MTTR** | $MTTR = \frac{\sum TTR}{N(t)}$ | `kpi_mttr_summary()` | \@chap-ativos |</w:t>
+        <w:t xml:space="preserve">| **Produção Total** | $TPL = \sum L_i$ | `kpi_production_summary()` | \[cite_start\]Soma das massas movimentadas (TPL - Total Production Load)\[cite: 122, 124\]. |</w:t>
       </w:r>
       <w:r>
         <w:br/>
       </w:r>
       <w:r>
+        <w:rPr>
+          <w:rStyle w:val="VerbatimChar"/>
+        </w:rPr>
+        <w:t xml:space="preserve">| **Tempo Médio Carga** | $MLCT = \frac{1}{N} \sum D_i$ | `load_summarize_cycle()` | \[cite_start\]Eficiência técnica média da escavadeira (Mean Loading Cycle Time)\[cite: 125\]. |</w:t>
+      </w:r>
+      <w:r>
         <w:br/>
       </w:r>
       <w:r>
         <w:rPr>
           <w:rStyle w:val="VerbatimChar"/>
         </w:rPr>
-        <w:t xml:space="preserve">## Ciclo de Perfuração (Drilling)</w:t>
+        <w:t xml:space="preserve">| **Ociosidade Média** | $MOCT = \frac{1}{N} \sum O_i$ | `load_summarize_cycle()` | \[cite_start\]Tempo médio de espera por transporte (Mean Operational Cycle Time)\[cite: 126\]. |</w:t>
       </w:r>
       <w:r>
         <w:br/>
       </w:r>
       <w:r>
+        <w:rPr>
+          <w:rStyle w:val="VerbatimChar"/>
+        </w:rPr>
+        <w:t xml:space="preserve">| **Produtividade** | $LP = \frac{TPL}{WH}$ | `kpi_productivity_fleet()` | \[cite_start\]Taxa de produção horária efetiva\[cite: 128\]. |</w:t>
+      </w:r>
+      <w:r>
         <w:br/>
       </w:r>
       <w:r>
+        <w:br/>
+      </w:r>
+      <w:r>
         <w:rPr>
           <w:rStyle w:val="VerbatimChar"/>
         </w:rPr>
-        <w:t xml:space="preserve">Avaliam a performance da perfuratriz e a interação da ferramenta com a litologia local.</w:t>
+        <w:t xml:space="preserve">## Indicadores de Transporte</w:t>
       </w:r>
       <w:r>
         <w:br/>
@@ -11721,7 +12298,7 @@
         <w:rPr>
           <w:rStyle w:val="VerbatimChar"/>
         </w:rPr>
-        <w:t xml:space="preserve">|  |  |  |  |</w:t>
+        <w:t xml:space="preserve">| Indicador | Fórmula | Função R | Descrição |</w:t>
       </w:r>
       <w:r>
         <w:br/>
@@ -11730,7 +12307,7 @@
         <w:rPr>
           <w:rStyle w:val="VerbatimChar"/>
         </w:rPr>
-        <w:t xml:space="preserve">|----|----|----|----|</w:t>
+        <w:t xml:space="preserve">|:---|:--:|:--:|:---|</w:t>
       </w:r>
       <w:r>
         <w:br/>
@@ -11739,7 +12316,7 @@
         <w:rPr>
           <w:rStyle w:val="VerbatimChar"/>
         </w:rPr>
-        <w:t xml:space="preserve">| **Indicador** | **Sigla/Fórmula** | **Função R** | **Capítulo de Referência** |</w:t>
+        <w:t xml:space="preserve">| **Carga Média** | $\frac{\sum L_j}{N(t)}$ | `haul_summarize_cycle()` | \[cite_start\]Média de massa transportada por viagem (*Mean Payload*)\[cite: 160\]. |</w:t>
       </w:r>
       <w:r>
         <w:br/>
@@ -11748,7 +12325,7 @@
         <w:rPr>
           <w:rStyle w:val="VerbatimChar"/>
         </w:rPr>
-        <w:t xml:space="preserve">| **Metragem Perfurada** | $TDM = \sum L_i$ | `drill_summary()` | \@chap-perfuracao |</w:t>
+        <w:t xml:space="preserve">| **Produtividade** | $HP = \frac{\sum L_j}{WH}$ | `kpi_productivity_fleet()` | \[cite_start\]Produtividade logística (*Haul Productivity*)\[cite: 162\]. |</w:t>
       </w:r>
       <w:r>
         <w:br/>
@@ -11757,7 +12334,7 @@
         <w:rPr>
           <w:rStyle w:val="VerbatimChar"/>
         </w:rPr>
-        <w:t xml:space="preserve">| **Taxa de Penetração (ROP)** | $ROP = \frac{TDM}{\sum D_i}$ | `kpi_drill_rop()` | \@chap-perfuracao |</w:t>
+        <w:t xml:space="preserve">| **DMT** | $\frac{\sum (L_j \times d_j)}{\sum L_j}$ | `haul_summarize_cycle()` | \[cite_start\]Distância Média de Transporte ponderada pela massa\[cite: 163\]. |</w:t>
       </w:r>
       <w:r>
         <w:br/>
@@ -11766,7 +12343,7 @@
         <w:rPr>
           <w:rStyle w:val="VerbatimChar"/>
         </w:rPr>
-        <w:t xml:space="preserve">| **Perfuração Bruta (GDR)** | $GDR = \frac{TDM}{WH}$ | `kpi_drill_gdr()` | \@chap-perfuracao |</w:t>
+        <w:t xml:space="preserve">| **Velocidade Média** | $V_{mean} = \frac{Dist_{total}}{Tempo_{viagem}}$ | `haul_summarize_cycle()` | \[cite_start\]Velocidade média considerando trechos cheios e vazios\[cite: 164\]. |</w:t>
       </w:r>
       <w:r>
         <w:br/>
@@ -11775,7 +12352,7 @@
         <w:rPr>
           <w:rStyle w:val="VerbatimChar"/>
         </w:rPr>
-        <w:t xml:space="preserve">| **Tempo Total do Furo** | $X_i = P_i + D_i + H_i + M_i$ | `drill_cycle_time()` | \@chap-perfuracao |</w:t>
+        <w:t xml:space="preserve">| **Aderência (Compliance)** | *Var. Percentual* | `check_payload_compliance()` | \[cite_start\]Desvio entre a carga real e a meta planejada\[cite: 164\]. |</w:t>
       </w:r>
       <w:r>
         <w:br/>
@@ -11784,10 +12361,13 @@
         <w:br/>
       </w:r>
       <w:r>
+        <w:br/>
+      </w:r>
+      <w:r>
         <w:rPr>
           <w:rStyle w:val="VerbatimChar"/>
         </w:rPr>
-        <w:t xml:space="preserve">## Ciclo de Carregamento (Loading)</w:t>
+        <w:t xml:space="preserve">`&lt;!-- quarto-file-metadata: eyJyZXNvdXJjZURpciI6ImNoYXB0ZXJzXFxhcHBlbmRpeCJ9 --&gt;`{=html}</w:t>
       </w:r>
       <w:r>
         <w:br/>
@@ -11799,37 +12379,49 @@
         <w:rPr>
           <w:rStyle w:val="VerbatimChar"/>
         </w:rPr>
-        <w:t xml:space="preserve">Indicadores focados na eficiência da unidade de carga e no batimento de saída da frente de lavra.</w:t>
+        <w:t xml:space="preserve">```{=html}</w:t>
       </w:r>
       <w:r>
         <w:br/>
       </w:r>
       <w:r>
+        <w:rPr>
+          <w:rStyle w:val="VerbatimChar"/>
+        </w:rPr>
+        <w:t xml:space="preserve">&lt;!-- quarto-file-metadata: eyJyZXNvdXJjZURpciI6ImNoYXB0ZXJzXFxhcHBlbmRpeCIsImJvb2tJdGVtVHlwZSI6ImNoYXB0ZXIiLCJib29rSXRlbU51bWJlciI6bnVsbCwiYm9va0l0ZW1GaWxlIjoiY2hhcHRlcnMvYXBwZW5kaXgvbm90YWNvZXMtYWJyZXZpYWNvZXMucW1kIiwiYm9va0l0ZW1EZXB0aCI6MX0= --&gt;</w:t>
+      </w:r>
+      <w:r>
         <w:br/>
       </w:r>
       <w:r>
         <w:rPr>
           <w:rStyle w:val="VerbatimChar"/>
         </w:rPr>
-        <w:t xml:space="preserve">|  |  |  |  |</w:t>
+        <w:t xml:space="preserve">```</w:t>
       </w:r>
       <w:r>
         <w:br/>
       </w:r>
       <w:r>
+        <w:br/>
+      </w:r>
+      <w:r>
         <w:rPr>
           <w:rStyle w:val="VerbatimChar"/>
         </w:rPr>
-        <w:t xml:space="preserve">|----|----|----|----|</w:t>
+        <w:t xml:space="preserve"># Notações, Símbolos e Abreviações {.unnumbered}</w:t>
       </w:r>
       <w:r>
         <w:br/>
       </w:r>
       <w:r>
+        <w:br/>
+      </w:r>
+      <w:r>
         <w:rPr>
           <w:rStyle w:val="VerbatimChar"/>
         </w:rPr>
-        <w:t xml:space="preserve">| **Indicador** | **Sigla/Fórmula** | **Função R** | **Capítulo de Referência** |</w:t>
+        <w:t xml:space="preserve">```````{.quarto-title-block template='C:\Users\rafas\AppData\Local\Programs\Quarto\share\projects\book\pandoc\title-block.md'}</w:t>
       </w:r>
       <w:r>
         <w:br/>
@@ -11838,7 +12430,7 @@
         <w:rPr>
           <w:rStyle w:val="VerbatimChar"/>
         </w:rPr>
-        <w:t xml:space="preserve">| **Massa Carregada** | $TPL = \sum L_i$ | `kpi_production_summary()` | \@chap-carregamento |</w:t>
+        <w:t xml:space="preserve">---</w:t>
       </w:r>
       <w:r>
         <w:br/>
@@ -11847,7 +12439,7 @@
         <w:rPr>
           <w:rStyle w:val="VerbatimChar"/>
         </w:rPr>
-        <w:t xml:space="preserve">| **Tempo Total do Ciclo** | $X_i = M_i + D_i + O_i$ | `load_summarize_cycle()` | \@chap-carregamento |</w:t>
+        <w:t xml:space="preserve">format: html</w:t>
       </w:r>
       <w:r>
         <w:br/>
@@ -11856,234 +12448,46 @@
         <w:rPr>
           <w:rStyle w:val="VerbatimChar"/>
         </w:rPr>
-        <w:t xml:space="preserve">| **Produtividade de Carga** | $LP = \frac{TPL}{WH}$ | `kpi_productivity_fleet()` | \@chap-carregamento |</w:t>
+        <w:t xml:space="preserve">numbered: false</w:t>
       </w:r>
       <w:r>
         <w:br/>
       </w:r>
       <w:r>
+        <w:br/>
+      </w:r>
+      <w:r>
         <w:rPr>
           <w:rStyle w:val="VerbatimChar"/>
         </w:rPr>
-        <w:t xml:space="preserve">| **Eficiência Técnica (MLCT)** | $MLCT = \frac{1}{N(t)} \sum D_i$ | `load_summarize_cycle()` | \@chap-carregamento |</w:t>
-      </w:r>
-      <w:r>
-        <w:br/>
-      </w:r>
-      <w:r>
-        <w:br/>
-      </w:r>
-      <w:r>
-        <w:rPr>
-          <w:rStyle w:val="VerbatimChar"/>
-        </w:rPr>
-        <w:t xml:space="preserve">## Ciclo de Transporte (Hauling)</w:t>
-      </w:r>
-      <w:r>
-        <w:br/>
-      </w:r>
-      <w:r>
-        <w:br/>
-      </w:r>
-      <w:r>
-        <w:rPr>
-          <w:rStyle w:val="VerbatimChar"/>
-        </w:rPr>
-        <w:t xml:space="preserve">Medem o desempenho logístico, velocidades de deslocamento e conformidade de carga nos caminhões.</w:t>
-      </w:r>
-      <w:r>
-        <w:br/>
-      </w:r>
-      <w:r>
-        <w:br/>
-      </w:r>
-      <w:r>
-        <w:rPr>
-          <w:rStyle w:val="VerbatimChar"/>
-        </w:rPr>
-        <w:t xml:space="preserve">|  |  |  |  |</w:t>
-      </w:r>
-      <w:r>
-        <w:br/>
-      </w:r>
-      <w:r>
-        <w:rPr>
-          <w:rStyle w:val="VerbatimChar"/>
-        </w:rPr>
-        <w:t xml:space="preserve">|----|----|----|----|</w:t>
-      </w:r>
-      <w:r>
-        <w:br/>
-      </w:r>
-      <w:r>
-        <w:rPr>
-          <w:rStyle w:val="VerbatimChar"/>
-        </w:rPr>
-        <w:t xml:space="preserve">| **Indicador** | **Sigla/Fórmula** | **Função R** | **Capítulo de Referência** |</w:t>
-      </w:r>
-      <w:r>
-        <w:br/>
-      </w:r>
-      <w:r>
-        <w:rPr>
-          <w:rStyle w:val="VerbatimChar"/>
-        </w:rPr>
-        <w:t xml:space="preserve">| **Aderência à Carga** | $PC = \frac{L_{real}}{L_{target}} \times 100$ | `check_payload_compliance()` | \@chap-transporte |</w:t>
-      </w:r>
-      <w:r>
-        <w:br/>
-      </w:r>
-      <w:r>
-        <w:rPr>
-          <w:rStyle w:val="VerbatimChar"/>
-        </w:rPr>
-        <w:t xml:space="preserve">| **Velocidade Média Cheio** | $VMC = \frac{d}{t_{v_c}}$ | `haul_summarize_cycle()` | \@chap-transporte |</w:t>
-      </w:r>
-      <w:r>
-        <w:br/>
-      </w:r>
-      <w:r>
-        <w:rPr>
-          <w:rStyle w:val="VerbatimChar"/>
-        </w:rPr>
-        <w:t xml:space="preserve">| **Produtividade Horária** | $PH = \frac{TPL}{WH}$ | `kpi_productivity_fleet()` | \@chap-transporte |</w:t>
-      </w:r>
-      <w:r>
-        <w:br/>
-      </w:r>
-      <w:r>
-        <w:br/>
-      </w:r>
-      <w:r>
-        <w:br/>
-      </w:r>
-      <w:r>
-        <w:rPr>
-          <w:rStyle w:val="VerbatimChar"/>
-        </w:rPr>
-        <w:t xml:space="preserve">`&lt;!-- quarto-file-metadata: eyJyZXNvdXJjZURpciI6ImNoYXB0ZXJzXFxhcHBlbmRpeCJ9 --&gt;`{=html}</w:t>
-      </w:r>
-      <w:r>
-        <w:br/>
-      </w:r>
-      <w:r>
-        <w:br/>
-      </w:r>
-      <w:r>
-        <w:rPr>
-          <w:rStyle w:val="VerbatimChar"/>
-        </w:rPr>
-        <w:t xml:space="preserve">```{=html}</w:t>
-      </w:r>
-      <w:r>
-        <w:br/>
-      </w:r>
-      <w:r>
-        <w:rPr>
-          <w:rStyle w:val="VerbatimChar"/>
-        </w:rPr>
-        <w:t xml:space="preserve">&lt;!-- quarto-file-metadata: eyJyZXNvdXJjZURpciI6ImNoYXB0ZXJzXFxhcHBlbmRpeCIsImJvb2tJdGVtVHlwZSI6ImNoYXB0ZXIiLCJib29rSXRlbU51bWJlciI6MiwiYm9va0l0ZW1GaWxlIjoiY2hhcHRlcnMvYXBwZW5kaXgvbm90YWNvZXNfYWJyZXZpYWNvZXMucW1kIiwiYm9va0l0ZW1EZXB0aCI6MX0= --&gt;</w:t>
-      </w:r>
-      <w:r>
-        <w:br/>
-      </w:r>
-      <w:r>
-        <w:rPr>
-          <w:rStyle w:val="VerbatimChar"/>
-        </w:rPr>
-        <w:t xml:space="preserve">```</w:t>
-      </w:r>
-      <w:r>
-        <w:br/>
-      </w:r>
-      <w:r>
-        <w:br/>
-      </w:r>
-      <w:r>
-        <w:rPr>
-          <w:rStyle w:val="VerbatimChar"/>
-        </w:rPr>
-        <w:t xml:space="preserve"># Notações, Símbolos e Abreviações </w:t>
-      </w:r>
-      <w:r>
-        <w:br/>
-      </w:r>
-      <w:r>
-        <w:br/>
-      </w:r>
-      <w:r>
-        <w:rPr>
-          <w:rStyle w:val="VerbatimChar"/>
-        </w:rPr>
-        <w:t xml:space="preserve">```````{.quarto-title-block template='C:\Users\rafas\AppData\Local\Programs\Quarto\share\projects\book\pandoc\title-block.md'}</w:t>
-      </w:r>
-      <w:r>
-        <w:br/>
-      </w:r>
-      <w:r>
-        <w:rPr>
-          <w:rStyle w:val="VerbatimChar"/>
-        </w:rPr>
         <w:t xml:space="preserve">---</w:t>
       </w:r>
-      <w:r>
-        <w:br/>
-      </w:r>
-      <w:r>
-        <w:rPr>
-          <w:rStyle w:val="VerbatimChar"/>
-        </w:rPr>
-        <w:t xml:space="preserve">title: Notações, Símbolos e Abreviações</w:t>
-      </w:r>
-      <w:r>
-        <w:br/>
-      </w:r>
-      <w:r>
-        <w:rPr>
-          <w:rStyle w:val="VerbatimChar"/>
-        </w:rPr>
-        <w:t xml:space="preserve">format: html</w:t>
-      </w:r>
-      <w:r>
-        <w:br/>
-      </w:r>
-      <w:r>
-        <w:rPr>
-          <w:rStyle w:val="VerbatimChar"/>
-        </w:rPr>
-        <w:t xml:space="preserve">numbered: false</w:t>
-      </w:r>
-      <w:r>
-        <w:br/>
-      </w:r>
-      <w:r>
-        <w:br/>
-      </w:r>
-      <w:r>
-        <w:rPr>
-          <w:rStyle w:val="VerbatimChar"/>
-        </w:rPr>
-        <w:t xml:space="preserve">---</w:t>
-      </w:r>
-    </w:p>
-    <w:bookmarkEnd w:id="60"/>
-    <w:bookmarkEnd w:id="61"/>
-    <w:bookmarkEnd w:id="62"/>
-    <w:bookmarkStart w:id="87" w:name="notações-símbolos-e-abreviações"/>
-    <w:p>
-      <w:pPr>
-        <w:pStyle w:val="Heading1"/>
-      </w:pPr>
-      <w:r>
-        <w:t xml:space="preserve">Notações, Símbolos e Abreviações</w:t>
-      </w:r>
     </w:p>
     <w:p>
       <w:pPr>
         <w:pStyle w:val="FirstParagraph"/>
       </w:pPr>
       <w:r>
-        <w:t xml:space="preserve">Este livro utiliza um conjunto padronizado de notações e abreviações técnicas:</w:t>
+        <w:t xml:space="preserve">Este capítulo consolida as notações matemáticas e abreviações técnicas utilizadas para modelar os ciclos operacionais de lavra, garantindo unicidade na interpretação das variáveis estocásticas.</w:t>
+      </w:r>
+    </w:p>
+    <w:bookmarkEnd w:id="58"/>
+    <w:bookmarkEnd w:id="59"/>
+    <w:bookmarkStart w:id="60" w:name="siglas-de-gestão-de-ativos"/>
+    <w:p>
+      <w:pPr>
+        <w:pStyle w:val="Heading2"/>
+      </w:pPr>
+      <w:r>
+        <w:t xml:space="preserve">2.5 Siglas de Gestão de Ativos</w:t>
+      </w:r>
+    </w:p>
+    <w:p>
+      <w:pPr>
+        <w:pStyle w:val="FirstParagraph"/>
+      </w:pPr>
+      <w:r>
+        <w:t xml:space="preserve">Abreviações gerais utilizadas na gestão de manutenção e confiabilidade:</w:t>
       </w:r>
     </w:p>
     <w:p>
@@ -12102,10 +12506,7 @@
         <w:t xml:space="preserve">DF</w:t>
       </w:r>
       <w:r>
-        <w:t xml:space="preserve"> </w:t>
-      </w:r>
-      <w:r>
-        <w:t xml:space="preserve">– Disponibilidade Física</w:t>
+        <w:t xml:space="preserve">: Disponibilidade Física.</w:t>
       </w:r>
     </w:p>
     <w:p>
@@ -12124,10 +12525,7 @@
         <w:t xml:space="preserve">UF</w:t>
       </w:r>
       <w:r>
-        <w:t xml:space="preserve"> </w:t>
-      </w:r>
-      <w:r>
-        <w:t xml:space="preserve">– Utilização Física</w:t>
+        <w:t xml:space="preserve">: Utilização Física.</w:t>
       </w:r>
     </w:p>
     <w:p>
@@ -12146,10 +12544,7 @@
         <w:t xml:space="preserve">HT</w:t>
       </w:r>
       <w:r>
-        <w:t xml:space="preserve"> </w:t>
-      </w:r>
-      <w:r>
-        <w:t xml:space="preserve">– Horas Trabalhadas</w:t>
+        <w:t xml:space="preserve">: Horas Trabalhadas.</w:t>
       </w:r>
     </w:p>
     <w:p>
@@ -12168,10 +12563,7 @@
         <w:t xml:space="preserve">HM</w:t>
       </w:r>
       <w:r>
-        <w:t xml:space="preserve"> </w:t>
-      </w:r>
-      <w:r>
-        <w:t xml:space="preserve">– Horas de Manutenção</w:t>
+        <w:t xml:space="preserve">: Horas de Manutenção.</w:t>
       </w:r>
     </w:p>
     <w:p>
@@ -12190,10 +12582,23 @@
         <w:t xml:space="preserve">MTBF</w:t>
       </w:r>
       <w:r>
-        <w:t xml:space="preserve"> </w:t>
-      </w:r>
-      <w:r>
-        <w:t xml:space="preserve">– Mean Time Between Failures (Confiabilidade)</w:t>
+        <w:t xml:space="preserve">:</w:t>
+      </w:r>
+      <w:r>
+        <w:t xml:space="preserve"> </w:t>
+      </w:r>
+      <w:r>
+        <w:rPr>
+          <w:i/>
+          <w:iCs/>
+        </w:rPr>
+        <w:t xml:space="preserve">Mean Time Between Failures</w:t>
+      </w:r>
+      <w:r>
+        <w:t xml:space="preserve"> </w:t>
+      </w:r>
+      <w:r>
+        <w:t xml:space="preserve">(Tempo Médio Entre Falhas).</w:t>
       </w:r>
     </w:p>
     <w:p>
@@ -12212,170 +12617,1134 @@
         <w:t xml:space="preserve">MTTR</w:t>
       </w:r>
       <w:r>
-        <w:t xml:space="preserve"> </w:t>
-      </w:r>
-      <w:r>
-        <w:t xml:space="preserve">– Mean Time to Repair (Manutenibilidade)</w:t>
+        <w:t xml:space="preserve">:</w:t>
+      </w:r>
+      <w:r>
+        <w:t xml:space="preserve"> </w:t>
+      </w:r>
+      <w:r>
+        <w:rPr>
+          <w:i/>
+          <w:iCs/>
+        </w:rPr>
+        <w:t xml:space="preserve">Mean Time to Repair</w:t>
+      </w:r>
+      <w:r>
+        <w:t xml:space="preserve"> </w:t>
+      </w:r>
+      <w:r>
+        <w:t xml:space="preserve">(Tempo Médio Para Reparo).</w:t>
+      </w:r>
+    </w:p>
+    <w:bookmarkEnd w:id="60"/>
+    <w:bookmarkStart w:id="61" w:name="X8ed1d2155730548269bbba7ce72db824e8d6a47"/>
+    <w:p>
+      <w:pPr>
+        <w:pStyle w:val="Heading2"/>
+      </w:pPr>
+      <w:r>
+        <w:t xml:space="preserve">2.6 Variáveis do Ciclo de Perfuração (Drilling)</w:t>
+      </w:r>
+    </w:p>
+    <w:p>
+      <w:pPr>
+        <w:pStyle w:val="FirstParagraph"/>
+      </w:pPr>
+      <w:r>
+        <w:t xml:space="preserve">Variáveis estocásticas que compõem o tempo total do furo (</w:t>
+      </w:r>
+      <m:oMath>
+        <m:sSub>
+          <m:e>
+            <m:r>
+              <m:t>X</m:t>
+            </m:r>
+          </m:e>
+          <m:sub>
+            <m:r>
+              <m:t>i</m:t>
+            </m:r>
+          </m:sub>
+        </m:sSub>
+      </m:oMath>
+      <w:r>
+        <w:t xml:space="preserve">):</w:t>
       </w:r>
     </w:p>
     <w:p>
       <w:pPr>
         <w:pStyle w:val="Compact"/>
-        <w:numPr>
-          <w:ilvl w:val="0"/>
-          <w:numId w:val="1015"/>
-        </w:numPr>
-      </w:pPr>
-      <w:r>
-        <w:rPr>
-          <w:b/>
-          <w:bCs/>
-        </w:rPr>
-        <w:t xml:space="preserve">LCC</w:t>
-      </w:r>
-      <w:r>
-        <w:t xml:space="preserve"> </w:t>
-      </w:r>
-      <w:r>
-        <w:t xml:space="preserve">– Life Cycle Cost (Custo do Ciclo de Vida)</w:t>
-      </w:r>
-    </w:p>
-    <w:p>
-      <w:pPr>
-        <w:pStyle w:val="Compact"/>
-        <w:numPr>
-          <w:ilvl w:val="0"/>
-          <w:numId w:val="1015"/>
-        </w:numPr>
-      </w:pPr>
-      <w:r>
-        <w:rPr>
-          <w:b/>
-          <w:bCs/>
-        </w:rPr>
-        <w:t xml:space="preserve">CEP</w:t>
-      </w:r>
-      <w:r>
-        <w:t xml:space="preserve"> </w:t>
-      </w:r>
-      <w:r>
-        <w:t xml:space="preserve">– Controle Estatístico de Processo</w:t>
-      </w:r>
-    </w:p>
-    <w:p>
-      <w:pPr>
-        <w:pStyle w:val="Compact"/>
-        <w:numPr>
-          <w:ilvl w:val="0"/>
-          <w:numId w:val="1015"/>
-        </w:numPr>
-      </w:pPr>
-      <w:r>
-        <w:rPr>
-          <w:b/>
-          <w:bCs/>
-        </w:rPr>
-        <w:t xml:space="preserve">NHPP</w:t>
-      </w:r>
-      <w:r>
-        <w:t xml:space="preserve"> </w:t>
-      </w:r>
-      <w:r>
-        <w:t xml:space="preserve">– Non-Homogeneous Poisson Process</w:t>
-      </w:r>
-    </w:p>
-    <w:p>
-      <w:pPr>
-        <w:pStyle w:val="Compact"/>
-        <w:numPr>
-          <w:ilvl w:val="0"/>
-          <w:numId w:val="1015"/>
-        </w:numPr>
-      </w:pPr>
-      <w:r>
-        <w:rPr>
-          <w:b/>
-          <w:bCs/>
-        </w:rPr>
-        <w:t xml:space="preserve">PCM</w:t>
-      </w:r>
-      <w:r>
-        <w:t xml:space="preserve"> </w:t>
-      </w:r>
-      <w:r>
-        <w:t xml:space="preserve">– Planejamento e Controle da Manutenção</w:t>
-      </w:r>
-    </w:p>
-    <w:p>
-      <w:pPr>
-        <w:pStyle w:val="Compact"/>
-        <w:numPr>
-          <w:ilvl w:val="0"/>
-          <w:numId w:val="1015"/>
-        </w:numPr>
-      </w:pPr>
-      <w:r>
-        <w:rPr>
-          <w:b/>
-          <w:bCs/>
-        </w:rPr>
-        <w:t xml:space="preserve">PCO</w:t>
-      </w:r>
-      <w:r>
-        <w:t xml:space="preserve"> </w:t>
-      </w:r>
-      <w:r>
-        <w:t xml:space="preserve">– Planejamento e Controle da Operação</w:t>
-      </w:r>
-    </w:p>
-    <w:p>
-      <w:pPr>
-        <w:pStyle w:val="FirstParagraph"/>
-      </w:pPr>
-      <w:r>
-        <w:t xml:space="preserve">Símbolos matemáticos principais:</w:t>
-      </w:r>
-    </w:p>
-    <w:p>
-      <w:pPr>
         <w:numPr>
           <w:ilvl w:val="0"/>
           <w:numId w:val="1016"/>
         </w:numPr>
       </w:pPr>
-      <w:r>
-        <w:t xml:space="preserve">(</w:t>
-      </w:r>
-      <w:r>
-        <w:t xml:space="preserve">{X}) – Média amostral</w:t>
-      </w:r>
-    </w:p>
-    <w:p>
-      <w:pPr>
+      <m:oMath>
+        <m:sSub>
+          <m:e>
+            <m:r>
+              <m:t>P</m:t>
+            </m:r>
+          </m:e>
+          <m:sub>
+            <m:r>
+              <m:t>i</m:t>
+            </m:r>
+          </m:sub>
+        </m:sSub>
+      </m:oMath>
+      <w:r>
+        <w:rPr>
+          <w:b/>
+          <w:bCs/>
+        </w:rPr>
+        <w:t xml:space="preserve"> </w:t>
+      </w:r>
+      <w:r>
+        <w:rPr>
+          <w:b/>
+          <w:bCs/>
+        </w:rPr>
+        <w:t xml:space="preserve">(SET)</w:t>
+      </w:r>
+      <w:r>
+        <w:t xml:space="preserve">: Tempo de Posicionamento e Emboquilhamento (</w:t>
+      </w:r>
+      <w:r>
+        <w:rPr>
+          <w:i/>
+          <w:iCs/>
+        </w:rPr>
+        <w:t xml:space="preserve">Setup</w:t>
+      </w:r>
+      <w:r>
+        <w:t xml:space="preserve">).</w:t>
+      </w:r>
+    </w:p>
+    <w:p>
+      <w:pPr>
+        <w:pStyle w:val="Compact"/>
         <w:numPr>
           <w:ilvl w:val="0"/>
           <w:numId w:val="1016"/>
         </w:numPr>
       </w:pPr>
-      <w:r>
-        <w:t xml:space="preserve">(</w:t>
-      </w:r>
-      <w:r>
-        <w:t xml:space="preserve">) – Desvio padrão</w:t>
-      </w:r>
-    </w:p>
-    <w:p>
-      <w:pPr>
+      <m:oMath>
+        <m:sSub>
+          <m:e>
+            <m:r>
+              <m:t>D</m:t>
+            </m:r>
+          </m:e>
+          <m:sub>
+            <m:r>
+              <m:t>i</m:t>
+            </m:r>
+          </m:sub>
+        </m:sSub>
+      </m:oMath>
+      <w:r>
+        <w:rPr>
+          <w:b/>
+          <w:bCs/>
+        </w:rPr>
+        <w:t xml:space="preserve"> </w:t>
+      </w:r>
+      <w:r>
+        <w:rPr>
+          <w:b/>
+          <w:bCs/>
+        </w:rPr>
+        <w:t xml:space="preserve">(DT)</w:t>
+      </w:r>
+      <w:r>
+        <w:t xml:space="preserve">: Tempo de Perfuração Efetiva (</w:t>
+      </w:r>
+      <w:r>
+        <w:rPr>
+          <w:i/>
+          <w:iCs/>
+        </w:rPr>
+        <w:t xml:space="preserve">Drilling Time</w:t>
+      </w:r>
+      <w:r>
+        <w:t xml:space="preserve">).</w:t>
+      </w:r>
+    </w:p>
+    <w:p>
+      <w:pPr>
+        <w:pStyle w:val="Compact"/>
         <w:numPr>
           <w:ilvl w:val="0"/>
           <w:numId w:val="1016"/>
         </w:numPr>
       </w:pPr>
-      <w:r>
-        <w:t xml:space="preserve">(</w:t>
-      </w:r>
-      <w:r>
-        <w:t xml:space="preserve">(t)) - Taxa de falha dependente do tempo</w:t>
+      <m:oMath>
+        <m:sSub>
+          <m:e>
+            <m:r>
+              <m:t>H</m:t>
+            </m:r>
+          </m:e>
+          <m:sub>
+            <m:r>
+              <m:t>i</m:t>
+            </m:r>
+          </m:sub>
+        </m:sSub>
+      </m:oMath>
+      <w:r>
+        <w:rPr>
+          <w:b/>
+          <w:bCs/>
+        </w:rPr>
+        <w:t xml:space="preserve"> </w:t>
+      </w:r>
+      <w:r>
+        <w:rPr>
+          <w:b/>
+          <w:bCs/>
+        </w:rPr>
+        <w:t xml:space="preserve">(RHT)</w:t>
+      </w:r>
+      <w:r>
+        <w:t xml:space="preserve">: Tempo de Manuseio de Hastes (</w:t>
+      </w:r>
+      <w:r>
+        <w:rPr>
+          <w:i/>
+          <w:iCs/>
+        </w:rPr>
+        <w:t xml:space="preserve">Rod Handling Time</w:t>
+      </w:r>
+      <w:r>
+        <w:t xml:space="preserve">).</w:t>
+      </w:r>
+    </w:p>
+    <w:p>
+      <w:pPr>
+        <w:pStyle w:val="Compact"/>
+        <w:numPr>
+          <w:ilvl w:val="0"/>
+          <w:numId w:val="1016"/>
+        </w:numPr>
+      </w:pPr>
+      <m:oMath>
+        <m:sSub>
+          <m:e>
+            <m:r>
+              <m:t>M</m:t>
+            </m:r>
+          </m:e>
+          <m:sub>
+            <m:r>
+              <m:t>i</m:t>
+            </m:r>
+          </m:sub>
+        </m:sSub>
+      </m:oMath>
+      <w:r>
+        <w:rPr>
+          <w:b/>
+          <w:bCs/>
+        </w:rPr>
+        <w:t xml:space="preserve"> </w:t>
+      </w:r>
+      <w:r>
+        <w:rPr>
+          <w:b/>
+          <w:bCs/>
+        </w:rPr>
+        <w:t xml:space="preserve">(TRA)</w:t>
+      </w:r>
+      <w:r>
+        <w:t xml:space="preserve">: Tempo de Manobra e Deslocação (</w:t>
+      </w:r>
+      <w:r>
+        <w:rPr>
+          <w:i/>
+          <w:iCs/>
+        </w:rPr>
+        <w:t xml:space="preserve">Tramming</w:t>
+      </w:r>
+      <w:r>
+        <w:t xml:space="preserve">).</w:t>
+      </w:r>
+    </w:p>
+    <w:p>
+      <w:pPr>
+        <w:pStyle w:val="Compact"/>
+        <w:numPr>
+          <w:ilvl w:val="0"/>
+          <w:numId w:val="1016"/>
+        </w:numPr>
+      </w:pPr>
+      <m:oMath>
+        <m:sSub>
+          <m:e>
+            <m:r>
+              <m:t>L</m:t>
+            </m:r>
+          </m:e>
+          <m:sub>
+            <m:r>
+              <m:t>i</m:t>
+            </m:r>
+          </m:sub>
+        </m:sSub>
+      </m:oMath>
+      <w:r>
+        <w:t xml:space="preserve">: Profundidade Perfurada Líquida (metros).</w:t>
+      </w:r>
+    </w:p>
+    <w:p>
+      <w:pPr>
+        <w:pStyle w:val="Compact"/>
+        <w:numPr>
+          <w:ilvl w:val="0"/>
+          <w:numId w:val="1016"/>
+        </w:numPr>
+      </w:pPr>
+      <m:oMath>
+        <m:sSub>
+          <m:e>
+            <m:r>
+              <m:t>X</m:t>
+            </m:r>
+          </m:e>
+          <m:sub>
+            <m:r>
+              <m:t>i</m:t>
+            </m:r>
+          </m:sub>
+        </m:sSub>
+      </m:oMath>
+      <w:r>
+        <w:rPr>
+          <w:b/>
+          <w:bCs/>
+        </w:rPr>
+        <w:t xml:space="preserve"> </w:t>
+      </w:r>
+      <w:r>
+        <w:rPr>
+          <w:b/>
+          <w:bCs/>
+        </w:rPr>
+        <w:t xml:space="preserve">(TBF)</w:t>
+      </w:r>
+      <w:r>
+        <w:t xml:space="preserve">: Tempo Total do Furo (</w:t>
+      </w:r>
+      <w:r>
+        <w:rPr>
+          <w:i/>
+          <w:iCs/>
+        </w:rPr>
+        <w:t xml:space="preserve">Time Between Feet</w:t>
+      </w:r>
+      <w:r>
+        <w:t xml:space="preserve"> </w:t>
+      </w:r>
+      <w:r>
+        <w:t xml:space="preserve">ou Total Cycle).</w:t>
+      </w:r>
+    </w:p>
+    <w:bookmarkEnd w:id="61"/>
+    <w:bookmarkStart w:id="62" w:name="X9713b2cdef03e6feb7d8dc1a38c3a27f4ccc167"/>
+    <w:p>
+      <w:pPr>
+        <w:pStyle w:val="Heading2"/>
+      </w:pPr>
+      <w:r>
+        <w:t xml:space="preserve">2.7 Variáveis do Ciclo de Carregamento (Loading)</w:t>
+      </w:r>
+    </w:p>
+    <w:p>
+      <w:pPr>
+        <w:pStyle w:val="FirstParagraph"/>
+      </w:pPr>
+      <w:r>
+        <w:t xml:space="preserve">Notações para a identidade fundamental do carregamento (</w:t>
+      </w:r>
+      <m:oMath>
+        <m:sSub>
+          <m:e>
+            <m:r>
+              <m:t>X</m:t>
+            </m:r>
+          </m:e>
+          <m:sub>
+            <m:r>
+              <m:t>i</m:t>
+            </m:r>
+          </m:sub>
+        </m:sSub>
+        <m:r>
+          <m:rPr>
+            <m:sty m:val="p"/>
+          </m:rPr>
+          <m:t>=</m:t>
+        </m:r>
+        <m:sSub>
+          <m:e>
+            <m:r>
+              <m:t>M</m:t>
+            </m:r>
+          </m:e>
+          <m:sub>
+            <m:r>
+              <m:t>i</m:t>
+            </m:r>
+          </m:sub>
+        </m:sSub>
+        <m:r>
+          <m:rPr>
+            <m:sty m:val="p"/>
+          </m:rPr>
+          <m:t>+</m:t>
+        </m:r>
+        <m:sSub>
+          <m:e>
+            <m:r>
+              <m:t>C</m:t>
+            </m:r>
+          </m:e>
+          <m:sub>
+            <m:r>
+              <m:t>i</m:t>
+            </m:r>
+          </m:sub>
+        </m:sSub>
+        <m:r>
+          <m:rPr>
+            <m:sty m:val="p"/>
+          </m:rPr>
+          <m:t>+</m:t>
+        </m:r>
+        <m:sSub>
+          <m:e>
+            <m:r>
+              <m:t>O</m:t>
+            </m:r>
+          </m:e>
+          <m:sub>
+            <m:r>
+              <m:t>i</m:t>
+            </m:r>
+          </m:sub>
+        </m:sSub>
+      </m:oMath>
+      <w:r>
+        <w:t xml:space="preserve">).</w:t>
+      </w:r>
+      <w:r>
+        <w:t xml:space="preserve"> </w:t>
+      </w:r>
+      <w:r>
+        <w:rPr>
+          <w:i/>
+          <w:iCs/>
+        </w:rPr>
+        <w:t xml:space="preserve">Nota: Alteramos a notação de carga para</w:t>
+      </w:r>
+      <w:r>
+        <w:rPr>
+          <w:i/>
+          <w:iCs/>
+        </w:rPr>
+        <w:t xml:space="preserve"> </w:t>
+      </w:r>
+      <m:oMath>
+        <m:sSub>
+          <m:e>
+            <m:r>
+              <m:t>C</m:t>
+            </m:r>
+          </m:e>
+          <m:sub>
+            <m:r>
+              <m:t>i</m:t>
+            </m:r>
+          </m:sub>
+        </m:sSub>
+      </m:oMath>
+      <w:r>
+        <w:rPr>
+          <w:i/>
+          <w:iCs/>
+        </w:rPr>
+        <w:t xml:space="preserve"> </w:t>
+      </w:r>
+      <w:r>
+        <w:rPr>
+          <w:i/>
+          <w:iCs/>
+        </w:rPr>
+        <w:t xml:space="preserve">para evitar conflito com Drilling (</w:t>
+      </w:r>
+      <m:oMath>
+        <m:sSub>
+          <m:e>
+            <m:r>
+              <m:t>D</m:t>
+            </m:r>
+          </m:e>
+          <m:sub>
+            <m:r>
+              <m:t>i</m:t>
+            </m:r>
+          </m:sub>
+        </m:sSub>
+      </m:oMath>
+      <w:r>
+        <w:rPr>
+          <w:i/>
+          <w:iCs/>
+        </w:rPr>
+        <w:t xml:space="preserve">).</w:t>
+      </w:r>
+    </w:p>
+    <w:p>
+      <w:pPr>
+        <w:pStyle w:val="Compact"/>
+        <w:numPr>
+          <w:ilvl w:val="0"/>
+          <w:numId w:val="1017"/>
+        </w:numPr>
+      </w:pPr>
+      <m:oMath>
+        <m:sSub>
+          <m:e>
+            <m:r>
+              <m:t>M</m:t>
+            </m:r>
+          </m:e>
+          <m:sub>
+            <m:r>
+              <m:t>i</m:t>
+            </m:r>
+          </m:sub>
+        </m:sSub>
+      </m:oMath>
+      <w:r>
+        <w:rPr>
+          <w:b/>
+          <w:bCs/>
+        </w:rPr>
+        <w:t xml:space="preserve"> </w:t>
+      </w:r>
+      <w:r>
+        <w:rPr>
+          <w:b/>
+          <w:bCs/>
+        </w:rPr>
+        <w:t xml:space="preserve">(MCT)</w:t>
+      </w:r>
+      <w:r>
+        <w:t xml:space="preserve">:</w:t>
+      </w:r>
+      <w:r>
+        <w:t xml:space="preserve"> </w:t>
+      </w:r>
+      <w:r>
+        <w:rPr>
+          <w:i/>
+          <w:iCs/>
+        </w:rPr>
+        <w:t xml:space="preserve">Maneuver Cycle Time</w:t>
+      </w:r>
+      <w:r>
+        <w:t xml:space="preserve"> </w:t>
+      </w:r>
+      <w:r>
+        <w:t xml:space="preserve">- Tempo de manobra do caminhão na carga.</w:t>
+      </w:r>
+    </w:p>
+    <w:p>
+      <w:pPr>
+        <w:pStyle w:val="Compact"/>
+        <w:numPr>
+          <w:ilvl w:val="0"/>
+          <w:numId w:val="1017"/>
+        </w:numPr>
+      </w:pPr>
+      <m:oMath>
+        <m:sSub>
+          <m:e>
+            <m:r>
+              <m:t>C</m:t>
+            </m:r>
+          </m:e>
+          <m:sub>
+            <m:r>
+              <m:t>i</m:t>
+            </m:r>
+          </m:sub>
+        </m:sSub>
+      </m:oMath>
+      <w:r>
+        <w:rPr>
+          <w:b/>
+          <w:bCs/>
+        </w:rPr>
+        <w:t xml:space="preserve"> </w:t>
+      </w:r>
+      <w:r>
+        <w:rPr>
+          <w:b/>
+          <w:bCs/>
+        </w:rPr>
+        <w:t xml:space="preserve">(LCT)</w:t>
+      </w:r>
+      <w:r>
+        <w:t xml:space="preserve">:</w:t>
+      </w:r>
+      <w:r>
+        <w:t xml:space="preserve"> </w:t>
+      </w:r>
+      <w:r>
+        <w:rPr>
+          <w:i/>
+          <w:iCs/>
+        </w:rPr>
+        <w:t xml:space="preserve">Loading Cycle Time</w:t>
+      </w:r>
+      <w:r>
+        <w:t xml:space="preserve"> </w:t>
+      </w:r>
+      <w:r>
+        <w:t xml:space="preserve">- Tempo de carregamento efetivo (escavação e despejo).</w:t>
+      </w:r>
+    </w:p>
+    <w:p>
+      <w:pPr>
+        <w:pStyle w:val="Compact"/>
+        <w:numPr>
+          <w:ilvl w:val="0"/>
+          <w:numId w:val="1017"/>
+        </w:numPr>
+      </w:pPr>
+      <m:oMath>
+        <m:sSub>
+          <m:e>
+            <m:r>
+              <m:t>O</m:t>
+            </m:r>
+          </m:e>
+          <m:sub>
+            <m:r>
+              <m:t>i</m:t>
+            </m:r>
+          </m:sub>
+        </m:sSub>
+      </m:oMath>
+      <w:r>
+        <w:rPr>
+          <w:b/>
+          <w:bCs/>
+        </w:rPr>
+        <w:t xml:space="preserve"> </w:t>
+      </w:r>
+      <w:r>
+        <w:rPr>
+          <w:b/>
+          <w:bCs/>
+        </w:rPr>
+        <w:t xml:space="preserve">(OCT)</w:t>
+      </w:r>
+      <w:r>
+        <w:t xml:space="preserve">:</w:t>
+      </w:r>
+      <w:r>
+        <w:t xml:space="preserve"> </w:t>
+      </w:r>
+      <w:r>
+        <w:rPr>
+          <w:i/>
+          <w:iCs/>
+        </w:rPr>
+        <w:t xml:space="preserve">Operational Cycle Time</w:t>
+      </w:r>
+      <w:r>
+        <w:t xml:space="preserve"> </w:t>
+      </w:r>
+      <w:r>
+        <w:t xml:space="preserve">- Ociosidade operacional (espera por caminhão).</w:t>
+      </w:r>
+    </w:p>
+    <w:p>
+      <w:pPr>
+        <w:pStyle w:val="Compact"/>
+        <w:numPr>
+          <w:ilvl w:val="0"/>
+          <w:numId w:val="1017"/>
+        </w:numPr>
+      </w:pPr>
+      <m:oMath>
+        <m:sSub>
+          <m:e>
+            <m:r>
+              <m:t>L</m:t>
+            </m:r>
+          </m:e>
+          <m:sub>
+            <m:r>
+              <m:t>i</m:t>
+            </m:r>
+          </m:sub>
+        </m:sSub>
+      </m:oMath>
+      <w:r>
+        <w:rPr>
+          <w:b/>
+          <w:bCs/>
+        </w:rPr>
+        <w:t xml:space="preserve"> </w:t>
+      </w:r>
+      <w:r>
+        <w:rPr>
+          <w:b/>
+          <w:bCs/>
+        </w:rPr>
+        <w:t xml:space="preserve">(Payload)</w:t>
+      </w:r>
+      <w:r>
+        <w:t xml:space="preserve">: Massa carregada na composição</w:t>
+      </w:r>
+      <w:r>
+        <w:t xml:space="preserve"> </w:t>
+      </w:r>
+      <m:oMath>
+        <m:r>
+          <m:t>i</m:t>
+        </m:r>
+      </m:oMath>
+      <w:r>
+        <w:t xml:space="preserve"> </w:t>
+      </w:r>
+      <w:r>
+        <w:t xml:space="preserve">(toneladas).</w:t>
+      </w:r>
+    </w:p>
+    <w:p>
+      <w:pPr>
+        <w:pStyle w:val="Compact"/>
+        <w:numPr>
+          <w:ilvl w:val="0"/>
+          <w:numId w:val="1017"/>
+        </w:numPr>
+      </w:pPr>
+      <m:oMath>
+        <m:sSub>
+          <m:e>
+            <m:r>
+              <m:t>X</m:t>
+            </m:r>
+          </m:e>
+          <m:sub>
+            <m:r>
+              <m:t>i</m:t>
+            </m:r>
+          </m:sub>
+        </m:sSub>
+      </m:oMath>
+      <w:r>
+        <w:rPr>
+          <w:b/>
+          <w:bCs/>
+        </w:rPr>
+        <w:t xml:space="preserve"> </w:t>
+      </w:r>
+      <w:r>
+        <w:rPr>
+          <w:b/>
+          <w:bCs/>
+        </w:rPr>
+        <w:t xml:space="preserve">(TBC)</w:t>
+      </w:r>
+      <w:r>
+        <w:t xml:space="preserve">:</w:t>
+      </w:r>
+      <w:r>
+        <w:t xml:space="preserve"> </w:t>
+      </w:r>
+      <w:r>
+        <w:rPr>
+          <w:i/>
+          <w:iCs/>
+        </w:rPr>
+        <w:t xml:space="preserve">Time Between Compositions</w:t>
+      </w:r>
+      <w:r>
+        <w:t xml:space="preserve"> </w:t>
+      </w:r>
+      <w:r>
+        <w:t xml:space="preserve">- Tempo total do ciclo de carga.</w:t>
+      </w:r>
+    </w:p>
+    <w:bookmarkEnd w:id="62"/>
+    <w:bookmarkStart w:id="87" w:name="variáveis-do-ciclo-de-transporte-hauling"/>
+    <w:p>
+      <w:pPr>
+        <w:pStyle w:val="Heading2"/>
+      </w:pPr>
+      <w:r>
+        <w:t xml:space="preserve">2.8 Variáveis do Ciclo de Transporte (Hauling)</w:t>
+      </w:r>
+    </w:p>
+    <w:p>
+      <w:pPr>
+        <w:pStyle w:val="FirstParagraph"/>
+      </w:pPr>
+      <w:r>
+        <w:t xml:space="preserve">A jornada de transporte é decomposta em 7 eventos sequenciais para a viagem</w:t>
+      </w:r>
+      <w:r>
+        <w:t xml:space="preserve"> </w:t>
+      </w:r>
+      <m:oMath>
+        <m:r>
+          <m:t>j</m:t>
+        </m:r>
+      </m:oMath>
+      <w:r>
+        <w:t xml:space="preserve">:</w:t>
+      </w:r>
+    </w:p>
+    <w:p>
+      <w:pPr>
+        <w:pStyle w:val="Compact"/>
+        <w:numPr>
+          <w:ilvl w:val="0"/>
+          <w:numId w:val="1018"/>
+        </w:numPr>
+      </w:pPr>
+      <m:oMath>
+        <m:r>
+          <m:t>V</m:t>
+        </m:r>
+        <m:sSub>
+          <m:e>
+            <m:r>
+              <m:t>v</m:t>
+            </m:r>
+          </m:e>
+          <m:sub>
+            <m:r>
+              <m:t>j</m:t>
+            </m:r>
+          </m:sub>
+        </m:sSub>
+      </m:oMath>
+      <w:r>
+        <w:t xml:space="preserve">: Tempo de Viagem Vazio (</w:t>
+      </w:r>
+      <w:r>
+        <w:rPr>
+          <w:i/>
+          <w:iCs/>
+        </w:rPr>
+        <w:t xml:space="preserve">Travel Empty</w:t>
+      </w:r>
+      <w:r>
+        <w:t xml:space="preserve">).</w:t>
+      </w:r>
+    </w:p>
+    <w:p>
+      <w:pPr>
+        <w:pStyle w:val="Compact"/>
+        <w:numPr>
+          <w:ilvl w:val="0"/>
+          <w:numId w:val="1018"/>
+        </w:numPr>
+      </w:pPr>
+      <m:oMath>
+        <m:r>
+          <m:t>F</m:t>
+        </m:r>
+        <m:sSub>
+          <m:e>
+            <m:r>
+              <m:t>c</m:t>
+            </m:r>
+          </m:e>
+          <m:sub>
+            <m:r>
+              <m:t>j</m:t>
+            </m:r>
+          </m:sub>
+        </m:sSub>
+      </m:oMath>
+      <w:r>
+        <w:t xml:space="preserve">: Tempo de Fila para Carregar (</w:t>
+      </w:r>
+      <w:r>
+        <w:rPr>
+          <w:i/>
+          <w:iCs/>
+        </w:rPr>
+        <w:t xml:space="preserve">Queue at Load</w:t>
+      </w:r>
+      <w:r>
+        <w:t xml:space="preserve">).</w:t>
+      </w:r>
+    </w:p>
+    <w:p>
+      <w:pPr>
+        <w:pStyle w:val="Compact"/>
+        <w:numPr>
+          <w:ilvl w:val="0"/>
+          <w:numId w:val="1018"/>
+        </w:numPr>
+      </w:pPr>
+      <m:oMath>
+        <m:r>
+          <m:t>M</m:t>
+        </m:r>
+        <m:sSub>
+          <m:e>
+            <m:r>
+              <m:t>c</m:t>
+            </m:r>
+          </m:e>
+          <m:sub>
+            <m:r>
+              <m:t>j</m:t>
+            </m:r>
+          </m:sub>
+        </m:sSub>
+      </m:oMath>
+      <w:r>
+        <w:t xml:space="preserve">: Tempo de Manobra para Carregar (</w:t>
+      </w:r>
+      <w:r>
+        <w:rPr>
+          <w:i/>
+          <w:iCs/>
+        </w:rPr>
+        <w:t xml:space="preserve">Maneuver at Load</w:t>
+      </w:r>
+      <w:r>
+        <w:t xml:space="preserve">).</w:t>
+      </w:r>
+    </w:p>
+    <w:p>
+      <w:pPr>
+        <w:pStyle w:val="Compact"/>
+        <w:numPr>
+          <w:ilvl w:val="0"/>
+          <w:numId w:val="1018"/>
+        </w:numPr>
+      </w:pPr>
+      <m:oMath>
+        <m:sSub>
+          <m:e>
+            <m:r>
+              <m:t>C</m:t>
+            </m:r>
+          </m:e>
+          <m:sub>
+            <m:r>
+              <m:t>j</m:t>
+            </m:r>
+          </m:sub>
+        </m:sSub>
+      </m:oMath>
+      <w:r>
+        <w:t xml:space="preserve">: Tempo de Carregamento (</w:t>
+      </w:r>
+      <w:r>
+        <w:rPr>
+          <w:i/>
+          <w:iCs/>
+        </w:rPr>
+        <w:t xml:space="preserve">Loading Time</w:t>
+      </w:r>
+      <w:r>
+        <w:t xml:space="preserve">). Corresponde ao</w:t>
+      </w:r>
+      <w:r>
+        <w:t xml:space="preserve"> </w:t>
+      </w:r>
+      <m:oMath>
+        <m:sSub>
+          <m:e>
+            <m:r>
+              <m:t>C</m:t>
+            </m:r>
+          </m:e>
+          <m:sub>
+            <m:r>
+              <m:t>i</m:t>
+            </m:r>
+          </m:sub>
+        </m:sSub>
+      </m:oMath>
+      <w:r>
+        <w:t xml:space="preserve"> </w:t>
+      </w:r>
+      <w:r>
+        <w:t xml:space="preserve">da escavadeira.</w:t>
+      </w:r>
+    </w:p>
+    <w:p>
+      <w:pPr>
+        <w:pStyle w:val="Compact"/>
+        <w:numPr>
+          <w:ilvl w:val="0"/>
+          <w:numId w:val="1018"/>
+        </w:numPr>
+      </w:pPr>
+      <m:oMath>
+        <m:r>
+          <m:t>V</m:t>
+        </m:r>
+        <m:sSub>
+          <m:e>
+            <m:r>
+              <m:t>c</m:t>
+            </m:r>
+          </m:e>
+          <m:sub>
+            <m:r>
+              <m:t>j</m:t>
+            </m:r>
+          </m:sub>
+        </m:sSub>
+      </m:oMath>
+      <w:r>
+        <w:t xml:space="preserve">: Tempo de Viagem Cheio (</w:t>
+      </w:r>
+      <w:r>
+        <w:rPr>
+          <w:i/>
+          <w:iCs/>
+        </w:rPr>
+        <w:t xml:space="preserve">Travel Full</w:t>
+      </w:r>
+      <w:r>
+        <w:t xml:space="preserve">).</w:t>
+      </w:r>
+    </w:p>
+    <w:p>
+      <w:pPr>
+        <w:pStyle w:val="Compact"/>
+        <w:numPr>
+          <w:ilvl w:val="0"/>
+          <w:numId w:val="1018"/>
+        </w:numPr>
+      </w:pPr>
+      <m:oMath>
+        <m:r>
+          <m:t>F</m:t>
+        </m:r>
+        <m:sSub>
+          <m:e>
+            <m:r>
+              <m:t>b</m:t>
+            </m:r>
+          </m:e>
+          <m:sub>
+            <m:r>
+              <m:t>j</m:t>
+            </m:r>
+          </m:sub>
+        </m:sSub>
+      </m:oMath>
+      <w:r>
+        <w:t xml:space="preserve">: Tempo de Fila para Bascular (</w:t>
+      </w:r>
+      <w:r>
+        <w:rPr>
+          <w:i/>
+          <w:iCs/>
+        </w:rPr>
+        <w:t xml:space="preserve">Queue at Dump</w:t>
+      </w:r>
+      <w:r>
+        <w:t xml:space="preserve">).</w:t>
+      </w:r>
+    </w:p>
+    <w:p>
+      <w:pPr>
+        <w:pStyle w:val="Compact"/>
+        <w:numPr>
+          <w:ilvl w:val="0"/>
+          <w:numId w:val="1018"/>
+        </w:numPr>
+      </w:pPr>
+      <m:oMath>
+        <m:sSub>
+          <m:e>
+            <m:r>
+              <m:t>D</m:t>
+            </m:r>
+          </m:e>
+          <m:sub>
+            <m:r>
+              <m:t>j</m:t>
+            </m:r>
+          </m:sub>
+        </m:sSub>
+      </m:oMath>
+      <w:r>
+        <w:t xml:space="preserve">: Tempo de Basculamento (</w:t>
+      </w:r>
+      <w:r>
+        <w:rPr>
+          <w:i/>
+          <w:iCs/>
+        </w:rPr>
+        <w:t xml:space="preserve">Dumping Time</w:t>
+      </w:r>
+      <w:r>
+        <w:t xml:space="preserve">).</w:t>
+      </w:r>
+    </w:p>
+    <w:p>
+      <w:pPr>
+        <w:pStyle w:val="Compact"/>
+        <w:numPr>
+          <w:ilvl w:val="0"/>
+          <w:numId w:val="1018"/>
+        </w:numPr>
+      </w:pPr>
+      <m:oMath>
+        <m:r>
+          <m:t>F</m:t>
+        </m:r>
+        <m:sSub>
+          <m:e>
+            <m:r>
+              <m:t>T</m:t>
+            </m:r>
+          </m:e>
+          <m:sub>
+            <m:r>
+              <m:t>j</m:t>
+            </m:r>
+          </m:sub>
+        </m:sSub>
+      </m:oMath>
+      <w:r>
+        <w:t xml:space="preserve">:</w:t>
+      </w:r>
+      <w:r>
+        <w:t xml:space="preserve"> </w:t>
+      </w:r>
+      <w:r>
+        <w:rPr>
+          <w:i/>
+          <w:iCs/>
+        </w:rPr>
+        <w:t xml:space="preserve">Fixed Time</w:t>
+      </w:r>
+      <w:r>
+        <w:t xml:space="preserve"> </w:t>
+      </w:r>
+      <w:r>
+        <w:t xml:space="preserve">- Soma dos tempos fixos (Filas + Manobras + Carga/Descarga).</w:t>
       </w:r>
     </w:p>
     <w:bookmarkStart w:id="86" w:name="refs"/>
@@ -12856,6 +14225,7 @@
     <w:bookmarkEnd w:id="85"/>
     <w:bookmarkEnd w:id="86"/>
     <w:bookmarkEnd w:id="87"/>
+    <w:bookmarkEnd w:id="88"/>
     <w:sectPr>
       <w:footnotePr>
         <w:numRestart w:val="eachSect"/>
@@ -13227,9 +14597,6 @@
     <w:abstractNumId w:val="991"/>
   </w:num>
   <w:num w:numId="1006">
-    <w:abstractNumId w:val="991"/>
-  </w:num>
-  <w:num w:numId="1007">
     <w:abstractNumId w:val="99411"/>
     <w:lvlOverride w:ilvl="0">
       <w:startOverride w:val="1"/>
@@ -13259,6 +14626,9 @@
       <w:startOverride w:val="1"/>
     </w:lvlOverride>
   </w:num>
+  <w:num w:numId="1007">
+    <w:abstractNumId w:val="991"/>
+  </w:num>
   <w:num w:numId="1008">
     <w:abstractNumId w:val="991"/>
   </w:num>
@@ -13284,6 +14654,12 @@
     <w:abstractNumId w:val="991"/>
   </w:num>
   <w:num w:numId="1016">
+    <w:abstractNumId w:val="991"/>
+  </w:num>
+  <w:num w:numId="1017">
+    <w:abstractNumId w:val="991"/>
+  </w:num>
+  <w:num w:numId="1018">
     <w:abstractNumId w:val="991"/>
   </w:num>
 </w:numbering>

</xml_diff>

<commit_message>
Correção de alinhamento dos títulos H3/H4 e ajuste do Breadcrumb
</commit_message>
<xml_diff>
--- a/docs/Sistema-de-Gestão-e-Excelência-Operacional-na-Mineração.docx
+++ b/docs/Sistema-de-Gestão-e-Excelência-Operacional-na-Mineração.docx
@@ -3754,7 +3754,7 @@
     </w:p>
     <w:bookmarkEnd w:id="47"/>
     <w:bookmarkEnd w:id="48"/>
-    <w:bookmarkStart w:id="88" w:name="chap-carregamento"/>
+    <w:bookmarkStart w:id="63" w:name="chap-carregamento"/>
     <w:p>
       <w:pPr>
         <w:pStyle w:val="Heading1"/>
@@ -12067,7 +12067,7 @@
               <w:rPr>
                 <w:rStyle w:val="VerbatimChar"/>
               </w:rPr>
-              <w:t xml:space="preserve">{=html} &lt;!-- quarto-file-metadata: eyJyZXNvdXJjZURpciI6ImNoYXB0ZXJzXFxhcHBlbmRpeCIsImJvb2tJdGVtVHlwZSI6ImNoYXB0ZXIiLCJib29rSXRlbU51bWJlciI6MSwiYm9va0l0ZW1GaWxlIjoiY2hhcHRlcnMvYXBwZW5kaXgvZGljaW9uYXJpby1pbmRpY2Fkb3Jlcy5xbWQiLCJib29rSXRlbURlcHRoIjoxfQ== --&gt;</w:t>
+              <w:t xml:space="preserve">{=html} &lt;!-- quarto-file-metadata: eyJyZXNvdXJjZURpciI6ImNoYXB0ZXJzXFxhcHBlbmRpeCIsImJvb2tJdGVtVHlwZSI6ImNoYXB0ZXIiLCJib29rSXRlbU51bWJlciI6MSwiYm9va0l0ZW1GaWxlIjoiY2hhcHRlcnMvYXBwZW5kaXgvYS1kaWNpb25hcmlvLWRhZG9zLnFtZCIsImJvb2tJdGVtRGVwdGgiOjF9 --&gt;</w:t>
             </w:r>
           </w:p>
         </w:tc>
@@ -12081,7 +12081,22 @@
               <w:jc w:val="left"/>
             </w:pPr>
             <w:r>
-              <w:t xml:space="preserve"># Dicionário de Indicadores (KPIs) {#app-indicadores}</w:t>
+              <w:t xml:space="preserve"># Dicionário de Dados do Pacote</w:t>
+            </w:r>
+            <w:r>
+              <w:t xml:space="preserve"> </w:t>
+            </w:r>
+            <w:r>
+              <w:rPr>
+                <w:rStyle w:val="VerbatimChar"/>
+              </w:rPr>
+              <w:t xml:space="preserve">miningKPI</w:t>
+            </w:r>
+            <w:r>
+              <w:t xml:space="preserve"> </w:t>
+            </w:r>
+            <w:r>
+              <w:t xml:space="preserve">{#app-dados}</w:t>
             </w:r>
           </w:p>
         </w:tc>
@@ -12145,7 +12160,7 @@
         <w:rPr>
           <w:rStyle w:val="VerbatimChar"/>
         </w:rPr>
-        <w:t xml:space="preserve">\[cite_start\]Este apêndice detalha as fórmulas matemáticas para o cálculo de desempenho e as respectivas funções do pacote `miningKPI`\[cite: 48\].</w:t>
+        <w:t xml:space="preserve">O pacote `miningKPI` fornece conjuntos de dados educacionais que simulam operações reais de mineração. Estes dados estão estruturados em formato de eventos (*long format*) ou ciclos consolidados.</w:t>
       </w:r>
       <w:r>
         <w:br/>
@@ -12157,7 +12172,7 @@
         <w:rPr>
           <w:rStyle w:val="VerbatimChar"/>
         </w:rPr>
-        <w:t xml:space="preserve">## Indicadores de Perfuração</w:t>
+        <w:t xml:space="preserve">### Datasets de Carregamento</w:t>
       </w:r>
       <w:r>
         <w:br/>
@@ -12169,25 +12184,31 @@
         <w:rPr>
           <w:rStyle w:val="VerbatimChar"/>
         </w:rPr>
-        <w:t xml:space="preserve">| Indicador | Fórmula | Função R | Descrição |</w:t>
+        <w:t xml:space="preserve">#### `load_events_mine_a`</w:t>
       </w:r>
       <w:r>
         <w:br/>
       </w:r>
       <w:r>
+        <w:br/>
+      </w:r>
+      <w:r>
         <w:rPr>
           <w:rStyle w:val="VerbatimChar"/>
         </w:rPr>
-        <w:t xml:space="preserve">|:---|:--:|:--:|:---|</w:t>
+        <w:t xml:space="preserve">Dataset primário contendo os eventos sequenciais da escavadeira. Cada linha representa uma mudança de estado operacional.</w:t>
       </w:r>
       <w:r>
         <w:br/>
       </w:r>
       <w:r>
+        <w:br/>
+      </w:r>
+      <w:r>
         <w:rPr>
           <w:rStyle w:val="VerbatimChar"/>
         </w:rPr>
-        <w:t xml:space="preserve">| **Metragem Total** | $TDM = \sum_{i=1}^{N(t)} L_i$ | `drill_summary()` | \[cite_start\]Volume físico total perfurado\[cite: 36\]. |</w:t>
+        <w:t xml:space="preserve">|  |  |  |</w:t>
       </w:r>
       <w:r>
         <w:br/>
@@ -12196,7 +12217,7 @@
         <w:rPr>
           <w:rStyle w:val="VerbatimChar"/>
         </w:rPr>
-        <w:t xml:space="preserve">| **Taxa de Penetração** | $ROP = \frac{TDM}{\sum D_i}$ | `kpi_drill_rop()` | \[cite_start\]Velocidade de avanço durante o corte efetivo da rocha\[cite: 40\]. |</w:t>
+        <w:t xml:space="preserve">|----|----|----|</w:t>
       </w:r>
       <w:r>
         <w:br/>
@@ -12205,31 +12226,43 @@
         <w:rPr>
           <w:rStyle w:val="VerbatimChar"/>
         </w:rPr>
-        <w:t xml:space="preserve">| **Taxa Bruta** | $GDR = \frac{TDM}{WH}$ | `kpi_drill_gdr()` | \[cite_start\]Produtividade global considerando manobras e trocas de haste\[cite: 43\]. |</w:t>
+        <w:t xml:space="preserve">| **Coluna** | **Tipo** | **Descrição** |</w:t>
       </w:r>
       <w:r>
         <w:br/>
       </w:r>
       <w:r>
+        <w:rPr>
+          <w:rStyle w:val="VerbatimChar"/>
+        </w:rPr>
+        <w:t xml:space="preserve">| `load_id` | Character | Identificador da unidade de carga (ex: LOAD-0001). |</w:t>
+      </w:r>
+      <w:r>
         <w:br/>
       </w:r>
       <w:r>
         <w:rPr>
           <w:rStyle w:val="VerbatimChar"/>
         </w:rPr>
-        <w:t xml:space="preserve">## Indicadores de Carregamento</w:t>
+        <w:t xml:space="preserve">| `haul_id` | Character | Identificador do caminhão atendido (NA se estiver ociosa). |</w:t>
       </w:r>
       <w:r>
         <w:br/>
       </w:r>
       <w:r>
+        <w:rPr>
+          <w:rStyle w:val="VerbatimChar"/>
+        </w:rPr>
+        <w:t xml:space="preserve">| `event_type` | Character | Tipo do evento: `maneuver` (manobra), `loading` (carregamento) ou `idle` (ocioso). |</w:t>
+      </w:r>
+      <w:r>
         <w:br/>
       </w:r>
       <w:r>
         <w:rPr>
           <w:rStyle w:val="VerbatimChar"/>
         </w:rPr>
-        <w:t xml:space="preserve">| Indicador | Fórmula | Função R | Descrição |</w:t>
+        <w:t xml:space="preserve">| `duration_min` | Numeric | Duração do evento em minutos. |</w:t>
       </w:r>
       <w:r>
         <w:br/>
@@ -12238,7 +12271,7 @@
         <w:rPr>
           <w:rStyle w:val="VerbatimChar"/>
         </w:rPr>
-        <w:t xml:space="preserve">|:---|:--:|:--:|:---|</w:t>
+        <w:t xml:space="preserve">| `payload` | Numeric | Massa carregada (toneladas). Preenchido apenas no evento `loading`. |</w:t>
       </w:r>
       <w:r>
         <w:br/>
@@ -12247,7 +12280,7 @@
         <w:rPr>
           <w:rStyle w:val="VerbatimChar"/>
         </w:rPr>
-        <w:t xml:space="preserve">| **Produção Total** | $TPL = \sum L_i$ | `kpi_production_summary()` | \[cite_start\]Soma das massas movimentadas (TPL - Total Production Load)\[cite: 122, 124\]. |</w:t>
+        <w:t xml:space="preserve">| `first_time` | DateTime | Timestamp do início do evento. |</w:t>
       </w:r>
       <w:r>
         <w:br/>
@@ -12256,25 +12289,31 @@
         <w:rPr>
           <w:rStyle w:val="VerbatimChar"/>
         </w:rPr>
-        <w:t xml:space="preserve">| **Tempo Médio Carga** | $MLCT = \frac{1}{N} \sum D_i$ | `load_summarize_cycle()` | \[cite_start\]Eficiência técnica média da escavadeira (Mean Loading Cycle Time)\[cite: 125\]. |</w:t>
+        <w:t xml:space="preserve">| `exit_time` | DateTime | Timestamp do fim do evento. |</w:t>
       </w:r>
       <w:r>
         <w:br/>
       </w:r>
       <w:r>
+        <w:br/>
+      </w:r>
+      <w:r>
         <w:rPr>
           <w:rStyle w:val="VerbatimChar"/>
         </w:rPr>
-        <w:t xml:space="preserve">| **Ociosidade Média** | $MOCT = \frac{1}{N} \sum O_i$ | `load_summarize_cycle()` | \[cite_start\]Tempo médio de espera por transporte (Mean Operational Cycle Time)\[cite: 126\]. |</w:t>
+        <w:t xml:space="preserve">### Datasets de Transporte</w:t>
       </w:r>
       <w:r>
         <w:br/>
       </w:r>
       <w:r>
+        <w:br/>
+      </w:r>
+      <w:r>
         <w:rPr>
           <w:rStyle w:val="VerbatimChar"/>
         </w:rPr>
-        <w:t xml:space="preserve">| **Produtividade** | $LP = \frac{TPL}{WH}$ | `kpi_productivity_fleet()` | \[cite_start\]Taxa de produção horária efetiva\[cite: 128\]. |</w:t>
+        <w:t xml:space="preserve">#### `haul_events_mine_a`</w:t>
       </w:r>
       <w:r>
         <w:br/>
@@ -12286,7 +12325,7 @@
         <w:rPr>
           <w:rStyle w:val="VerbatimChar"/>
         </w:rPr>
-        <w:t xml:space="preserve">## Indicadores de Transporte</w:t>
+        <w:t xml:space="preserve">Dataset contendo o rastreamento detalhado da viagem do caminhão, decomposto em 7 eventos operacionais.</w:t>
       </w:r>
       <w:r>
         <w:br/>
@@ -12298,7 +12337,7 @@
         <w:rPr>
           <w:rStyle w:val="VerbatimChar"/>
         </w:rPr>
-        <w:t xml:space="preserve">| Indicador | Fórmula | Função R | Descrição |</w:t>
+        <w:t xml:space="preserve">|  |  |  |</w:t>
       </w:r>
       <w:r>
         <w:br/>
@@ -12307,7 +12346,7 @@
         <w:rPr>
           <w:rStyle w:val="VerbatimChar"/>
         </w:rPr>
-        <w:t xml:space="preserve">|:---|:--:|:--:|:---|</w:t>
+        <w:t xml:space="preserve">|----|----|----|</w:t>
       </w:r>
       <w:r>
         <w:br/>
@@ -12316,7 +12355,7 @@
         <w:rPr>
           <w:rStyle w:val="VerbatimChar"/>
         </w:rPr>
-        <w:t xml:space="preserve">| **Carga Média** | $\frac{\sum L_j}{N(t)}$ | `haul_summarize_cycle()` | \[cite_start\]Média de massa transportada por viagem (*Mean Payload*)\[cite: 160\]. |</w:t>
+        <w:t xml:space="preserve">| **Coluna** | **Tipo** | **Descrição** |</w:t>
       </w:r>
       <w:r>
         <w:br/>
@@ -12325,7 +12364,7 @@
         <w:rPr>
           <w:rStyle w:val="VerbatimChar"/>
         </w:rPr>
-        <w:t xml:space="preserve">| **Produtividade** | $HP = \frac{\sum L_j}{WH}$ | `kpi_productivity_fleet()` | \[cite_start\]Produtividade logística (*Haul Productivity*)\[cite: 162\]. |</w:t>
+        <w:t xml:space="preserve">| `haul_id` | Character | Identificador da unidade de transporte (ex: HAUL-0051). |</w:t>
       </w:r>
       <w:r>
         <w:br/>
@@ -12334,7 +12373,7 @@
         <w:rPr>
           <w:rStyle w:val="VerbatimChar"/>
         </w:rPr>
-        <w:t xml:space="preserve">| **DMT** | $\frac{\sum (L_j \times d_j)}{\sum L_j}$ | `haul_summarize_cycle()` | \[cite_start\]Distância Média de Transporte ponderada pela massa\[cite: 163\]. |</w:t>
+        <w:t xml:space="preserve">| `origin` | Character | Local de origem/carregamento (ex: Bench/Bancada). |</w:t>
       </w:r>
       <w:r>
         <w:br/>
@@ -12343,7 +12382,7 @@
         <w:rPr>
           <w:rStyle w:val="VerbatimChar"/>
         </w:rPr>
-        <w:t xml:space="preserve">| **Velocidade Média** | $V_{mean} = \frac{Dist_{total}}{Tempo_{viagem}}$ | `haul_summarize_cycle()` | \[cite_start\]Velocidade média considerando trechos cheios e vazios\[cite: 164\]. |</w:t>
+        <w:t xml:space="preserve">| `destination` | Character | Local de destino/basculamento (ex: Crusher/Britador). |</w:t>
       </w:r>
       <w:r>
         <w:br/>
@@ -12352,21 +12391,99 @@
         <w:rPr>
           <w:rStyle w:val="VerbatimChar"/>
         </w:rPr>
-        <w:t xml:space="preserve">| **Aderência (Compliance)** | *Var. Percentual* | `check_payload_compliance()` | \[cite_start\]Desvio entre a carga real e a meta planejada\[cite: 164\]. |</w:t>
+        <w:t xml:space="preserve">| `event_type` | Character | Um dos 7 estados sequenciais (ex: `travel_full`, `queue_at_load`, etc.). |</w:t>
       </w:r>
       <w:r>
         <w:br/>
       </w:r>
       <w:r>
+        <w:rPr>
+          <w:rStyle w:val="VerbatimChar"/>
+        </w:rPr>
+        <w:t xml:space="preserve">| `duration_min` | Numeric | Duração do evento em minutos. |</w:t>
+      </w:r>
+      <w:r>
         <w:br/>
       </w:r>
       <w:r>
+        <w:rPr>
+          <w:rStyle w:val="VerbatimChar"/>
+        </w:rPr>
+        <w:t xml:space="preserve">| `payload` | Numeric | Carga transportada na viagem (toneladas). |</w:t>
+      </w:r>
+      <w:r>
         <w:br/>
       </w:r>
       <w:r>
+        <w:br/>
+      </w:r>
+      <w:r>
         <w:rPr>
           <w:rStyle w:val="VerbatimChar"/>
         </w:rPr>
+        <w:t xml:space="preserve">### Estrutura de Consolidação</w:t>
+      </w:r>
+      <w:r>
+        <w:br/>
+      </w:r>
+      <w:r>
+        <w:br/>
+      </w:r>
+      <w:r>
+        <w:rPr>
+          <w:rStyle w:val="VerbatimChar"/>
+        </w:rPr>
+        <w:t xml:space="preserve">Para a análise de **KPIs**, os dados brutos são transformados para uma visão de "Ciclo" (uma linha por atendimento ou viagem) através das funções de sumarização do pacote `miningKPI`.</w:t>
+      </w:r>
+      <w:r>
+        <w:br/>
+      </w:r>
+      <w:r>
+        <w:br/>
+      </w:r>
+      <w:r>
+        <w:rPr>
+          <w:rStyle w:val="VerbatimChar"/>
+        </w:rPr>
+        <w:t xml:space="preserve">-   **Ciclo de Carga (**$X_i$): Agrega os tempos de `maneuver` + `loading` + `idle`.</w:t>
+      </w:r>
+      <w:r>
+        <w:br/>
+      </w:r>
+      <w:r>
+        <w:br/>
+      </w:r>
+      <w:r>
+        <w:rPr>
+          <w:rStyle w:val="VerbatimChar"/>
+        </w:rPr>
+        <w:t xml:space="preserve">-   **Ciclo de Transporte (**$X_j$): Agrega os tempos fixos ($FT_j$) e os tempos variáveis de viagem ($Vc_j, Vv_j$).</w:t>
+      </w:r>
+      <w:r>
+        <w:br/>
+      </w:r>
+      <w:r>
+        <w:br/>
+      </w:r>
+      <w:r>
+        <w:rPr>
+          <w:rStyle w:val="VerbatimChar"/>
+        </w:rPr>
+        <w:t xml:space="preserve">&gt; **Nota Técnica:** A estrutura em formato *long* (eventos) é ideal para cálculos de disponibilidade e utilização, enquanto o formato *wide* (ciclos) facilita a análise de produtividade e payload.</w:t>
+      </w:r>
+      <w:r>
+        <w:br/>
+      </w:r>
+      <w:r>
+        <w:br/>
+      </w:r>
+      <w:r>
+        <w:br/>
+      </w:r>
+      <w:r>
+        <w:rPr>
+          <w:rStyle w:val="VerbatimChar"/>
+        </w:rPr>
         <w:t xml:space="preserve">`&lt;!-- quarto-file-metadata: eyJyZXNvdXJjZURpciI6ImNoYXB0ZXJzXFxhcHBlbmRpeCJ9 --&gt;`{=html}</w:t>
       </w:r>
       <w:r>
@@ -12388,7 +12505,7 @@
         <w:rPr>
           <w:rStyle w:val="VerbatimChar"/>
         </w:rPr>
-        <w:t xml:space="preserve">&lt;!-- quarto-file-metadata: eyJyZXNvdXJjZURpciI6ImNoYXB0ZXJzXFxhcHBlbmRpeCIsImJvb2tJdGVtVHlwZSI6ImNoYXB0ZXIiLCJib29rSXRlbU51bWJlciI6bnVsbCwiYm9va0l0ZW1GaWxlIjoiY2hhcHRlcnMvYXBwZW5kaXgvbm90YWNvZXMtYWJyZXZpYWNvZXMucW1kIiwiYm9va0l0ZW1EZXB0aCI6MX0= --&gt;</w:t>
+        <w:t xml:space="preserve">&lt;!-- quarto-file-metadata: eyJyZXNvdXJjZURpciI6ImNoYXB0ZXJzXFxhcHBlbmRpeCIsImJvb2tJdGVtVHlwZSI6ImNoYXB0ZXIiLCJib29rSXRlbU51bWJlciI6MiwiYm9va0l0ZW1GaWxlIjoiY2hhcHRlcnMvYXBwZW5kaXgvYi1kaWNpb25hcmlvLWluZGljYWRvcmVzLnFtZCIsImJvb2tJdGVtRGVwdGgiOjF9 --&gt;</w:t>
       </w:r>
       <w:r>
         <w:br/>
@@ -12409,7 +12526,7 @@
         <w:rPr>
           <w:rStyle w:val="VerbatimChar"/>
         </w:rPr>
-        <w:t xml:space="preserve"># Notações, Símbolos e Abreviações {.unnumbered}</w:t>
+        <w:t xml:space="preserve"># Dicionário de Indicadores (KPIs) {#app-indicadores .unnumbered} {#app-indicadores}</w:t>
       </w:r>
       <w:r>
         <w:br/>
@@ -12445,41 +12562,44 @@
         <w:br/>
       </w:r>
       <w:r>
+        <w:br/>
+      </w:r>
+      <w:r>
         <w:rPr>
           <w:rStyle w:val="VerbatimChar"/>
         </w:rPr>
-        <w:t xml:space="preserve">numbered: false</w:t>
-      </w:r>
-      <w:r>
-        <w:br/>
-      </w:r>
-      <w:r>
-        <w:br/>
+        <w:t xml:space="preserve">---</w:t>
+      </w:r>
+    </w:p>
+    <w:p>
+      <w:pPr>
+        <w:pStyle w:val="FirstParagraph"/>
+      </w:pPr>
+      <w:r>
+        <w:t xml:space="preserve">Este apêndice detalha as fórmulas matemáticas para o cálculo de desempenho e as respectivas funções do pacote</w:t>
+      </w:r>
+      <w:r>
+        <w:t xml:space="preserve"> </w:t>
       </w:r>
       <w:r>
         <w:rPr>
           <w:rStyle w:val="VerbatimChar"/>
         </w:rPr>
-        <w:t xml:space="preserve">---</w:t>
-      </w:r>
-    </w:p>
-    <w:p>
-      <w:pPr>
-        <w:pStyle w:val="FirstParagraph"/>
-      </w:pPr>
-      <w:r>
-        <w:t xml:space="preserve">Este capítulo consolida as notações matemáticas e abreviações técnicas utilizadas para modelar os ciclos operacionais de lavra, garantindo unicidade na interpretação das variáveis estocásticas.</w:t>
+        <w:t xml:space="preserve">miningKPI</w:t>
+      </w:r>
+      <w:r>
+        <w:t xml:space="preserve">.</w:t>
       </w:r>
     </w:p>
     <w:bookmarkEnd w:id="58"/>
     <w:bookmarkEnd w:id="59"/>
-    <w:bookmarkStart w:id="60" w:name="siglas-de-gestão-de-ativos"/>
+    <w:bookmarkStart w:id="60" w:name="a.-indicadores-de-perfuração"/>
     <w:p>
       <w:pPr>
         <w:pStyle w:val="Heading2"/>
       </w:pPr>
       <w:r>
-        <w:t xml:space="preserve">2.5 Siglas de Gestão de Ativos</w:t>
+        <w:t xml:space="preserve">2.5 A. Indicadores de Perfuração</w:t>
       </w:r>
     </w:p>
     <w:p>
@@ -12487,12 +12607,1621 @@
         <w:pStyle w:val="FirstParagraph"/>
       </w:pPr>
       <w:r>
-        <w:t xml:space="preserve">Abreviações gerais utilizadas na gestão de manutenção e confiabilidade:</w:t>
-      </w:r>
-    </w:p>
-    <w:p>
-      <w:pPr>
-        <w:pStyle w:val="Compact"/>
+        <w:t xml:space="preserve">Estes indicadores medem a eficiência da perfuratriz e a resposta da rocha ao plano de fogo.</w:t>
+      </w:r>
+    </w:p>
+    <w:tbl>
+      <w:tblPr>
+        <w:tblStyle w:val="Table"/>
+        <w:tblW w:type="pct" w:w="5000"/>
+        <w:tblLayout w:type="fixed"/>
+        <w:tblLook w:firstRow="0" w:lastRow="0" w:firstColumn="0" w:lastColumn="0" w:noHBand="0" w:noVBand="0" w:val="0000"/>
+      </w:tblPr>
+      <w:tblGrid>
+        <w:gridCol w:w="1980"/>
+        <w:gridCol w:w="1980"/>
+        <w:gridCol w:w="1980"/>
+        <w:gridCol w:w="1980"/>
+      </w:tblGrid>
+      <w:tr>
+        <w:tc>
+          <w:tcPr/>
+          <w:p>
+            <w:pPr>
+              <w:pStyle w:val="Compact"/>
+            </w:pPr>
+            <w:r>
+              <w:rPr>
+                <w:b/>
+                <w:bCs/>
+              </w:rPr>
+              <w:t xml:space="preserve">Indicador</w:t>
+            </w:r>
+          </w:p>
+        </w:tc>
+        <w:tc>
+          <w:tcPr/>
+          <w:p>
+            <w:pPr>
+              <w:pStyle w:val="Compact"/>
+            </w:pPr>
+            <w:r>
+              <w:rPr>
+                <w:b/>
+                <w:bCs/>
+              </w:rPr>
+              <w:t xml:space="preserve">Fórmula</w:t>
+            </w:r>
+          </w:p>
+        </w:tc>
+        <w:tc>
+          <w:tcPr/>
+          <w:p>
+            <w:pPr>
+              <w:pStyle w:val="Compact"/>
+            </w:pPr>
+            <w:r>
+              <w:rPr>
+                <w:b/>
+                <w:bCs/>
+              </w:rPr>
+              <w:t xml:space="preserve">Função R</w:t>
+            </w:r>
+          </w:p>
+        </w:tc>
+        <w:tc>
+          <w:tcPr/>
+          <w:p>
+            <w:pPr>
+              <w:pStyle w:val="Compact"/>
+            </w:pPr>
+            <w:r>
+              <w:rPr>
+                <w:b/>
+                <w:bCs/>
+              </w:rPr>
+              <w:t xml:space="preserve">Descrição</w:t>
+            </w:r>
+          </w:p>
+        </w:tc>
+      </w:tr>
+      <w:tr>
+        <w:tc>
+          <w:tcPr/>
+          <w:p>
+            <w:pPr>
+              <w:pStyle w:val="Compact"/>
+            </w:pPr>
+            <w:r>
+              <w:rPr>
+                <w:b/>
+                <w:bCs/>
+              </w:rPr>
+              <w:t xml:space="preserve">Metragem Total</w:t>
+            </w:r>
+          </w:p>
+        </w:tc>
+        <w:tc>
+          <w:tcPr/>
+          <w:p>
+            <w:pPr>
+              <w:pStyle w:val="Compact"/>
+            </w:pPr>
+            <m:oMath>
+              <m:r>
+                <m:t>T</m:t>
+              </m:r>
+              <m:r>
+                <m:t>D</m:t>
+              </m:r>
+              <m:r>
+                <m:t>M</m:t>
+              </m:r>
+              <m:r>
+                <m:rPr>
+                  <m:sty m:val="p"/>
+                </m:rPr>
+                <m:t>=</m:t>
+              </m:r>
+              <m:nary>
+                <m:naryPr>
+                  <m:chr m:val="∑"/>
+                  <m:limLoc m:val="undOvr"/>
+                  <m:subHide m:val="off"/>
+                  <m:supHide m:val="off"/>
+                </m:naryPr>
+                <m:sub>
+                  <m:r>
+                    <m:t>i</m:t>
+                  </m:r>
+                  <m:r>
+                    <m:rPr>
+                      <m:sty m:val="p"/>
+                    </m:rPr>
+                    <m:t>=</m:t>
+                  </m:r>
+                  <m:r>
+                    <m:t>1</m:t>
+                  </m:r>
+                </m:sub>
+                <m:sup>
+                  <m:r>
+                    <m:t>N</m:t>
+                  </m:r>
+                  <m:d>
+                    <m:dPr>
+                      <m:begChr m:val="("/>
+                      <m:sepChr m:val=""/>
+                      <m:endChr m:val=")"/>
+                      <m:grow/>
+                    </m:dPr>
+                    <m:e>
+                      <m:r>
+                        <m:t>t</m:t>
+                      </m:r>
+                    </m:e>
+                  </m:d>
+                </m:sup>
+                <m:e>
+                  <m:sSub>
+                    <m:e>
+                      <m:r>
+                        <m:t>L</m:t>
+                      </m:r>
+                    </m:e>
+                    <m:sub>
+                      <m:r>
+                        <m:t>i</m:t>
+                      </m:r>
+                    </m:sub>
+                  </m:sSub>
+                </m:e>
+              </m:nary>
+            </m:oMath>
+          </w:p>
+        </w:tc>
+        <w:tc>
+          <w:tcPr/>
+          <w:p>
+            <w:pPr>
+              <w:pStyle w:val="Compact"/>
+            </w:pPr>
+            <w:r>
+              <w:rPr>
+                <w:rStyle w:val="VerbatimChar"/>
+              </w:rPr>
+              <w:t xml:space="preserve">drill_summary()</w:t>
+            </w:r>
+          </w:p>
+        </w:tc>
+        <w:tc>
+          <w:tcPr/>
+          <w:p>
+            <w:pPr>
+              <w:pStyle w:val="Compact"/>
+            </w:pPr>
+            <w:r>
+              <w:t xml:space="preserve">Volume físico total perfurado em metros.</w:t>
+            </w:r>
+          </w:p>
+        </w:tc>
+      </w:tr>
+      <w:tr>
+        <w:tc>
+          <w:tcPr/>
+          <w:p>
+            <w:pPr>
+              <w:pStyle w:val="Compact"/>
+            </w:pPr>
+            <w:r>
+              <w:rPr>
+                <w:b/>
+                <w:bCs/>
+              </w:rPr>
+              <w:t xml:space="preserve">Taxa de Penetração</w:t>
+            </w:r>
+          </w:p>
+        </w:tc>
+        <w:tc>
+          <w:tcPr/>
+          <w:p>
+            <w:pPr>
+              <w:pStyle w:val="Compact"/>
+            </w:pPr>
+            <m:oMath>
+              <m:r>
+                <m:t>R</m:t>
+              </m:r>
+              <m:r>
+                <m:t>O</m:t>
+              </m:r>
+              <m:r>
+                <m:t>P</m:t>
+              </m:r>
+              <m:r>
+                <m:rPr>
+                  <m:sty m:val="p"/>
+                </m:rPr>
+                <m:t>=</m:t>
+              </m:r>
+              <m:f>
+                <m:fPr>
+                  <m:type m:val="bar"/>
+                </m:fPr>
+                <m:num>
+                  <m:r>
+                    <m:t>T</m:t>
+                  </m:r>
+                  <m:r>
+                    <m:t>D</m:t>
+                  </m:r>
+                  <m:r>
+                    <m:t>M</m:t>
+                  </m:r>
+                </m:num>
+                <m:den>
+                  <m:r>
+                    <m:rPr>
+                      <m:sty m:val="p"/>
+                    </m:rPr>
+                    <m:t>∑</m:t>
+                  </m:r>
+                  <m:sSub>
+                    <m:e>
+                      <m:r>
+                        <m:t>D</m:t>
+                      </m:r>
+                    </m:e>
+                    <m:sub>
+                      <m:r>
+                        <m:t>i</m:t>
+                      </m:r>
+                    </m:sub>
+                  </m:sSub>
+                </m:den>
+              </m:f>
+            </m:oMath>
+          </w:p>
+        </w:tc>
+        <w:tc>
+          <w:tcPr/>
+          <w:p>
+            <w:pPr>
+              <w:pStyle w:val="Compact"/>
+            </w:pPr>
+            <w:r>
+              <w:rPr>
+                <w:rStyle w:val="VerbatimChar"/>
+              </w:rPr>
+              <w:t xml:space="preserve">kpi_drill_rop()</w:t>
+            </w:r>
+          </w:p>
+        </w:tc>
+        <w:tc>
+          <w:tcPr/>
+          <w:p>
+            <w:pPr>
+              <w:pStyle w:val="Compact"/>
+            </w:pPr>
+            <w:r>
+              <w:t xml:space="preserve">Velocidade de avanço durante o corte efetivo da rocha (m/h).</w:t>
+            </w:r>
+          </w:p>
+        </w:tc>
+      </w:tr>
+      <w:tr>
+        <w:tc>
+          <w:tcPr/>
+          <w:p>
+            <w:pPr>
+              <w:pStyle w:val="Compact"/>
+            </w:pPr>
+            <w:r>
+              <w:rPr>
+                <w:b/>
+                <w:bCs/>
+              </w:rPr>
+              <w:t xml:space="preserve">Taxa Bruta</w:t>
+            </w:r>
+          </w:p>
+        </w:tc>
+        <w:tc>
+          <w:tcPr/>
+          <w:p>
+            <w:pPr>
+              <w:pStyle w:val="Compact"/>
+            </w:pPr>
+            <m:oMath>
+              <m:r>
+                <m:t>G</m:t>
+              </m:r>
+              <m:r>
+                <m:t>D</m:t>
+              </m:r>
+              <m:r>
+                <m:t>R</m:t>
+              </m:r>
+              <m:r>
+                <m:rPr>
+                  <m:sty m:val="p"/>
+                </m:rPr>
+                <m:t>=</m:t>
+              </m:r>
+              <m:f>
+                <m:fPr>
+                  <m:type m:val="bar"/>
+                </m:fPr>
+                <m:num>
+                  <m:r>
+                    <m:t>T</m:t>
+                  </m:r>
+                  <m:r>
+                    <m:t>D</m:t>
+                  </m:r>
+                  <m:r>
+                    <m:t>M</m:t>
+                  </m:r>
+                </m:num>
+                <m:den>
+                  <m:r>
+                    <m:t>W</m:t>
+                  </m:r>
+                  <m:r>
+                    <m:t>H</m:t>
+                  </m:r>
+                </m:den>
+              </m:f>
+            </m:oMath>
+          </w:p>
+        </w:tc>
+        <w:tc>
+          <w:tcPr/>
+          <w:p>
+            <w:pPr>
+              <w:pStyle w:val="Compact"/>
+            </w:pPr>
+            <w:r>
+              <w:rPr>
+                <w:rStyle w:val="VerbatimChar"/>
+              </w:rPr>
+              <w:t xml:space="preserve">kpi_drill_gdr()</w:t>
+            </w:r>
+          </w:p>
+        </w:tc>
+        <w:tc>
+          <w:tcPr/>
+          <w:p>
+            <w:pPr>
+              <w:pStyle w:val="Compact"/>
+            </w:pPr>
+            <w:r>
+              <w:t xml:space="preserve">Produtividade global considerando manobras e trocas de haste.</w:t>
+            </w:r>
+          </w:p>
+        </w:tc>
+      </w:tr>
+    </w:tbl>
+    <w:bookmarkEnd w:id="60"/>
+    <w:bookmarkStart w:id="61" w:name="b.-indicadores-de-carregamento"/>
+    <w:p>
+      <w:pPr>
+        <w:pStyle w:val="Heading2"/>
+      </w:pPr>
+      <w:r>
+        <w:t xml:space="preserve">2.6 B. Indicadores de Carregamento</w:t>
+      </w:r>
+    </w:p>
+    <w:p>
+      <w:pPr>
+        <w:pStyle w:val="FirstParagraph"/>
+      </w:pPr>
+      <w:r>
+        <w:t xml:space="preserve">Focados na eficiência da unidade de carga (escavadeira/carregadeira) e na interface com o transporte.</w:t>
+      </w:r>
+    </w:p>
+    <w:tbl>
+      <w:tblPr>
+        <w:tblStyle w:val="Table"/>
+        <w:tblW w:type="pct" w:w="5000"/>
+        <w:tblLayout w:type="fixed"/>
+        <w:tblLook w:firstRow="0" w:lastRow="0" w:firstColumn="0" w:lastColumn="0" w:noHBand="0" w:noVBand="0" w:val="0000"/>
+      </w:tblPr>
+      <w:tblGrid>
+        <w:gridCol w:w="1980"/>
+        <w:gridCol w:w="1980"/>
+        <w:gridCol w:w="1980"/>
+        <w:gridCol w:w="1980"/>
+      </w:tblGrid>
+      <w:tr>
+        <w:tc>
+          <w:tcPr/>
+          <w:p>
+            <w:pPr>
+              <w:pStyle w:val="Compact"/>
+            </w:pPr>
+            <w:r>
+              <w:rPr>
+                <w:b/>
+                <w:bCs/>
+              </w:rPr>
+              <w:t xml:space="preserve">Indicador</w:t>
+            </w:r>
+          </w:p>
+        </w:tc>
+        <w:tc>
+          <w:tcPr/>
+          <w:p>
+            <w:pPr>
+              <w:pStyle w:val="Compact"/>
+            </w:pPr>
+            <w:r>
+              <w:rPr>
+                <w:b/>
+                <w:bCs/>
+              </w:rPr>
+              <w:t xml:space="preserve">Fórmula</w:t>
+            </w:r>
+          </w:p>
+        </w:tc>
+        <w:tc>
+          <w:tcPr/>
+          <w:p>
+            <w:pPr>
+              <w:pStyle w:val="Compact"/>
+            </w:pPr>
+            <w:r>
+              <w:rPr>
+                <w:b/>
+                <w:bCs/>
+              </w:rPr>
+              <w:t xml:space="preserve">Função R</w:t>
+            </w:r>
+          </w:p>
+        </w:tc>
+        <w:tc>
+          <w:tcPr/>
+          <w:p>
+            <w:pPr>
+              <w:pStyle w:val="Compact"/>
+            </w:pPr>
+            <w:r>
+              <w:rPr>
+                <w:b/>
+                <w:bCs/>
+              </w:rPr>
+              <w:t xml:space="preserve">Descrição</w:t>
+            </w:r>
+          </w:p>
+        </w:tc>
+      </w:tr>
+      <w:tr>
+        <w:tc>
+          <w:tcPr/>
+          <w:p>
+            <w:pPr>
+              <w:pStyle w:val="Compact"/>
+            </w:pPr>
+            <w:r>
+              <w:rPr>
+                <w:b/>
+                <w:bCs/>
+              </w:rPr>
+              <w:t xml:space="preserve">Produção Total</w:t>
+            </w:r>
+          </w:p>
+        </w:tc>
+        <w:tc>
+          <w:tcPr/>
+          <w:p>
+            <w:pPr>
+              <w:pStyle w:val="Compact"/>
+            </w:pPr>
+            <m:oMath>
+              <m:r>
+                <m:t>T</m:t>
+              </m:r>
+              <m:r>
+                <m:t>P</m:t>
+              </m:r>
+              <m:r>
+                <m:t>L</m:t>
+              </m:r>
+              <m:r>
+                <m:rPr>
+                  <m:sty m:val="p"/>
+                </m:rPr>
+                <m:t>=</m:t>
+              </m:r>
+              <m:r>
+                <m:rPr>
+                  <m:sty m:val="p"/>
+                </m:rPr>
+                <m:t>∑</m:t>
+              </m:r>
+              <m:sSub>
+                <m:e>
+                  <m:r>
+                    <m:t>L</m:t>
+                  </m:r>
+                </m:e>
+                <m:sub>
+                  <m:r>
+                    <m:t>i</m:t>
+                  </m:r>
+                </m:sub>
+              </m:sSub>
+            </m:oMath>
+          </w:p>
+        </w:tc>
+        <w:tc>
+          <w:tcPr/>
+          <w:p>
+            <w:pPr>
+              <w:pStyle w:val="Compact"/>
+            </w:pPr>
+            <w:r>
+              <w:rPr>
+                <w:rStyle w:val="VerbatimChar"/>
+              </w:rPr>
+              <w:t xml:space="preserve">kpi_production_summary()</w:t>
+            </w:r>
+          </w:p>
+        </w:tc>
+        <w:tc>
+          <w:tcPr/>
+          <w:p>
+            <w:pPr>
+              <w:pStyle w:val="Compact"/>
+            </w:pPr>
+            <w:r>
+              <w:t xml:space="preserve">Soma das massas movimentadas (</w:t>
+            </w:r>
+            <w:r>
+              <w:rPr>
+                <w:i/>
+                <w:iCs/>
+              </w:rPr>
+              <w:t xml:space="preserve">Total Production Load</w:t>
+            </w:r>
+            <w:r>
+              <w:t xml:space="preserve">).</w:t>
+            </w:r>
+          </w:p>
+        </w:tc>
+      </w:tr>
+      <w:tr>
+        <w:tc>
+          <w:tcPr/>
+          <w:p>
+            <w:pPr>
+              <w:pStyle w:val="Compact"/>
+            </w:pPr>
+            <w:r>
+              <w:rPr>
+                <w:b/>
+                <w:bCs/>
+              </w:rPr>
+              <w:t xml:space="preserve">Tempo Médio Carga</w:t>
+            </w:r>
+          </w:p>
+        </w:tc>
+        <w:tc>
+          <w:tcPr/>
+          <w:p>
+            <w:pPr>
+              <w:pStyle w:val="Compact"/>
+            </w:pPr>
+            <m:oMath>
+              <m:r>
+                <m:t>M</m:t>
+              </m:r>
+              <m:r>
+                <m:t>L</m:t>
+              </m:r>
+              <m:r>
+                <m:t>C</m:t>
+              </m:r>
+              <m:r>
+                <m:t>T</m:t>
+              </m:r>
+              <m:r>
+                <m:rPr>
+                  <m:sty m:val="p"/>
+                </m:rPr>
+                <m:t>=</m:t>
+              </m:r>
+              <m:f>
+                <m:fPr>
+                  <m:type m:val="bar"/>
+                </m:fPr>
+                <m:num>
+                  <m:r>
+                    <m:t>1</m:t>
+                  </m:r>
+                </m:num>
+                <m:den>
+                  <m:r>
+                    <m:t>N</m:t>
+                  </m:r>
+                </m:den>
+              </m:f>
+              <m:r>
+                <m:rPr>
+                  <m:sty m:val="p"/>
+                </m:rPr>
+                <m:t>∑</m:t>
+              </m:r>
+              <m:sSub>
+                <m:e>
+                  <m:r>
+                    <m:t>D</m:t>
+                  </m:r>
+                </m:e>
+                <m:sub>
+                  <m:r>
+                    <m:t>i</m:t>
+                  </m:r>
+                </m:sub>
+              </m:sSub>
+            </m:oMath>
+          </w:p>
+        </w:tc>
+        <w:tc>
+          <w:tcPr/>
+          <w:p>
+            <w:pPr>
+              <w:pStyle w:val="Compact"/>
+            </w:pPr>
+            <w:r>
+              <w:rPr>
+                <w:rStyle w:val="VerbatimChar"/>
+              </w:rPr>
+              <w:t xml:space="preserve">load_summarize_cycle()</w:t>
+            </w:r>
+          </w:p>
+        </w:tc>
+        <w:tc>
+          <w:tcPr/>
+          <w:p>
+            <w:pPr>
+              <w:pStyle w:val="Compact"/>
+            </w:pPr>
+            <w:r>
+              <w:t xml:space="preserve">Eficiência técnica média da escavadeira (</w:t>
+            </w:r>
+            <w:r>
+              <w:rPr>
+                <w:i/>
+                <w:iCs/>
+              </w:rPr>
+              <w:t xml:space="preserve">Mean Loading Cycle Time</w:t>
+            </w:r>
+            <w:r>
+              <w:t xml:space="preserve">).</w:t>
+            </w:r>
+          </w:p>
+        </w:tc>
+      </w:tr>
+      <w:tr>
+        <w:tc>
+          <w:tcPr/>
+          <w:p>
+            <w:pPr>
+              <w:pStyle w:val="Compact"/>
+            </w:pPr>
+            <w:r>
+              <w:rPr>
+                <w:b/>
+                <w:bCs/>
+              </w:rPr>
+              <w:t xml:space="preserve">Ociosidade Média</w:t>
+            </w:r>
+          </w:p>
+        </w:tc>
+        <w:tc>
+          <w:tcPr/>
+          <w:p>
+            <w:pPr>
+              <w:pStyle w:val="Compact"/>
+            </w:pPr>
+            <m:oMath>
+              <m:r>
+                <m:t>M</m:t>
+              </m:r>
+              <m:r>
+                <m:t>O</m:t>
+              </m:r>
+              <m:r>
+                <m:t>C</m:t>
+              </m:r>
+              <m:r>
+                <m:t>T</m:t>
+              </m:r>
+              <m:r>
+                <m:rPr>
+                  <m:sty m:val="p"/>
+                </m:rPr>
+                <m:t>=</m:t>
+              </m:r>
+              <m:f>
+                <m:fPr>
+                  <m:type m:val="bar"/>
+                </m:fPr>
+                <m:num>
+                  <m:r>
+                    <m:t>1</m:t>
+                  </m:r>
+                </m:num>
+                <m:den>
+                  <m:r>
+                    <m:t>N</m:t>
+                  </m:r>
+                </m:den>
+              </m:f>
+              <m:r>
+                <m:rPr>
+                  <m:sty m:val="p"/>
+                </m:rPr>
+                <m:t>∑</m:t>
+              </m:r>
+              <m:sSub>
+                <m:e>
+                  <m:r>
+                    <m:t>O</m:t>
+                  </m:r>
+                </m:e>
+                <m:sub>
+                  <m:r>
+                    <m:t>i</m:t>
+                  </m:r>
+                </m:sub>
+              </m:sSub>
+            </m:oMath>
+          </w:p>
+        </w:tc>
+        <w:tc>
+          <w:tcPr/>
+          <w:p>
+            <w:pPr>
+              <w:pStyle w:val="Compact"/>
+            </w:pPr>
+            <w:r>
+              <w:rPr>
+                <w:rStyle w:val="VerbatimChar"/>
+              </w:rPr>
+              <w:t xml:space="preserve">load_summarize_cycle()</w:t>
+            </w:r>
+          </w:p>
+        </w:tc>
+        <w:tc>
+          <w:tcPr/>
+          <w:p>
+            <w:pPr>
+              <w:pStyle w:val="Compact"/>
+            </w:pPr>
+            <w:r>
+              <w:t xml:space="preserve">Tempo médio de espera por transporte (</w:t>
+            </w:r>
+            <w:r>
+              <w:rPr>
+                <w:i/>
+                <w:iCs/>
+              </w:rPr>
+              <w:t xml:space="preserve">Mean Operational Cycle Time</w:t>
+            </w:r>
+            <w:r>
+              <w:t xml:space="preserve">).</w:t>
+            </w:r>
+          </w:p>
+        </w:tc>
+      </w:tr>
+      <w:tr>
+        <w:tc>
+          <w:tcPr/>
+          <w:p>
+            <w:pPr>
+              <w:pStyle w:val="Compact"/>
+            </w:pPr>
+            <w:r>
+              <w:rPr>
+                <w:b/>
+                <w:bCs/>
+              </w:rPr>
+              <w:t xml:space="preserve">Produtividade</w:t>
+            </w:r>
+          </w:p>
+        </w:tc>
+        <w:tc>
+          <w:tcPr/>
+          <w:p>
+            <w:pPr>
+              <w:pStyle w:val="Compact"/>
+            </w:pPr>
+            <m:oMath>
+              <m:r>
+                <m:t>L</m:t>
+              </m:r>
+              <m:r>
+                <m:t>P</m:t>
+              </m:r>
+              <m:r>
+                <m:rPr>
+                  <m:sty m:val="p"/>
+                </m:rPr>
+                <m:t>=</m:t>
+              </m:r>
+              <m:f>
+                <m:fPr>
+                  <m:type m:val="bar"/>
+                </m:fPr>
+                <m:num>
+                  <m:r>
+                    <m:t>T</m:t>
+                  </m:r>
+                  <m:r>
+                    <m:t>P</m:t>
+                  </m:r>
+                  <m:r>
+                    <m:t>L</m:t>
+                  </m:r>
+                </m:num>
+                <m:den>
+                  <m:r>
+                    <m:t>W</m:t>
+                  </m:r>
+                  <m:r>
+                    <m:t>H</m:t>
+                  </m:r>
+                </m:den>
+              </m:f>
+            </m:oMath>
+          </w:p>
+        </w:tc>
+        <w:tc>
+          <w:tcPr/>
+          <w:p>
+            <w:pPr>
+              <w:pStyle w:val="Compact"/>
+            </w:pPr>
+            <w:r>
+              <w:rPr>
+                <w:rStyle w:val="VerbatimChar"/>
+              </w:rPr>
+              <w:t xml:space="preserve">kpi_productivity_fleet()</w:t>
+            </w:r>
+          </w:p>
+        </w:tc>
+        <w:tc>
+          <w:tcPr/>
+          <w:p>
+            <w:pPr>
+              <w:pStyle w:val="Compact"/>
+            </w:pPr>
+            <w:r>
+              <w:t xml:space="preserve">Taxa de produção horária efetiva (t/h).</w:t>
+            </w:r>
+          </w:p>
+        </w:tc>
+      </w:tr>
+    </w:tbl>
+    <w:bookmarkEnd w:id="61"/>
+    <w:bookmarkStart w:id="62" w:name="c.-indicadores-de-transporte"/>
+    <w:p>
+      <w:pPr>
+        <w:pStyle w:val="Heading2"/>
+      </w:pPr>
+      <w:r>
+        <w:t xml:space="preserve">2.7 C. Indicadores de Transporte</w:t>
+      </w:r>
+    </w:p>
+    <w:p>
+      <w:pPr>
+        <w:pStyle w:val="FirstParagraph"/>
+      </w:pPr>
+      <w:r>
+        <w:t xml:space="preserve">Indicadores que monitoram o desempenho logístico e a aderência ao plano de transporte.</w:t>
+      </w:r>
+    </w:p>
+    <w:tbl>
+      <w:tblPr>
+        <w:tblStyle w:val="Table"/>
+        <w:tblW w:type="pct" w:w="5000"/>
+        <w:tblLayout w:type="fixed"/>
+        <w:tblLook w:firstRow="0" w:lastRow="0" w:firstColumn="0" w:lastColumn="0" w:noHBand="0" w:noVBand="0" w:val="0000"/>
+      </w:tblPr>
+      <w:tblGrid>
+        <w:gridCol w:w="1980"/>
+        <w:gridCol w:w="1980"/>
+        <w:gridCol w:w="1980"/>
+        <w:gridCol w:w="1980"/>
+      </w:tblGrid>
+      <w:tr>
+        <w:tc>
+          <w:tcPr/>
+          <w:p>
+            <w:pPr>
+              <w:pStyle w:val="Compact"/>
+            </w:pPr>
+            <w:r>
+              <w:rPr>
+                <w:b/>
+                <w:bCs/>
+              </w:rPr>
+              <w:t xml:space="preserve">Indicador</w:t>
+            </w:r>
+          </w:p>
+        </w:tc>
+        <w:tc>
+          <w:tcPr/>
+          <w:p>
+            <w:pPr>
+              <w:pStyle w:val="Compact"/>
+            </w:pPr>
+            <w:r>
+              <w:rPr>
+                <w:b/>
+                <w:bCs/>
+              </w:rPr>
+              <w:t xml:space="preserve">Fórmula</w:t>
+            </w:r>
+          </w:p>
+        </w:tc>
+        <w:tc>
+          <w:tcPr/>
+          <w:p>
+            <w:pPr>
+              <w:pStyle w:val="Compact"/>
+            </w:pPr>
+            <w:r>
+              <w:rPr>
+                <w:b/>
+                <w:bCs/>
+              </w:rPr>
+              <w:t xml:space="preserve">Função R</w:t>
+            </w:r>
+          </w:p>
+        </w:tc>
+        <w:tc>
+          <w:tcPr/>
+          <w:p>
+            <w:pPr>
+              <w:pStyle w:val="Compact"/>
+            </w:pPr>
+            <w:r>
+              <w:rPr>
+                <w:b/>
+                <w:bCs/>
+              </w:rPr>
+              <w:t xml:space="preserve">Descrição</w:t>
+            </w:r>
+          </w:p>
+        </w:tc>
+      </w:tr>
+      <w:tr>
+        <w:tc>
+          <w:tcPr/>
+          <w:p>
+            <w:pPr>
+              <w:pStyle w:val="Compact"/>
+            </w:pPr>
+            <w:r>
+              <w:rPr>
+                <w:b/>
+                <w:bCs/>
+              </w:rPr>
+              <w:t xml:space="preserve">Carga Média</w:t>
+            </w:r>
+          </w:p>
+        </w:tc>
+        <w:tc>
+          <w:tcPr/>
+          <w:p>
+            <w:pPr>
+              <w:pStyle w:val="Compact"/>
+            </w:pPr>
+            <m:oMath>
+              <m:r>
+                <m:t>M</m:t>
+              </m:r>
+              <m:r>
+                <m:t>P</m:t>
+              </m:r>
+              <m:r>
+                <m:t>L</m:t>
+              </m:r>
+              <m:r>
+                <m:rPr>
+                  <m:sty m:val="p"/>
+                </m:rPr>
+                <m:t>=</m:t>
+              </m:r>
+              <m:f>
+                <m:fPr>
+                  <m:type m:val="bar"/>
+                </m:fPr>
+                <m:num>
+                  <m:r>
+                    <m:rPr>
+                      <m:sty m:val="p"/>
+                    </m:rPr>
+                    <m:t>∑</m:t>
+                  </m:r>
+                  <m:sSub>
+                    <m:e>
+                      <m:r>
+                        <m:t>L</m:t>
+                      </m:r>
+                    </m:e>
+                    <m:sub>
+                      <m:r>
+                        <m:t>j</m:t>
+                      </m:r>
+                    </m:sub>
+                  </m:sSub>
+                </m:num>
+                <m:den>
+                  <m:r>
+                    <m:t>N</m:t>
+                  </m:r>
+                  <m:d>
+                    <m:dPr>
+                      <m:begChr m:val="("/>
+                      <m:sepChr m:val=""/>
+                      <m:endChr m:val=")"/>
+                      <m:grow/>
+                    </m:dPr>
+                    <m:e>
+                      <m:r>
+                        <m:t>t</m:t>
+                      </m:r>
+                    </m:e>
+                  </m:d>
+                </m:den>
+              </m:f>
+            </m:oMath>
+          </w:p>
+        </w:tc>
+        <w:tc>
+          <w:tcPr/>
+          <w:p>
+            <w:pPr>
+              <w:pStyle w:val="Compact"/>
+            </w:pPr>
+            <w:r>
+              <w:rPr>
+                <w:rStyle w:val="VerbatimChar"/>
+              </w:rPr>
+              <w:t xml:space="preserve">haul_summarize_cycle()</w:t>
+            </w:r>
+          </w:p>
+        </w:tc>
+        <w:tc>
+          <w:tcPr/>
+          <w:p>
+            <w:pPr>
+              <w:pStyle w:val="Compact"/>
+            </w:pPr>
+            <w:r>
+              <w:t xml:space="preserve">Média de massa transportada por viagem (</w:t>
+            </w:r>
+            <w:r>
+              <w:rPr>
+                <w:i/>
+                <w:iCs/>
+              </w:rPr>
+              <w:t xml:space="preserve">Mean Payload</w:t>
+            </w:r>
+            <w:r>
+              <w:t xml:space="preserve">).</w:t>
+            </w:r>
+          </w:p>
+        </w:tc>
+      </w:tr>
+      <w:tr>
+        <w:tc>
+          <w:tcPr/>
+          <w:p>
+            <w:pPr>
+              <w:pStyle w:val="Compact"/>
+            </w:pPr>
+            <w:r>
+              <w:rPr>
+                <w:b/>
+                <w:bCs/>
+              </w:rPr>
+              <w:t xml:space="preserve">Produtividade</w:t>
+            </w:r>
+          </w:p>
+        </w:tc>
+        <w:tc>
+          <w:tcPr/>
+          <w:p>
+            <w:pPr>
+              <w:pStyle w:val="Compact"/>
+            </w:pPr>
+            <m:oMath>
+              <m:r>
+                <m:t>H</m:t>
+              </m:r>
+              <m:r>
+                <m:t>P</m:t>
+              </m:r>
+              <m:r>
+                <m:rPr>
+                  <m:sty m:val="p"/>
+                </m:rPr>
+                <m:t>=</m:t>
+              </m:r>
+              <m:f>
+                <m:fPr>
+                  <m:type m:val="bar"/>
+                </m:fPr>
+                <m:num>
+                  <m:r>
+                    <m:rPr>
+                      <m:sty m:val="p"/>
+                    </m:rPr>
+                    <m:t>∑</m:t>
+                  </m:r>
+                  <m:sSub>
+                    <m:e>
+                      <m:r>
+                        <m:t>L</m:t>
+                      </m:r>
+                    </m:e>
+                    <m:sub>
+                      <m:r>
+                        <m:t>j</m:t>
+                      </m:r>
+                    </m:sub>
+                  </m:sSub>
+                </m:num>
+                <m:den>
+                  <m:r>
+                    <m:t>W</m:t>
+                  </m:r>
+                  <m:r>
+                    <m:t>H</m:t>
+                  </m:r>
+                </m:den>
+              </m:f>
+            </m:oMath>
+          </w:p>
+        </w:tc>
+        <w:tc>
+          <w:tcPr/>
+          <w:p>
+            <w:pPr>
+              <w:pStyle w:val="Compact"/>
+            </w:pPr>
+            <w:r>
+              <w:rPr>
+                <w:rStyle w:val="VerbatimChar"/>
+              </w:rPr>
+              <w:t xml:space="preserve">kpi_productivity_fleet()</w:t>
+            </w:r>
+          </w:p>
+        </w:tc>
+        <w:tc>
+          <w:tcPr/>
+          <w:p>
+            <w:pPr>
+              <w:pStyle w:val="Compact"/>
+            </w:pPr>
+            <w:r>
+              <w:t xml:space="preserve">Produtividade logística do caminhão (</w:t>
+            </w:r>
+            <w:r>
+              <w:rPr>
+                <w:i/>
+                <w:iCs/>
+              </w:rPr>
+              <w:t xml:space="preserve">Haul Productivity</w:t>
+            </w:r>
+            <w:r>
+              <w:t xml:space="preserve">).</w:t>
+            </w:r>
+          </w:p>
+        </w:tc>
+      </w:tr>
+      <w:tr>
+        <w:tc>
+          <w:tcPr/>
+          <w:p>
+            <w:pPr>
+              <w:pStyle w:val="Compact"/>
+            </w:pPr>
+            <w:r>
+              <w:rPr>
+                <w:b/>
+                <w:bCs/>
+              </w:rPr>
+              <w:t xml:space="preserve">DMT</w:t>
+            </w:r>
+          </w:p>
+        </w:tc>
+        <w:tc>
+          <w:tcPr/>
+          <w:p>
+            <w:pPr>
+              <w:pStyle w:val="Compact"/>
+            </w:pPr>
+            <m:oMath>
+              <m:r>
+                <m:t>D</m:t>
+              </m:r>
+              <m:r>
+                <m:t>M</m:t>
+              </m:r>
+              <m:r>
+                <m:t>T</m:t>
+              </m:r>
+              <m:r>
+                <m:rPr>
+                  <m:sty m:val="p"/>
+                </m:rPr>
+                <m:t>=</m:t>
+              </m:r>
+              <m:f>
+                <m:fPr>
+                  <m:type m:val="bar"/>
+                </m:fPr>
+                <m:num>
+                  <m:r>
+                    <m:rPr>
+                      <m:sty m:val="p"/>
+                    </m:rPr>
+                    <m:t>∑</m:t>
+                  </m:r>
+                  <m:d>
+                    <m:dPr>
+                      <m:begChr m:val="("/>
+                      <m:sepChr m:val=""/>
+                      <m:endChr m:val=")"/>
+                      <m:grow/>
+                    </m:dPr>
+                    <m:e>
+                      <m:sSub>
+                        <m:e>
+                          <m:r>
+                            <m:t>L</m:t>
+                          </m:r>
+                        </m:e>
+                        <m:sub>
+                          <m:r>
+                            <m:t>j</m:t>
+                          </m:r>
+                        </m:sub>
+                      </m:sSub>
+                      <m:r>
+                        <m:rPr>
+                          <m:sty m:val="p"/>
+                        </m:rPr>
+                        <m:t>×</m:t>
+                      </m:r>
+                      <m:sSub>
+                        <m:e>
+                          <m:r>
+                            <m:t>d</m:t>
+                          </m:r>
+                        </m:e>
+                        <m:sub>
+                          <m:r>
+                            <m:t>j</m:t>
+                          </m:r>
+                        </m:sub>
+                      </m:sSub>
+                    </m:e>
+                  </m:d>
+                </m:num>
+                <m:den>
+                  <m:r>
+                    <m:rPr>
+                      <m:sty m:val="p"/>
+                    </m:rPr>
+                    <m:t>∑</m:t>
+                  </m:r>
+                  <m:sSub>
+                    <m:e>
+                      <m:r>
+                        <m:t>L</m:t>
+                      </m:r>
+                    </m:e>
+                    <m:sub>
+                      <m:r>
+                        <m:t>j</m:t>
+                      </m:r>
+                    </m:sub>
+                  </m:sSub>
+                </m:den>
+              </m:f>
+            </m:oMath>
+          </w:p>
+        </w:tc>
+        <w:tc>
+          <w:tcPr/>
+          <w:p>
+            <w:pPr>
+              <w:pStyle w:val="Compact"/>
+            </w:pPr>
+            <w:r>
+              <w:rPr>
+                <w:rStyle w:val="VerbatimChar"/>
+              </w:rPr>
+              <w:t xml:space="preserve">haul_summarize_cycle()</w:t>
+            </w:r>
+          </w:p>
+        </w:tc>
+        <w:tc>
+          <w:tcPr/>
+          <w:p>
+            <w:pPr>
+              <w:pStyle w:val="Compact"/>
+            </w:pPr>
+            <w:r>
+              <w:t xml:space="preserve">Distância Média de Transporte ponderada pela massa.</w:t>
+            </w:r>
+          </w:p>
+        </w:tc>
+      </w:tr>
+      <w:tr>
+        <w:tc>
+          <w:tcPr/>
+          <w:p>
+            <w:pPr>
+              <w:pStyle w:val="Compact"/>
+            </w:pPr>
+            <w:r>
+              <w:rPr>
+                <w:b/>
+                <w:bCs/>
+              </w:rPr>
+              <w:t xml:space="preserve">Velocidade Média</w:t>
+            </w:r>
+          </w:p>
+        </w:tc>
+        <w:tc>
+          <w:tcPr/>
+          <w:p>
+            <w:pPr>
+              <w:pStyle w:val="Compact"/>
+            </w:pPr>
+            <m:oMath>
+              <m:sSub>
+                <m:e>
+                  <m:r>
+                    <m:t>V</m:t>
+                  </m:r>
+                </m:e>
+                <m:sub>
+                  <m:r>
+                    <m:t>m</m:t>
+                  </m:r>
+                  <m:r>
+                    <m:t>e</m:t>
+                  </m:r>
+                  <m:r>
+                    <m:t>a</m:t>
+                  </m:r>
+                  <m:r>
+                    <m:t>n</m:t>
+                  </m:r>
+                </m:sub>
+              </m:sSub>
+              <m:r>
+                <m:rPr>
+                  <m:sty m:val="p"/>
+                </m:rPr>
+                <m:t>=</m:t>
+              </m:r>
+              <m:f>
+                <m:fPr>
+                  <m:type m:val="bar"/>
+                </m:fPr>
+                <m:num>
+                  <m:r>
+                    <m:t>D</m:t>
+                  </m:r>
+                  <m:r>
+                    <m:t>i</m:t>
+                  </m:r>
+                  <m:r>
+                    <m:t>s</m:t>
+                  </m:r>
+                  <m:sSub>
+                    <m:e>
+                      <m:r>
+                        <m:t>t</m:t>
+                      </m:r>
+                    </m:e>
+                    <m:sub>
+                      <m:r>
+                        <m:t>t</m:t>
+                      </m:r>
+                      <m:r>
+                        <m:t>o</m:t>
+                      </m:r>
+                      <m:r>
+                        <m:t>t</m:t>
+                      </m:r>
+                      <m:r>
+                        <m:t>a</m:t>
+                      </m:r>
+                      <m:r>
+                        <m:t>l</m:t>
+                      </m:r>
+                    </m:sub>
+                  </m:sSub>
+                </m:num>
+                <m:den>
+                  <m:r>
+                    <m:t>T</m:t>
+                  </m:r>
+                  <m:r>
+                    <m:t>e</m:t>
+                  </m:r>
+                  <m:r>
+                    <m:t>m</m:t>
+                  </m:r>
+                  <m:r>
+                    <m:t>p</m:t>
+                  </m:r>
+                  <m:sSub>
+                    <m:e>
+                      <m:r>
+                        <m:t>o</m:t>
+                      </m:r>
+                    </m:e>
+                    <m:sub>
+                      <m:r>
+                        <m:t>v</m:t>
+                      </m:r>
+                      <m:r>
+                        <m:t>i</m:t>
+                      </m:r>
+                      <m:r>
+                        <m:t>a</m:t>
+                      </m:r>
+                      <m:r>
+                        <m:t>g</m:t>
+                      </m:r>
+                      <m:r>
+                        <m:t>e</m:t>
+                      </m:r>
+                      <m:r>
+                        <m:t>m</m:t>
+                      </m:r>
+                    </m:sub>
+                  </m:sSub>
+                </m:den>
+              </m:f>
+            </m:oMath>
+          </w:p>
+        </w:tc>
+        <w:tc>
+          <w:tcPr/>
+          <w:p>
+            <w:pPr>
+              <w:pStyle w:val="Compact"/>
+            </w:pPr>
+            <w:r>
+              <w:rPr>
+                <w:rStyle w:val="VerbatimChar"/>
+              </w:rPr>
+              <w:t xml:space="preserve">haul_summarize_cycle()</w:t>
+            </w:r>
+          </w:p>
+        </w:tc>
+        <w:tc>
+          <w:tcPr/>
+          <w:p>
+            <w:pPr>
+              <w:pStyle w:val="Compact"/>
+            </w:pPr>
+            <w:r>
+              <w:t xml:space="preserve">Velocidade média considerando trechos cheios e vazios.</w:t>
+            </w:r>
+          </w:p>
+        </w:tc>
+      </w:tr>
+      <w:tr>
+        <w:tc>
+          <w:tcPr/>
+          <w:p>
+            <w:pPr>
+              <w:pStyle w:val="Compact"/>
+            </w:pPr>
+            <w:r>
+              <w:rPr>
+                <w:b/>
+                <w:bCs/>
+              </w:rPr>
+              <w:t xml:space="preserve">Aderência</w:t>
+            </w:r>
+          </w:p>
+        </w:tc>
+        <w:tc>
+          <w:tcPr/>
+          <w:p>
+            <w:pPr>
+              <w:pStyle w:val="Compact"/>
+            </w:pPr>
+            <m:oMath>
+              <m:r>
+                <m:rPr>
+                  <m:nor/>
+                  <m:sty m:val="p"/>
+                </m:rPr>
+                <m:t>Var. %</m:t>
+              </m:r>
+            </m:oMath>
+          </w:p>
+        </w:tc>
+        <w:tc>
+          <w:tcPr/>
+          <w:p>
+            <w:pPr>
+              <w:pStyle w:val="Compact"/>
+            </w:pPr>
+            <w:r>
+              <w:rPr>
+                <w:rStyle w:val="VerbatimChar"/>
+              </w:rPr>
+              <w:t xml:space="preserve">check_payload_compliance()</w:t>
+            </w:r>
+          </w:p>
+        </w:tc>
+        <w:tc>
+          <w:tcPr/>
+          <w:p>
+            <w:pPr>
+              <w:pStyle w:val="Compact"/>
+            </w:pPr>
+            <w:r>
+              <w:t xml:space="preserve">Desvio entre a carga real e a meta planejada.</w:t>
+            </w:r>
+          </w:p>
+        </w:tc>
+      </w:tr>
+    </w:tbl>
+    <w:bookmarkEnd w:id="62"/>
+    <w:bookmarkEnd w:id="63"/>
+    <w:bookmarkStart w:id="92" w:name="app-notacoes"/>
+    <w:p>
+      <w:pPr>
+        <w:pStyle w:val="Heading1"/>
+      </w:pPr>
+      <w:r>
+        <w:t xml:space="preserve">3. Notações, Símbolos e Abreviações</w:t>
+      </w:r>
+    </w:p>
+    <w:p>
+      <w:pPr>
+        <w:pStyle w:val="FirstParagraph"/>
+      </w:pPr>
+      <w:r>
+        <w:t xml:space="preserve">Este capítulo consolida as notações matemáticas e abreviações técnicas utilizadas para modelar os ciclos operacionais de lavra, garantindo unicidade na interpretação das variáveis estocásticas.</w:t>
+      </w:r>
+    </w:p>
+    <w:bookmarkStart w:id="64" w:name="a.-siglas-de-gestão-de-ativos"/>
+    <w:p>
+      <w:pPr>
+        <w:pStyle w:val="Heading2"/>
+      </w:pPr>
+      <w:r>
+        <w:t xml:space="preserve">3.1 A. Siglas de Gestão de Ativos</w:t>
+      </w:r>
+    </w:p>
+    <w:p>
+      <w:pPr>
+        <w:pStyle w:val="FirstParagraph"/>
+      </w:pPr>
+      <w:r>
+        <w:t xml:space="preserve">Abreviações fundamentais para a gestão de manutenção e disponibilidade de ativos na mineração:</w:t>
+      </w:r>
+    </w:p>
+    <w:p>
+      <w:pPr>
         <w:numPr>
           <w:ilvl w:val="0"/>
           <w:numId w:val="1015"/>
@@ -12511,7 +14240,6 @@
     </w:p>
     <w:p>
       <w:pPr>
-        <w:pStyle w:val="Compact"/>
         <w:numPr>
           <w:ilvl w:val="0"/>
           <w:numId w:val="1015"/>
@@ -12530,7 +14258,6 @@
     </w:p>
     <w:p>
       <w:pPr>
-        <w:pStyle w:val="Compact"/>
         <w:numPr>
           <w:ilvl w:val="0"/>
           <w:numId w:val="1015"/>
@@ -12544,12 +14271,21 @@
         <w:t xml:space="preserve">HT</w:t>
       </w:r>
       <w:r>
-        <w:t xml:space="preserve">: Horas Trabalhadas.</w:t>
-      </w:r>
-    </w:p>
-    <w:p>
-      <w:pPr>
-        <w:pStyle w:val="Compact"/>
+        <w:t xml:space="preserve">: Horas Trabalhadas (</w:t>
+      </w:r>
+      <w:r>
+        <w:rPr>
+          <w:i/>
+          <w:iCs/>
+        </w:rPr>
+        <w:t xml:space="preserve">Work Hours</w:t>
+      </w:r>
+      <w:r>
+        <w:t xml:space="preserve">).</w:t>
+      </w:r>
+    </w:p>
+    <w:p>
+      <w:pPr>
         <w:numPr>
           <w:ilvl w:val="0"/>
           <w:numId w:val="1015"/>
@@ -12568,7 +14304,6 @@
     </w:p>
     <w:p>
       <w:pPr>
-        <w:pStyle w:val="Compact"/>
         <w:numPr>
           <w:ilvl w:val="0"/>
           <w:numId w:val="1015"/>
@@ -12603,7 +14338,6 @@
     </w:p>
     <w:p>
       <w:pPr>
-        <w:pStyle w:val="Compact"/>
         <w:numPr>
           <w:ilvl w:val="0"/>
           <w:numId w:val="1015"/>
@@ -12636,14 +14370,14 @@
         <w:t xml:space="preserve">(Tempo Médio Para Reparo).</w:t>
       </w:r>
     </w:p>
-    <w:bookmarkEnd w:id="60"/>
-    <w:bookmarkStart w:id="61" w:name="X8ed1d2155730548269bbba7ce72db824e8d6a47"/>
+    <w:bookmarkEnd w:id="64"/>
+    <w:bookmarkStart w:id="65" w:name="X9331e1c8f7904528858da1a52e3147833e4b5e4"/>
     <w:p>
       <w:pPr>
         <w:pStyle w:val="Heading2"/>
       </w:pPr>
       <w:r>
-        <w:t xml:space="preserve">2.6 Variáveis do Ciclo de Perfuração (Drilling)</w:t>
+        <w:t xml:space="preserve">3.2 B. Variáveis do Ciclo de Perfuração (Drilling)</w:t>
       </w:r>
     </w:p>
     <w:p>
@@ -12651,7 +14385,7 @@
         <w:pStyle w:val="FirstParagraph"/>
       </w:pPr>
       <w:r>
-        <w:t xml:space="preserve">Variáveis estocásticas que compõem o tempo total do furo (</w:t>
+        <w:t xml:space="preserve">Componentes do tempo total do furo (</w:t>
       </w:r>
       <m:oMath>
         <m:sSub>
@@ -12668,12 +14402,11 @@
         </m:sSub>
       </m:oMath>
       <w:r>
-        <w:t xml:space="preserve">):</w:t>
-      </w:r>
-    </w:p>
-    <w:p>
-      <w:pPr>
-        <w:pStyle w:val="Compact"/>
+        <w:t xml:space="preserve">) e métricas de desempenho:</w:t>
+      </w:r>
+    </w:p>
+    <w:p>
+      <w:pPr>
         <w:numPr>
           <w:ilvl w:val="0"/>
           <w:numId w:val="1016"/>
@@ -12694,21 +14427,10 @@
         </m:sSub>
       </m:oMath>
       <w:r>
-        <w:rPr>
-          <w:b/>
-          <w:bCs/>
-        </w:rPr>
-        <w:t xml:space="preserve"> </w:t>
-      </w:r>
-      <w:r>
-        <w:rPr>
-          <w:b/>
-          <w:bCs/>
-        </w:rPr>
-        <w:t xml:space="preserve">(SET)</w:t>
-      </w:r>
-      <w:r>
-        <w:t xml:space="preserve">: Tempo de Posicionamento e Emboquilhamento (</w:t>
+        <w:t xml:space="preserve"> </w:t>
+      </w:r>
+      <w:r>
+        <w:t xml:space="preserve">(SET): Tempo de Posicionamento e Emboquilhamento (</w:t>
       </w:r>
       <w:r>
         <w:rPr>
@@ -12723,7 +14445,6 @@
     </w:p>
     <w:p>
       <w:pPr>
-        <w:pStyle w:val="Compact"/>
         <w:numPr>
           <w:ilvl w:val="0"/>
           <w:numId w:val="1016"/>
@@ -12744,21 +14465,10 @@
         </m:sSub>
       </m:oMath>
       <w:r>
-        <w:rPr>
-          <w:b/>
-          <w:bCs/>
-        </w:rPr>
-        <w:t xml:space="preserve"> </w:t>
-      </w:r>
-      <w:r>
-        <w:rPr>
-          <w:b/>
-          <w:bCs/>
-        </w:rPr>
-        <w:t xml:space="preserve">(DT)</w:t>
-      </w:r>
-      <w:r>
-        <w:t xml:space="preserve">: Tempo de Perfuração Efetiva (</w:t>
+        <w:t xml:space="preserve"> </w:t>
+      </w:r>
+      <w:r>
+        <w:t xml:space="preserve">(DT): Tempo de Perfuração Efetiva (</w:t>
       </w:r>
       <w:r>
         <w:rPr>
@@ -12773,7 +14483,6 @@
     </w:p>
     <w:p>
       <w:pPr>
-        <w:pStyle w:val="Compact"/>
         <w:numPr>
           <w:ilvl w:val="0"/>
           <w:numId w:val="1016"/>
@@ -12794,21 +14503,10 @@
         </m:sSub>
       </m:oMath>
       <w:r>
-        <w:rPr>
-          <w:b/>
-          <w:bCs/>
-        </w:rPr>
-        <w:t xml:space="preserve"> </w:t>
-      </w:r>
-      <w:r>
-        <w:rPr>
-          <w:b/>
-          <w:bCs/>
-        </w:rPr>
-        <w:t xml:space="preserve">(RHT)</w:t>
-      </w:r>
-      <w:r>
-        <w:t xml:space="preserve">: Tempo de Manuseio de Hastes (</w:t>
+        <w:t xml:space="preserve"> </w:t>
+      </w:r>
+      <w:r>
+        <w:t xml:space="preserve">(RHT): Tempo de Manuseio de Hastes (</w:t>
       </w:r>
       <w:r>
         <w:rPr>
@@ -12823,7 +14521,6 @@
     </w:p>
     <w:p>
       <w:pPr>
-        <w:pStyle w:val="Compact"/>
         <w:numPr>
           <w:ilvl w:val="0"/>
           <w:numId w:val="1016"/>
@@ -12844,21 +14541,10 @@
         </m:sSub>
       </m:oMath>
       <w:r>
-        <w:rPr>
-          <w:b/>
-          <w:bCs/>
-        </w:rPr>
-        <w:t xml:space="preserve"> </w:t>
-      </w:r>
-      <w:r>
-        <w:rPr>
-          <w:b/>
-          <w:bCs/>
-        </w:rPr>
-        <w:t xml:space="preserve">(TRA)</w:t>
-      </w:r>
-      <w:r>
-        <w:t xml:space="preserve">: Tempo de Manobra e Deslocação (</w:t>
+        <w:t xml:space="preserve"> </w:t>
+      </w:r>
+      <w:r>
+        <w:t xml:space="preserve">(TRA): Tempo de Manobra e Deslocação (</w:t>
       </w:r>
       <w:r>
         <w:rPr>
@@ -12873,7 +14559,6 @@
     </w:p>
     <w:p>
       <w:pPr>
-        <w:pStyle w:val="Compact"/>
         <w:numPr>
           <w:ilvl w:val="0"/>
           <w:numId w:val="1016"/>
@@ -12894,12 +14579,11 @@
         </m:sSub>
       </m:oMath>
       <w:r>
-        <w:t xml:space="preserve">: Profundidade Perfurada Líquida (metros).</w:t>
-      </w:r>
-    </w:p>
-    <w:p>
-      <w:pPr>
-        <w:pStyle w:val="Compact"/>
+        <w:t xml:space="preserve">: Profundidade Perfurada Líquida em metros.</w:t>
+      </w:r>
+    </w:p>
+    <w:p>
+      <w:pPr>
         <w:numPr>
           <w:ilvl w:val="0"/>
           <w:numId w:val="1016"/>
@@ -12920,52 +14604,10 @@
         </m:sSub>
       </m:oMath>
       <w:r>
-        <w:rPr>
-          <w:b/>
-          <w:bCs/>
-        </w:rPr>
-        <w:t xml:space="preserve"> </w:t>
-      </w:r>
-      <w:r>
-        <w:rPr>
-          <w:b/>
-          <w:bCs/>
-        </w:rPr>
-        <w:t xml:space="preserve">(TBF)</w:t>
-      </w:r>
-      <w:r>
-        <w:t xml:space="preserve">: Tempo Total do Furo (</w:t>
-      </w:r>
-      <w:r>
-        <w:rPr>
-          <w:i/>
-          <w:iCs/>
-        </w:rPr>
-        <w:t xml:space="preserve">Time Between Feet</w:t>
-      </w:r>
-      <w:r>
-        <w:t xml:space="preserve"> </w:t>
-      </w:r>
-      <w:r>
-        <w:t xml:space="preserve">ou Total Cycle).</w:t>
-      </w:r>
-    </w:p>
-    <w:bookmarkEnd w:id="61"/>
-    <w:bookmarkStart w:id="62" w:name="X9713b2cdef03e6feb7d8dc1a38c3a27f4ccc167"/>
-    <w:p>
-      <w:pPr>
-        <w:pStyle w:val="Heading2"/>
-      </w:pPr>
-      <w:r>
-        <w:t xml:space="preserve">2.7 Variáveis do Ciclo de Carregamento (Loading)</w:t>
-      </w:r>
-    </w:p>
-    <w:p>
-      <w:pPr>
-        <w:pStyle w:val="FirstParagraph"/>
-      </w:pPr>
-      <w:r>
-        <w:t xml:space="preserve">Notações para a identidade fundamental do carregamento (</w:t>
+        <w:t xml:space="preserve"> </w:t>
+      </w:r>
+      <w:r>
+        <w:t xml:space="preserve">(TBF): Tempo Total do Ciclo do Furo (</w:t>
       </w:r>
       <m:oMath>
         <m:sSub>
@@ -12989,7 +14631,7 @@
         <m:sSub>
           <m:e>
             <m:r>
-              <m:t>M</m:t>
+              <m:t>P</m:t>
             </m:r>
           </m:e>
           <m:sub>
@@ -13007,7 +14649,7 @@
         <m:sSub>
           <m:e>
             <m:r>
-              <m:t>C</m:t>
+              <m:t>D</m:t>
             </m:r>
           </m:e>
           <m:sub>
@@ -13025,7 +14667,25 @@
         <m:sSub>
           <m:e>
             <m:r>
-              <m:t>O</m:t>
+              <m:t>H</m:t>
+            </m:r>
+          </m:e>
+          <m:sub>
+            <m:r>
+              <m:t>i</m:t>
+            </m:r>
+          </m:sub>
+        </m:sSub>
+        <m:r>
+          <m:rPr>
+            <m:sty m:val="p"/>
+          </m:rPr>
+          <m:t>+</m:t>
+        </m:r>
+        <m:sSub>
+          <m:e>
+            <m:r>
+              <m:t>M</m:t>
             </m:r>
           </m:e>
           <m:sub>
@@ -13038,23 +14698,116 @@
       <w:r>
         <w:t xml:space="preserve">).</w:t>
       </w:r>
-      <w:r>
-        <w:t xml:space="preserve"> </w:t>
+    </w:p>
+    <w:p>
+      <w:pPr>
+        <w:numPr>
+          <w:ilvl w:val="0"/>
+          <w:numId w:val="1016"/>
+        </w:numPr>
+      </w:pPr>
+      <m:oMath>
+        <m:r>
+          <m:t>R</m:t>
+        </m:r>
+        <m:r>
+          <m:t>O</m:t>
+        </m:r>
+        <m:r>
+          <m:t>P</m:t>
+        </m:r>
+      </m:oMath>
+      <w:r>
+        <w:t xml:space="preserve">: Taxa de Penetração Líquida (</w:t>
       </w:r>
       <w:r>
         <w:rPr>
           <w:i/>
           <w:iCs/>
         </w:rPr>
-        <w:t xml:space="preserve">Nota: Alteramos a notação de carga para</w:t>
+        <w:t xml:space="preserve">Rate of Penetration</w:t>
+      </w:r>
+      <w:r>
+        <w:t xml:space="preserve">).</w:t>
+      </w:r>
+    </w:p>
+    <w:bookmarkEnd w:id="65"/>
+    <w:bookmarkStart w:id="66" w:name="X90336062ec59fccf5df3c5705d274ac2a6eff88"/>
+    <w:p>
+      <w:pPr>
+        <w:pStyle w:val="Heading2"/>
+      </w:pPr>
+      <w:r>
+        <w:t xml:space="preserve">3.3 C. Variáveis do Ciclo de Carregamento (Loading)</w:t>
+      </w:r>
+    </w:p>
+    <w:p>
+      <w:pPr>
+        <w:pStyle w:val="FirstParagraph"/>
+      </w:pPr>
+      <w:r>
+        <w:t xml:space="preserve">Notações para a identidade fundamental do carregamento ($X_i = M_i + C_i + O_i$).</w:t>
+      </w:r>
+    </w:p>
+    <w:p>
+      <w:pPr>
+        <w:pStyle w:val="BodyText"/>
+      </w:pPr>
+      <w:r>
+        <w:t xml:space="preserve">Nota: A notação de carregamento foi padronizada como $C_i$ para evitar conflito com a perfuração ($D_i$).</w:t>
+      </w:r>
+    </w:p>
+    <w:p>
+      <w:pPr>
+        <w:numPr>
+          <w:ilvl w:val="0"/>
+          <w:numId w:val="1017"/>
+        </w:numPr>
+      </w:pPr>
+      <m:oMath>
+        <m:sSub>
+          <m:e>
+            <m:r>
+              <m:t>M</m:t>
+            </m:r>
+          </m:e>
+          <m:sub>
+            <m:r>
+              <m:t>i</m:t>
+            </m:r>
+          </m:sub>
+        </m:sSub>
+      </m:oMath>
+      <w:r>
+        <w:t xml:space="preserve"> </w:t>
+      </w:r>
+      <w:r>
+        <w:t xml:space="preserve">(MCT):</w:t>
+      </w:r>
+      <w:r>
+        <w:t xml:space="preserve"> </w:t>
       </w:r>
       <w:r>
         <w:rPr>
           <w:i/>
           <w:iCs/>
         </w:rPr>
-        <w:t xml:space="preserve"> </w:t>
-      </w:r>
+        <w:t xml:space="preserve">Maneuver Cycle Time</w:t>
+      </w:r>
+      <w:r>
+        <w:t xml:space="preserve"> </w:t>
+      </w:r>
+      <w:r>
+        <w:t xml:space="preserve">– Tempo de manobra do caminhão na carga.</w:t>
+      </w:r>
+    </w:p>
+    <w:p>
+      <w:pPr>
+        <w:numPr>
+          <w:ilvl w:val="0"/>
+          <w:numId w:val="1017"/>
+        </w:numPr>
+      </w:pPr>
       <m:oMath>
         <m:sSub>
           <m:e>
@@ -13070,156 +14823,30 @@
         </m:sSub>
       </m:oMath>
       <w:r>
+        <w:t xml:space="preserve"> </w:t>
+      </w:r>
+      <w:r>
+        <w:t xml:space="preserve">(LCT):</w:t>
+      </w:r>
+      <w:r>
+        <w:t xml:space="preserve"> </w:t>
+      </w:r>
+      <w:r>
         <w:rPr>
           <w:i/>
           <w:iCs/>
         </w:rPr>
-        <w:t xml:space="preserve"> </w:t>
-      </w:r>
-      <w:r>
-        <w:rPr>
-          <w:i/>
-          <w:iCs/>
-        </w:rPr>
-        <w:t xml:space="preserve">para evitar conflito com Drilling (</w:t>
-      </w:r>
-      <m:oMath>
-        <m:sSub>
-          <m:e>
-            <m:r>
-              <m:t>D</m:t>
-            </m:r>
-          </m:e>
-          <m:sub>
-            <m:r>
-              <m:t>i</m:t>
-            </m:r>
-          </m:sub>
-        </m:sSub>
-      </m:oMath>
-      <w:r>
-        <w:rPr>
-          <w:i/>
-          <w:iCs/>
-        </w:rPr>
-        <w:t xml:space="preserve">).</w:t>
-      </w:r>
-    </w:p>
-    <w:p>
-      <w:pPr>
-        <w:pStyle w:val="Compact"/>
-        <w:numPr>
-          <w:ilvl w:val="0"/>
-          <w:numId w:val="1017"/>
-        </w:numPr>
-      </w:pPr>
-      <m:oMath>
-        <m:sSub>
-          <m:e>
-            <m:r>
-              <m:t>M</m:t>
-            </m:r>
-          </m:e>
-          <m:sub>
-            <m:r>
-              <m:t>i</m:t>
-            </m:r>
-          </m:sub>
-        </m:sSub>
-      </m:oMath>
-      <w:r>
-        <w:rPr>
-          <w:b/>
-          <w:bCs/>
-        </w:rPr>
-        <w:t xml:space="preserve"> </w:t>
-      </w:r>
-      <w:r>
-        <w:rPr>
-          <w:b/>
-          <w:bCs/>
-        </w:rPr>
-        <w:t xml:space="preserve">(MCT)</w:t>
-      </w:r>
-      <w:r>
-        <w:t xml:space="preserve">:</w:t>
-      </w:r>
-      <w:r>
-        <w:t xml:space="preserve"> </w:t>
-      </w:r>
-      <w:r>
-        <w:rPr>
-          <w:i/>
-          <w:iCs/>
-        </w:rPr>
-        <w:t xml:space="preserve">Maneuver Cycle Time</w:t>
-      </w:r>
-      <w:r>
-        <w:t xml:space="preserve"> </w:t>
-      </w:r>
-      <w:r>
-        <w:t xml:space="preserve">- Tempo de manobra do caminhão na carga.</w:t>
-      </w:r>
-    </w:p>
-    <w:p>
-      <w:pPr>
-        <w:pStyle w:val="Compact"/>
-        <w:numPr>
-          <w:ilvl w:val="0"/>
-          <w:numId w:val="1017"/>
-        </w:numPr>
-      </w:pPr>
-      <m:oMath>
-        <m:sSub>
-          <m:e>
-            <m:r>
-              <m:t>C</m:t>
-            </m:r>
-          </m:e>
-          <m:sub>
-            <m:r>
-              <m:t>i</m:t>
-            </m:r>
-          </m:sub>
-        </m:sSub>
-      </m:oMath>
-      <w:r>
-        <w:rPr>
-          <w:b/>
-          <w:bCs/>
-        </w:rPr>
-        <w:t xml:space="preserve"> </w:t>
-      </w:r>
-      <w:r>
-        <w:rPr>
-          <w:b/>
-          <w:bCs/>
-        </w:rPr>
-        <w:t xml:space="preserve">(LCT)</w:t>
-      </w:r>
-      <w:r>
-        <w:t xml:space="preserve">:</w:t>
-      </w:r>
-      <w:r>
-        <w:t xml:space="preserve"> </w:t>
-      </w:r>
-      <w:r>
-        <w:rPr>
-          <w:i/>
-          <w:iCs/>
-        </w:rPr>
         <w:t xml:space="preserve">Loading Cycle Time</w:t>
       </w:r>
       <w:r>
         <w:t xml:space="preserve"> </w:t>
       </w:r>
       <w:r>
-        <w:t xml:space="preserve">- Tempo de carregamento efetivo (escavação e despejo).</w:t>
-      </w:r>
-    </w:p>
-    <w:p>
-      <w:pPr>
-        <w:pStyle w:val="Compact"/>
+        <w:t xml:space="preserve">– Tempo de carregamento efetivo (escavação e despejo).</w:t>
+      </w:r>
+    </w:p>
+    <w:p>
+      <w:pPr>
         <w:numPr>
           <w:ilvl w:val="0"/>
           <w:numId w:val="1017"/>
@@ -13240,21 +14867,10 @@
         </m:sSub>
       </m:oMath>
       <w:r>
-        <w:rPr>
-          <w:b/>
-          <w:bCs/>
-        </w:rPr>
-        <w:t xml:space="preserve"> </w:t>
-      </w:r>
-      <w:r>
-        <w:rPr>
-          <w:b/>
-          <w:bCs/>
-        </w:rPr>
-        <w:t xml:space="preserve">(OCT)</w:t>
-      </w:r>
-      <w:r>
-        <w:t xml:space="preserve">:</w:t>
+        <w:t xml:space="preserve"> </w:t>
+      </w:r>
+      <w:r>
+        <w:t xml:space="preserve">(OCT):</w:t>
       </w:r>
       <w:r>
         <w:t xml:space="preserve"> </w:t>
@@ -13270,12 +14886,11 @@
         <w:t xml:space="preserve"> </w:t>
       </w:r>
       <w:r>
-        <w:t xml:space="preserve">- Ociosidade operacional (espera por caminhão).</w:t>
-      </w:r>
-    </w:p>
-    <w:p>
-      <w:pPr>
-        <w:pStyle w:val="Compact"/>
+        <w:t xml:space="preserve">– Ociosidade operacional (espera por caminhão).</w:t>
+      </w:r>
+    </w:p>
+    <w:p>
+      <w:pPr>
         <w:numPr>
           <w:ilvl w:val="0"/>
           <w:numId w:val="1017"/>
@@ -13296,21 +14911,10 @@
         </m:sSub>
       </m:oMath>
       <w:r>
-        <w:rPr>
-          <w:b/>
-          <w:bCs/>
-        </w:rPr>
-        <w:t xml:space="preserve"> </w:t>
-      </w:r>
-      <w:r>
-        <w:rPr>
-          <w:b/>
-          <w:bCs/>
-        </w:rPr>
-        <w:t xml:space="preserve">(Payload)</w:t>
-      </w:r>
-      <w:r>
-        <w:t xml:space="preserve">: Massa carregada na composição</w:t>
+        <w:t xml:space="preserve"> </w:t>
+      </w:r>
+      <w:r>
+        <w:t xml:space="preserve">(Payload): Massa carregada na composição</w:t>
       </w:r>
       <w:r>
         <w:t xml:space="preserve"> </w:t>
@@ -13324,12 +14928,11 @@
         <w:t xml:space="preserve"> </w:t>
       </w:r>
       <w:r>
-        <w:t xml:space="preserve">(toneladas).</w:t>
-      </w:r>
-    </w:p>
-    <w:p>
-      <w:pPr>
-        <w:pStyle w:val="Compact"/>
+        <w:t xml:space="preserve">em toneladas.</w:t>
+      </w:r>
+    </w:p>
+    <w:p>
+      <w:pPr>
         <w:numPr>
           <w:ilvl w:val="0"/>
           <w:numId w:val="1017"/>
@@ -13350,21 +14953,10 @@
         </m:sSub>
       </m:oMath>
       <w:r>
-        <w:rPr>
-          <w:b/>
-          <w:bCs/>
-        </w:rPr>
-        <w:t xml:space="preserve"> </w:t>
-      </w:r>
-      <w:r>
-        <w:rPr>
-          <w:b/>
-          <w:bCs/>
-        </w:rPr>
-        <w:t xml:space="preserve">(TBC)</w:t>
-      </w:r>
-      <w:r>
-        <w:t xml:space="preserve">:</w:t>
+        <w:t xml:space="preserve"> </w:t>
+      </w:r>
+      <w:r>
+        <w:t xml:space="preserve">(TBC):</w:t>
       </w:r>
       <w:r>
         <w:t xml:space="preserve"> </w:t>
@@ -13380,17 +14972,17 @@
         <w:t xml:space="preserve"> </w:t>
       </w:r>
       <w:r>
-        <w:t xml:space="preserve">- Tempo total do ciclo de carga.</w:t>
-      </w:r>
-    </w:p>
-    <w:bookmarkEnd w:id="62"/>
-    <w:bookmarkStart w:id="87" w:name="variáveis-do-ciclo-de-transporte-hauling"/>
+        <w:t xml:space="preserve">– Tempo total do ciclo de atendimento da escavadeira.</w:t>
+      </w:r>
+    </w:p>
+    <w:bookmarkEnd w:id="66"/>
+    <w:bookmarkStart w:id="91" w:name="Xc44aa0cc0f2f7bee5a02780ed2da5dbce168d25"/>
     <w:p>
       <w:pPr>
         <w:pStyle w:val="Heading2"/>
       </w:pPr>
       <w:r>
-        <w:t xml:space="preserve">2.8 Variáveis do Ciclo de Transporte (Hauling)</w:t>
+        <w:t xml:space="preserve">3.4 D. Variáveis do Ciclo de Transporte (Hauling)</w:t>
       </w:r>
     </w:p>
     <w:p>
@@ -13398,7 +14990,7 @@
         <w:pStyle w:val="FirstParagraph"/>
       </w:pPr>
       <w:r>
-        <w:t xml:space="preserve">A jornada de transporte é decomposta em 7 eventos sequenciais para a viagem</w:t>
+        <w:t xml:space="preserve">Decomposição dos eventos sequenciais para uma viagem</w:t>
       </w:r>
       <w:r>
         <w:t xml:space="preserve"> </w:t>
@@ -13414,7 +15006,6 @@
     </w:p>
     <w:p>
       <w:pPr>
-        <w:pStyle w:val="Compact"/>
         <w:numPr>
           <w:ilvl w:val="0"/>
           <w:numId w:val="1018"/>
@@ -13453,7 +15044,6 @@
     </w:p>
     <w:p>
       <w:pPr>
-        <w:pStyle w:val="Compact"/>
         <w:numPr>
           <w:ilvl w:val="0"/>
           <w:numId w:val="1018"/>
@@ -13492,7 +15082,6 @@
     </w:p>
     <w:p>
       <w:pPr>
-        <w:pStyle w:val="Compact"/>
         <w:numPr>
           <w:ilvl w:val="0"/>
           <w:numId w:val="1018"/>
@@ -13531,7 +15120,6 @@
     </w:p>
     <w:p>
       <w:pPr>
-        <w:pStyle w:val="Compact"/>
         <w:numPr>
           <w:ilvl w:val="0"/>
           <w:numId w:val="1018"/>
@@ -13562,35 +15150,11 @@
         <w:t xml:space="preserve">Loading Time</w:t>
       </w:r>
       <w:r>
-        <w:t xml:space="preserve">). Corresponde ao</w:t>
-      </w:r>
-      <w:r>
-        <w:t xml:space="preserve"> </w:t>
-      </w:r>
-      <m:oMath>
-        <m:sSub>
-          <m:e>
-            <m:r>
-              <m:t>C</m:t>
-            </m:r>
-          </m:e>
-          <m:sub>
-            <m:r>
-              <m:t>i</m:t>
-            </m:r>
-          </m:sub>
-        </m:sSub>
-      </m:oMath>
-      <w:r>
-        <w:t xml:space="preserve"> </w:t>
-      </w:r>
-      <w:r>
-        <w:t xml:space="preserve">da escavadeira.</w:t>
-      </w:r>
-    </w:p>
-    <w:p>
-      <w:pPr>
-        <w:pStyle w:val="Compact"/>
+        <w:t xml:space="preserve">).</w:t>
+      </w:r>
+    </w:p>
+    <w:p>
+      <w:pPr>
         <w:numPr>
           <w:ilvl w:val="0"/>
           <w:numId w:val="1018"/>
@@ -13629,7 +15193,6 @@
     </w:p>
     <w:p>
       <w:pPr>
-        <w:pStyle w:val="Compact"/>
         <w:numPr>
           <w:ilvl w:val="0"/>
           <w:numId w:val="1018"/>
@@ -13668,7 +15231,6 @@
     </w:p>
     <w:p>
       <w:pPr>
-        <w:pStyle w:val="Compact"/>
         <w:numPr>
           <w:ilvl w:val="0"/>
           <w:numId w:val="1018"/>
@@ -13704,7 +15266,6 @@
     </w:p>
     <w:p>
       <w:pPr>
-        <w:pStyle w:val="Compact"/>
         <w:numPr>
           <w:ilvl w:val="0"/>
           <w:numId w:val="1018"/>
@@ -13744,11 +15305,109 @@
         <w:t xml:space="preserve"> </w:t>
       </w:r>
       <w:r>
-        <w:t xml:space="preserve">- Soma dos tempos fixos (Filas + Manobras + Carga/Descarga).</w:t>
-      </w:r>
-    </w:p>
-    <w:bookmarkStart w:id="86" w:name="refs"/>
-    <w:bookmarkStart w:id="63" w:name="ref-alves2022"/>
+        <w:t xml:space="preserve">– Soma dos tempos fixos (</w:t>
+      </w:r>
+      <m:oMath>
+        <m:r>
+          <m:t>F</m:t>
+        </m:r>
+        <m:sSub>
+          <m:e>
+            <m:r>
+              <m:t>c</m:t>
+            </m:r>
+          </m:e>
+          <m:sub>
+            <m:r>
+              <m:t>j</m:t>
+            </m:r>
+          </m:sub>
+        </m:sSub>
+        <m:r>
+          <m:rPr>
+            <m:sty m:val="p"/>
+          </m:rPr>
+          <m:t>+</m:t>
+        </m:r>
+        <m:r>
+          <m:t>M</m:t>
+        </m:r>
+        <m:sSub>
+          <m:e>
+            <m:r>
+              <m:t>c</m:t>
+            </m:r>
+          </m:e>
+          <m:sub>
+            <m:r>
+              <m:t>j</m:t>
+            </m:r>
+          </m:sub>
+        </m:sSub>
+        <m:r>
+          <m:rPr>
+            <m:sty m:val="p"/>
+          </m:rPr>
+          <m:t>+</m:t>
+        </m:r>
+        <m:sSub>
+          <m:e>
+            <m:r>
+              <m:t>C</m:t>
+            </m:r>
+          </m:e>
+          <m:sub>
+            <m:r>
+              <m:t>j</m:t>
+            </m:r>
+          </m:sub>
+        </m:sSub>
+        <m:r>
+          <m:rPr>
+            <m:sty m:val="p"/>
+          </m:rPr>
+          <m:t>+</m:t>
+        </m:r>
+        <m:r>
+          <m:t>F</m:t>
+        </m:r>
+        <m:sSub>
+          <m:e>
+            <m:r>
+              <m:t>b</m:t>
+            </m:r>
+          </m:e>
+          <m:sub>
+            <m:r>
+              <m:t>j</m:t>
+            </m:r>
+          </m:sub>
+        </m:sSub>
+        <m:r>
+          <m:rPr>
+            <m:sty m:val="p"/>
+          </m:rPr>
+          <m:t>+</m:t>
+        </m:r>
+        <m:sSub>
+          <m:e>
+            <m:r>
+              <m:t>D</m:t>
+            </m:r>
+          </m:e>
+          <m:sub>
+            <m:r>
+              <m:t>j</m:t>
+            </m:r>
+          </m:sub>
+        </m:sSub>
+      </m:oMath>
+      <w:r>
+        <w:t xml:space="preserve">).</w:t>
+      </w:r>
+    </w:p>
+    <w:bookmarkStart w:id="90" w:name="refs"/>
+    <w:bookmarkStart w:id="67" w:name="ref-alves2022"/>
     <w:p>
       <w:pPr>
         <w:pStyle w:val="Bibliography"/>
@@ -13766,8 +15425,8 @@
         <w:t xml:space="preserve">.</w:t>
       </w:r>
     </w:p>
-    <w:bookmarkEnd w:id="63"/>
-    <w:bookmarkStart w:id="65" w:name="ref-atlascopco2016"/>
+    <w:bookmarkEnd w:id="67"/>
+    <w:bookmarkStart w:id="69" w:name="ref-atlascopco2016"/>
     <w:p>
       <w:pPr>
         <w:pStyle w:val="Bibliography"/>
@@ -13787,7 +15446,7 @@
       <w:r>
         <w:t xml:space="preserve"> </w:t>
       </w:r>
-      <w:hyperlink r:id="rId64">
+      <w:hyperlink r:id="rId68">
         <w:r>
           <w:rPr>
             <w:rStyle w:val="Hyperlink"/>
@@ -13799,8 +15458,8 @@
         <w:t xml:space="preserve">.</w:t>
       </w:r>
     </w:p>
-    <w:bookmarkEnd w:id="65"/>
-    <w:bookmarkStart w:id="66" w:name="ref-camargos2023"/>
+    <w:bookmarkEnd w:id="69"/>
+    <w:bookmarkStart w:id="70" w:name="ref-camargos2023"/>
     <w:p>
       <w:pPr>
         <w:pStyle w:val="Bibliography"/>
@@ -13818,8 +15477,8 @@
         <w:t xml:space="preserve">.</w:t>
       </w:r>
     </w:p>
-    <w:bookmarkEnd w:id="66"/>
-    <w:bookmarkStart w:id="67" w:name="ref-cardoso2016"/>
+    <w:bookmarkEnd w:id="70"/>
+    <w:bookmarkStart w:id="71" w:name="ref-cardoso2016"/>
     <w:p>
       <w:pPr>
         <w:pStyle w:val="Bibliography"/>
@@ -13837,8 +15496,8 @@
         <w:t xml:space="preserve">.</w:t>
       </w:r>
     </w:p>
-    <w:bookmarkEnd w:id="67"/>
-    <w:bookmarkStart w:id="68" w:name="ref-caterpillar2000"/>
+    <w:bookmarkEnd w:id="71"/>
+    <w:bookmarkStart w:id="72" w:name="ref-caterpillar2000"/>
     <w:p>
       <w:pPr>
         <w:pStyle w:val="Bibliography"/>
@@ -13856,8 +15515,8 @@
         <w:t xml:space="preserve">.</w:t>
       </w:r>
     </w:p>
-    <w:bookmarkEnd w:id="68"/>
-    <w:bookmarkStart w:id="70" w:name="ref-curi2017"/>
+    <w:bookmarkEnd w:id="72"/>
+    <w:bookmarkStart w:id="74" w:name="ref-curi2017"/>
     <w:p>
       <w:pPr>
         <w:pStyle w:val="Bibliography"/>
@@ -13881,7 +15540,7 @@
       <w:r>
         <w:t xml:space="preserve"> </w:t>
       </w:r>
-      <w:hyperlink r:id="rId69">
+      <w:hyperlink r:id="rId73">
         <w:r>
           <w:rPr>
             <w:rStyle w:val="Hyperlink"/>
@@ -13893,8 +15552,8 @@
         <w:t xml:space="preserve">.</w:t>
       </w:r>
     </w:p>
-    <w:bookmarkEnd w:id="70"/>
-    <w:bookmarkStart w:id="72" w:name="ref-fernandes2023"/>
+    <w:bookmarkEnd w:id="74"/>
+    <w:bookmarkStart w:id="76" w:name="ref-fernandes2023"/>
     <w:p>
       <w:pPr>
         <w:pStyle w:val="Bibliography"/>
@@ -13930,7 +15589,7 @@
       <w:r>
         <w:t xml:space="preserve"> </w:t>
       </w:r>
-      <w:hyperlink r:id="rId71">
+      <w:hyperlink r:id="rId75">
         <w:r>
           <w:rPr>
             <w:rStyle w:val="Hyperlink"/>
@@ -13942,8 +15601,8 @@
         <w:t xml:space="preserve">.</w:t>
       </w:r>
     </w:p>
-    <w:bookmarkEnd w:id="72"/>
-    <w:bookmarkStart w:id="73" w:name="ref-figueira2010"/>
+    <w:bookmarkEnd w:id="76"/>
+    <w:bookmarkStart w:id="77" w:name="ref-figueira2010"/>
     <w:p>
       <w:pPr>
         <w:pStyle w:val="Bibliography"/>
@@ -13961,8 +15620,8 @@
         <w:t xml:space="preserve">.</w:t>
       </w:r>
     </w:p>
-    <w:bookmarkEnd w:id="73"/>
-    <w:bookmarkStart w:id="74" w:name="ref-geraldi2011"/>
+    <w:bookmarkEnd w:id="77"/>
+    <w:bookmarkStart w:id="78" w:name="ref-geraldi2011"/>
     <w:p>
       <w:pPr>
         <w:pStyle w:val="Bibliography"/>
@@ -13980,8 +15639,8 @@
         <w:t xml:space="preserve">.</w:t>
       </w:r>
     </w:p>
-    <w:bookmarkEnd w:id="74"/>
-    <w:bookmarkStart w:id="76" w:name="ref-knuth84"/>
+    <w:bookmarkEnd w:id="78"/>
+    <w:bookmarkStart w:id="80" w:name="ref-knuth84"/>
     <w:p>
       <w:pPr>
         <w:pStyle w:val="Bibliography"/>
@@ -14017,7 +15676,7 @@
       <w:r>
         <w:t xml:space="preserve"> </w:t>
       </w:r>
-      <w:hyperlink r:id="rId75">
+      <w:hyperlink r:id="rId79">
         <w:r>
           <w:rPr>
             <w:rStyle w:val="Hyperlink"/>
@@ -14029,8 +15688,8 @@
         <w:t xml:space="preserve">.</w:t>
       </w:r>
     </w:p>
-    <w:bookmarkEnd w:id="76"/>
-    <w:bookmarkStart w:id="77" w:name="ref-mattos2019"/>
+    <w:bookmarkEnd w:id="80"/>
+    <w:bookmarkStart w:id="81" w:name="ref-mattos2019"/>
     <w:p>
       <w:pPr>
         <w:pStyle w:val="Bibliography"/>
@@ -14048,8 +15707,8 @@
         <w:t xml:space="preserve">.</w:t>
       </w:r>
     </w:p>
-    <w:bookmarkEnd w:id="77"/>
-    <w:bookmarkStart w:id="79" w:name="ref-osanloo2020"/>
+    <w:bookmarkEnd w:id="81"/>
+    <w:bookmarkStart w:id="83" w:name="ref-osanloo2020"/>
     <w:p>
       <w:pPr>
         <w:pStyle w:val="Bibliography"/>
@@ -14085,7 +15744,7 @@
       <w:r>
         <w:t xml:space="preserve"> </w:t>
       </w:r>
-      <w:hyperlink r:id="rId78">
+      <w:hyperlink r:id="rId82">
         <w:r>
           <w:rPr>
             <w:rStyle w:val="Hyperlink"/>
@@ -14097,8 +15756,8 @@
         <w:t xml:space="preserve">.</w:t>
       </w:r>
     </w:p>
-    <w:bookmarkEnd w:id="79"/>
-    <w:bookmarkStart w:id="80" w:name="ref-plinninger2010"/>
+    <w:bookmarkEnd w:id="83"/>
+    <w:bookmarkStart w:id="84" w:name="ref-plinninger2010"/>
     <w:p>
       <w:pPr>
         <w:pStyle w:val="Bibliography"/>
@@ -14116,8 +15775,8 @@
         <w:t xml:space="preserve">.</w:t>
       </w:r>
     </w:p>
-    <w:bookmarkEnd w:id="80"/>
-    <w:bookmarkStart w:id="82" w:name="ref-silva2023"/>
+    <w:bookmarkEnd w:id="84"/>
+    <w:bookmarkStart w:id="86" w:name="ref-silva2023"/>
     <w:p>
       <w:pPr>
         <w:pStyle w:val="Bibliography"/>
@@ -14153,7 +15812,7 @@
       <w:r>
         <w:t xml:space="preserve"> </w:t>
       </w:r>
-      <w:hyperlink r:id="rId81">
+      <w:hyperlink r:id="rId85">
         <w:r>
           <w:rPr>
             <w:rStyle w:val="Hyperlink"/>
@@ -14165,8 +15824,8 @@
         <w:t xml:space="preserve">.</w:t>
       </w:r>
     </w:p>
-    <w:bookmarkEnd w:id="82"/>
-    <w:bookmarkStart w:id="83" w:name="ref-sinodrills2024"/>
+    <w:bookmarkEnd w:id="86"/>
+    <w:bookmarkStart w:id="87" w:name="ref-sinodrills2024"/>
     <w:p>
       <w:pPr>
         <w:pStyle w:val="Bibliography"/>
@@ -14184,8 +15843,8 @@
         <w:t xml:space="preserve">.</w:t>
       </w:r>
     </w:p>
-    <w:bookmarkEnd w:id="83"/>
-    <w:bookmarkStart w:id="84" w:name="ref-wennmohs2023"/>
+    <w:bookmarkEnd w:id="87"/>
+    <w:bookmarkStart w:id="88" w:name="ref-wennmohs2023"/>
     <w:p>
       <w:pPr>
         <w:pStyle w:val="Bibliography"/>
@@ -14203,8 +15862,8 @@
         <w:t xml:space="preserve">.</w:t>
       </w:r>
     </w:p>
-    <w:bookmarkEnd w:id="84"/>
-    <w:bookmarkStart w:id="85" w:name="ref-zhang2019"/>
+    <w:bookmarkEnd w:id="88"/>
+    <w:bookmarkStart w:id="89" w:name="ref-zhang2019"/>
     <w:p>
       <w:pPr>
         <w:pStyle w:val="Bibliography"/>
@@ -14222,10 +15881,10 @@
         <w:t xml:space="preserve">.</w:t>
       </w:r>
     </w:p>
-    <w:bookmarkEnd w:id="85"/>
-    <w:bookmarkEnd w:id="86"/>
-    <w:bookmarkEnd w:id="87"/>
-    <w:bookmarkEnd w:id="88"/>
+    <w:bookmarkEnd w:id="89"/>
+    <w:bookmarkEnd w:id="90"/>
+    <w:bookmarkEnd w:id="91"/>
+    <w:bookmarkEnd w:id="92"/>
     <w:sectPr>
       <w:footnotePr>
         <w:numRestart w:val="eachSect"/>

</xml_diff>